<commit_message>
Improved design doc. Added To-do functionality
- Design doc and software architecture was finished.
- Added part of To-do functionality.
</commit_message>
<xml_diff>
--- a/software-architecture/Design document.docx
+++ b/software-architecture/Design document.docx
@@ -4,7 +4,6 @@
   <w:body>
     <w:p>
       <w:pPr>
-        <w:jc w:val="center"/>
         <w:rPr>
           <w:rFonts w:ascii="Roboto Th" w:hAnsi="Roboto Th"/>
           <w:b/>
@@ -38,112 +37,874 @@
     </w:p>
     <w:p>
       <w:pPr>
+        <w:ind w:left="284"/>
+        <w:rPr>
+          <w:rFonts w:ascii="Roboto Th" w:hAnsi="Roboto Th"/>
+          <w:b/>
+          <w:bCs/>
+          <w:sz w:val="24"/>
+          <w:szCs w:val="24"/>
+        </w:rPr>
+      </w:pPr>
+      <w:r>
+        <w:rPr>
+          <w:rFonts w:ascii="Roboto Th" w:hAnsi="Roboto Th"/>
+          <w:b/>
+          <w:bCs/>
+          <w:sz w:val="24"/>
+          <w:szCs w:val="24"/>
+        </w:rPr>
+        <w:t>Introduction</w:t>
+      </w:r>
+    </w:p>
+    <w:p>
+      <w:pPr>
+        <w:pStyle w:val="Prrafodelista"/>
+        <w:rPr>
+          <w:rFonts w:ascii="Roboto Th" w:hAnsi="Roboto Th"/>
+          <w:b/>
+          <w:bCs/>
+        </w:rPr>
+      </w:pPr>
+    </w:p>
+    <w:p>
+      <w:pPr>
+        <w:pStyle w:val="Prrafodelista"/>
+        <w:rPr>
+          <w:rFonts w:ascii="Roboto Th" w:hAnsi="Roboto Th"/>
+        </w:rPr>
+      </w:pPr>
+      <w:r>
+        <w:rPr>
+          <w:rFonts w:ascii="Roboto Th" w:hAnsi="Roboto Th"/>
+        </w:rPr>
+        <w:t xml:space="preserve">The purpose of this document is to specify the design decisions and their explanation and serve as a guideline for people to see how this personal project </w:t>
+      </w:r>
+      <w:r>
+        <w:rPr>
+          <w:rFonts w:ascii="Roboto Th" w:hAnsi="Roboto Th"/>
+        </w:rPr>
+        <w:t>was built from the ground-up</w:t>
+      </w:r>
+      <w:r>
+        <w:rPr>
+          <w:rFonts w:ascii="Roboto Th" w:hAnsi="Roboto Th"/>
+        </w:rPr>
+        <w:t xml:space="preserve">. </w:t>
+      </w:r>
+      <w:r>
+        <w:rPr>
+          <w:rFonts w:ascii="Roboto Th" w:hAnsi="Roboto Th"/>
+        </w:rPr>
+        <w:t xml:space="preserve">It includes content that ranges from a simple description of the project and its purpose, to its software architecture </w:t>
+      </w:r>
+      <w:r>
+        <w:rPr>
+          <w:rFonts w:ascii="Roboto Th" w:hAnsi="Roboto Th"/>
+        </w:rPr>
+        <w:t>structure. Its target audience is whoever was looking for this GitHub repository, hoping that it is comprehensible even without a background in web development.</w:t>
+      </w:r>
+    </w:p>
+    <w:p>
+      <w:pPr>
+        <w:pStyle w:val="Prrafodelista"/>
+        <w:rPr>
+          <w:rFonts w:ascii="Roboto Th" w:hAnsi="Roboto Th"/>
+        </w:rPr>
+      </w:pPr>
+    </w:p>
+    <w:p>
+      <w:pPr>
+        <w:pStyle w:val="Prrafodelista"/>
+        <w:rPr>
+          <w:rFonts w:ascii="Roboto Th" w:hAnsi="Roboto Th"/>
+        </w:rPr>
+      </w:pPr>
+      <w:r>
+        <w:rPr>
+          <w:rFonts w:ascii="Roboto Th" w:hAnsi="Roboto Th"/>
+        </w:rPr>
+        <w:t>Although t</w:t>
+      </w:r>
+      <w:r>
+        <w:rPr>
+          <w:rFonts w:ascii="Roboto Th" w:hAnsi="Roboto Th"/>
+        </w:rPr>
+        <w:t xml:space="preserve">here are several “To-do list” projects </w:t>
+      </w:r>
+      <w:r>
+        <w:rPr>
+          <w:rFonts w:ascii="Roboto Th" w:hAnsi="Roboto Th"/>
+        </w:rPr>
+        <w:t xml:space="preserve">for web development beginners on the internet </w:t>
+      </w:r>
+      <w:r>
+        <w:rPr>
+          <w:rFonts w:ascii="Roboto Th" w:hAnsi="Roboto Th"/>
+        </w:rPr>
+        <w:t>(too much, to be precise), I want this to be unique, and to make the user feel like he can actually use it on his daily basis.</w:t>
+      </w:r>
+    </w:p>
+    <w:p>
+      <w:pPr>
+        <w:pStyle w:val="Prrafodelista"/>
+        <w:rPr>
+          <w:rFonts w:ascii="Roboto Th" w:hAnsi="Roboto Th"/>
+          <w:b/>
+          <w:bCs/>
+        </w:rPr>
+      </w:pPr>
+    </w:p>
+    <w:p>
+      <w:pPr>
+        <w:ind w:left="284"/>
+        <w:rPr>
+          <w:rFonts w:ascii="Roboto Th" w:hAnsi="Roboto Th"/>
+          <w:b/>
+          <w:bCs/>
+          <w:sz w:val="24"/>
+          <w:szCs w:val="24"/>
+        </w:rPr>
+      </w:pPr>
+      <w:r>
+        <w:rPr>
+          <w:rFonts w:ascii="Roboto Th" w:hAnsi="Roboto Th"/>
+          <w:b/>
+          <w:bCs/>
+          <w:sz w:val="24"/>
+          <w:szCs w:val="24"/>
+        </w:rPr>
+        <w:t>Overview</w:t>
+      </w:r>
+    </w:p>
+    <w:p>
+      <w:pPr>
+        <w:pStyle w:val="Prrafodelista"/>
+        <w:numPr>
+          <w:ilvl w:val="0"/>
+          <w:numId w:val="5"/>
+        </w:numPr>
+        <w:ind w:left="993"/>
+        <w:rPr>
+          <w:rFonts w:ascii="Roboto Th" w:hAnsi="Roboto Th"/>
+          <w:b/>
+          <w:bCs/>
+        </w:rPr>
+      </w:pPr>
+      <w:hyperlink w:anchor="ExecutiveSummary" w:history="1">
+        <w:r>
+          <w:rPr>
+            <w:rStyle w:val="Hipervnculo"/>
+            <w:rFonts w:ascii="Roboto Th" w:hAnsi="Roboto Th"/>
+            <w:b/>
+            <w:bCs/>
+          </w:rPr>
+          <w:t>Executive sum</w:t>
+        </w:r>
+        <w:r>
+          <w:rPr>
+            <w:rStyle w:val="Hipervnculo"/>
+            <w:rFonts w:ascii="Roboto Th" w:hAnsi="Roboto Th"/>
+            <w:b/>
+            <w:bCs/>
+          </w:rPr>
+          <w:t>m</w:t>
+        </w:r>
+        <w:r>
+          <w:rPr>
+            <w:rStyle w:val="Hipervnculo"/>
+            <w:rFonts w:ascii="Roboto Th" w:hAnsi="Roboto Th"/>
+            <w:b/>
+            <w:bCs/>
+          </w:rPr>
+          <w:t>ary</w:t>
+        </w:r>
+      </w:hyperlink>
+    </w:p>
+    <w:p>
+      <w:pPr>
+        <w:pStyle w:val="Prrafodelista"/>
+        <w:numPr>
+          <w:ilvl w:val="0"/>
+          <w:numId w:val="5"/>
+        </w:numPr>
+        <w:ind w:left="993"/>
+        <w:rPr>
+          <w:rFonts w:ascii="Roboto Th" w:hAnsi="Roboto Th"/>
+          <w:b/>
+          <w:bCs/>
+        </w:rPr>
+      </w:pPr>
+      <w:hyperlink w:anchor="SystemOverview" w:history="1">
+        <w:r>
+          <w:rPr>
+            <w:rStyle w:val="Hipervnculo"/>
+            <w:rFonts w:ascii="Roboto Th" w:hAnsi="Roboto Th"/>
+            <w:b/>
+            <w:bCs/>
+          </w:rPr>
+          <w:t>System overview</w:t>
+        </w:r>
+      </w:hyperlink>
+    </w:p>
+    <w:p>
+      <w:pPr>
+        <w:pStyle w:val="Prrafodelista"/>
+        <w:numPr>
+          <w:ilvl w:val="1"/>
+          <w:numId w:val="5"/>
+        </w:numPr>
+        <w:ind w:left="1276"/>
+        <w:rPr>
+          <w:rFonts w:ascii="Roboto Th" w:hAnsi="Roboto Th"/>
+        </w:rPr>
+      </w:pPr>
+      <w:r>
+        <w:rPr>
+          <w:rFonts w:ascii="Roboto Th" w:hAnsi="Roboto Th"/>
+        </w:rPr>
+        <w:t>Product description</w:t>
+      </w:r>
+    </w:p>
+    <w:p>
+      <w:pPr>
+        <w:pStyle w:val="Prrafodelista"/>
+        <w:numPr>
+          <w:ilvl w:val="1"/>
+          <w:numId w:val="5"/>
+        </w:numPr>
+        <w:ind w:left="1276"/>
+        <w:rPr>
+          <w:rFonts w:ascii="Roboto Th" w:hAnsi="Roboto Th"/>
+        </w:rPr>
+      </w:pPr>
+      <w:r>
+        <w:rPr>
+          <w:rFonts w:ascii="Roboto Th" w:hAnsi="Roboto Th"/>
+        </w:rPr>
+        <w:t>Key features</w:t>
+      </w:r>
+    </w:p>
+    <w:p>
+      <w:pPr>
+        <w:pStyle w:val="Prrafodelista"/>
+        <w:numPr>
+          <w:ilvl w:val="1"/>
+          <w:numId w:val="5"/>
+        </w:numPr>
+        <w:ind w:left="1276"/>
+        <w:rPr>
+          <w:rFonts w:ascii="Roboto Th" w:hAnsi="Roboto Th"/>
+        </w:rPr>
+      </w:pPr>
+      <w:r>
+        <w:rPr>
+          <w:rFonts w:ascii="Roboto Th" w:hAnsi="Roboto Th"/>
+        </w:rPr>
+        <w:t>Main user activities</w:t>
+      </w:r>
+    </w:p>
+    <w:p>
+      <w:pPr>
+        <w:pStyle w:val="Prrafodelista"/>
+        <w:numPr>
+          <w:ilvl w:val="0"/>
+          <w:numId w:val="5"/>
+        </w:numPr>
+        <w:ind w:left="993"/>
+        <w:rPr>
+          <w:rFonts w:ascii="Roboto Th" w:hAnsi="Roboto Th"/>
+          <w:b/>
+          <w:bCs/>
+        </w:rPr>
+      </w:pPr>
+      <w:r>
+        <w:rPr>
+          <w:rFonts w:ascii="Roboto Th" w:hAnsi="Roboto Th"/>
+          <w:b/>
+          <w:bCs/>
+        </w:rPr>
+        <w:fldChar w:fldCharType="begin"/>
+      </w:r>
+      <w:r>
+        <w:rPr>
+          <w:rFonts w:ascii="Roboto Th" w:hAnsi="Roboto Th"/>
+          <w:b/>
+          <w:bCs/>
+        </w:rPr>
+        <w:instrText xml:space="preserve"> HYPERLINK  \l "DesignSpecification" </w:instrText>
+      </w:r>
+      <w:r>
+        <w:rPr>
+          <w:rFonts w:ascii="Roboto Th" w:hAnsi="Roboto Th"/>
+          <w:b/>
+          <w:bCs/>
+        </w:rPr>
+      </w:r>
+      <w:r>
+        <w:rPr>
+          <w:rFonts w:ascii="Roboto Th" w:hAnsi="Roboto Th"/>
+          <w:b/>
+          <w:bCs/>
+        </w:rPr>
+        <w:fldChar w:fldCharType="separate"/>
+      </w:r>
+      <w:r>
+        <w:rPr>
+          <w:rStyle w:val="Hipervnculo"/>
+          <w:rFonts w:ascii="Roboto Th" w:hAnsi="Roboto Th"/>
+          <w:b/>
+          <w:bCs/>
+        </w:rPr>
+        <w:t>Design specification</w:t>
+      </w:r>
+      <w:r>
+        <w:rPr>
+          <w:rFonts w:ascii="Roboto Th" w:hAnsi="Roboto Th"/>
+          <w:b/>
+          <w:bCs/>
+        </w:rPr>
+        <w:fldChar w:fldCharType="end"/>
+      </w:r>
+    </w:p>
+    <w:p>
+      <w:pPr>
+        <w:pStyle w:val="Prrafodelista"/>
+        <w:numPr>
+          <w:ilvl w:val="1"/>
+          <w:numId w:val="5"/>
+        </w:numPr>
+        <w:ind w:left="1276"/>
+        <w:rPr>
+          <w:rFonts w:ascii="Roboto Th" w:hAnsi="Roboto Th"/>
+        </w:rPr>
+      </w:pPr>
+      <w:r>
+        <w:rPr>
+          <w:rFonts w:ascii="Roboto Th" w:hAnsi="Roboto Th"/>
+        </w:rPr>
+        <w:t>Business requirements</w:t>
+      </w:r>
+    </w:p>
+    <w:p>
+      <w:pPr>
+        <w:pStyle w:val="Prrafodelista"/>
+        <w:numPr>
+          <w:ilvl w:val="1"/>
+          <w:numId w:val="5"/>
+        </w:numPr>
+        <w:ind w:left="1276"/>
+        <w:rPr>
+          <w:rFonts w:ascii="Roboto Th" w:hAnsi="Roboto Th"/>
+        </w:rPr>
+      </w:pPr>
+      <w:r>
+        <w:rPr>
+          <w:rFonts w:ascii="Roboto Th" w:hAnsi="Roboto Th"/>
+        </w:rPr>
+        <w:t>User interface design</w:t>
+      </w:r>
+    </w:p>
+    <w:p>
+      <w:pPr>
+        <w:pStyle w:val="Prrafodelista"/>
+        <w:numPr>
+          <w:ilvl w:val="0"/>
+          <w:numId w:val="5"/>
+        </w:numPr>
+        <w:ind w:left="993"/>
+        <w:rPr>
+          <w:rFonts w:ascii="Roboto Th" w:hAnsi="Roboto Th"/>
+          <w:b/>
+          <w:bCs/>
+        </w:rPr>
+      </w:pPr>
+      <w:r>
+        <w:rPr>
+          <w:rFonts w:ascii="Roboto Th" w:hAnsi="Roboto Th"/>
+          <w:b/>
+          <w:bCs/>
+        </w:rPr>
+        <w:fldChar w:fldCharType="begin"/>
+      </w:r>
+      <w:r>
+        <w:rPr>
+          <w:rFonts w:ascii="Roboto Th" w:hAnsi="Roboto Th"/>
+          <w:b/>
+          <w:bCs/>
+        </w:rPr>
+        <w:instrText xml:space="preserve"> HYPERLINK  \l "DesignGuidelines" </w:instrText>
+      </w:r>
+      <w:r>
+        <w:rPr>
+          <w:rFonts w:ascii="Roboto Th" w:hAnsi="Roboto Th"/>
+          <w:b/>
+          <w:bCs/>
+        </w:rPr>
+      </w:r>
+      <w:r>
+        <w:rPr>
+          <w:rFonts w:ascii="Roboto Th" w:hAnsi="Roboto Th"/>
+          <w:b/>
+          <w:bCs/>
+        </w:rPr>
+        <w:fldChar w:fldCharType="separate"/>
+      </w:r>
+      <w:r>
+        <w:rPr>
+          <w:rStyle w:val="Hipervnculo"/>
+          <w:rFonts w:ascii="Roboto Th" w:hAnsi="Roboto Th"/>
+          <w:b/>
+          <w:bCs/>
+        </w:rPr>
+        <w:t>Design guidelines and considerations</w:t>
+      </w:r>
+      <w:r>
+        <w:rPr>
+          <w:rFonts w:ascii="Roboto Th" w:hAnsi="Roboto Th"/>
+          <w:b/>
+          <w:bCs/>
+        </w:rPr>
+        <w:fldChar w:fldCharType="end"/>
+      </w:r>
+    </w:p>
+    <w:p>
+      <w:pPr>
+        <w:pStyle w:val="Prrafodelista"/>
+        <w:numPr>
+          <w:ilvl w:val="1"/>
+          <w:numId w:val="5"/>
+        </w:numPr>
+        <w:ind w:left="1276"/>
+        <w:rPr>
+          <w:rFonts w:ascii="Roboto Th" w:hAnsi="Roboto Th"/>
+        </w:rPr>
+      </w:pPr>
+      <w:r>
+        <w:rPr>
+          <w:rFonts w:ascii="Roboto Th" w:hAnsi="Roboto Th"/>
+        </w:rPr>
+        <w:t>Operational environment</w:t>
+      </w:r>
+    </w:p>
+    <w:p>
+      <w:pPr>
+        <w:pStyle w:val="Prrafodelista"/>
+        <w:numPr>
+          <w:ilvl w:val="1"/>
+          <w:numId w:val="5"/>
+        </w:numPr>
+        <w:ind w:left="1276"/>
+        <w:rPr>
+          <w:rFonts w:ascii="Roboto Th" w:hAnsi="Roboto Th"/>
+        </w:rPr>
+      </w:pPr>
+      <w:r>
+        <w:rPr>
+          <w:rFonts w:ascii="Roboto Th" w:hAnsi="Roboto Th"/>
+        </w:rPr>
+        <w:t>Dependencies</w:t>
+      </w:r>
+    </w:p>
+    <w:p>
+      <w:pPr>
+        <w:pStyle w:val="Prrafodelista"/>
+        <w:numPr>
+          <w:ilvl w:val="0"/>
+          <w:numId w:val="5"/>
+        </w:numPr>
+        <w:ind w:left="993"/>
+        <w:rPr>
+          <w:rFonts w:ascii="Roboto Th" w:hAnsi="Roboto Th"/>
+          <w:b/>
+          <w:bCs/>
+        </w:rPr>
+      </w:pPr>
+      <w:r>
+        <w:rPr>
+          <w:rFonts w:ascii="Roboto Th" w:hAnsi="Roboto Th"/>
+          <w:b/>
+          <w:bCs/>
+        </w:rPr>
+        <w:fldChar w:fldCharType="begin"/>
+      </w:r>
+      <w:r>
+        <w:rPr>
+          <w:rFonts w:ascii="Roboto Th" w:hAnsi="Roboto Th"/>
+          <w:b/>
+          <w:bCs/>
+        </w:rPr>
+        <w:instrText xml:space="preserve"> HYPERLINK  \l "SoftwareArchitecture" </w:instrText>
+      </w:r>
+      <w:r>
+        <w:rPr>
+          <w:rFonts w:ascii="Roboto Th" w:hAnsi="Roboto Th"/>
+          <w:b/>
+          <w:bCs/>
+        </w:rPr>
+      </w:r>
+      <w:r>
+        <w:rPr>
+          <w:rFonts w:ascii="Roboto Th" w:hAnsi="Roboto Th"/>
+          <w:b/>
+          <w:bCs/>
+        </w:rPr>
+        <w:fldChar w:fldCharType="separate"/>
+      </w:r>
+      <w:r>
+        <w:rPr>
+          <w:rStyle w:val="Hipervnculo"/>
+          <w:rFonts w:ascii="Roboto Th" w:hAnsi="Roboto Th"/>
+          <w:b/>
+          <w:bCs/>
+        </w:rPr>
+        <w:t>Software architecture</w:t>
+      </w:r>
+      <w:r>
+        <w:rPr>
+          <w:rFonts w:ascii="Roboto Th" w:hAnsi="Roboto Th"/>
+          <w:b/>
+          <w:bCs/>
+        </w:rPr>
+        <w:fldChar w:fldCharType="end"/>
+      </w:r>
+    </w:p>
+    <w:p>
+      <w:pPr>
+        <w:pStyle w:val="Prrafodelista"/>
+        <w:numPr>
+          <w:ilvl w:val="1"/>
+          <w:numId w:val="5"/>
+        </w:numPr>
+        <w:ind w:left="1276"/>
+        <w:rPr>
+          <w:rFonts w:ascii="Roboto Th" w:hAnsi="Roboto Th"/>
+        </w:rPr>
+      </w:pPr>
+      <w:r>
+        <w:rPr>
+          <w:rFonts w:ascii="Roboto Th" w:hAnsi="Roboto Th"/>
+        </w:rPr>
+        <w:t>Requirements</w:t>
+      </w:r>
+    </w:p>
+    <w:p>
+      <w:pPr>
+        <w:pStyle w:val="Prrafodelista"/>
+        <w:numPr>
+          <w:ilvl w:val="2"/>
+          <w:numId w:val="5"/>
+        </w:numPr>
+        <w:ind w:left="1560"/>
+        <w:rPr>
+          <w:rFonts w:ascii="Roboto Th" w:hAnsi="Roboto Th"/>
+        </w:rPr>
+      </w:pPr>
+      <w:r>
+        <w:rPr>
+          <w:rFonts w:ascii="Roboto Th" w:hAnsi="Roboto Th"/>
+        </w:rPr>
+        <w:t xml:space="preserve"> Functional requirements</w:t>
+      </w:r>
+    </w:p>
+    <w:p>
+      <w:pPr>
+        <w:pStyle w:val="Prrafodelista"/>
+        <w:numPr>
+          <w:ilvl w:val="2"/>
+          <w:numId w:val="5"/>
+        </w:numPr>
+        <w:ind w:left="1560"/>
+        <w:rPr>
+          <w:rFonts w:ascii="Roboto Th" w:hAnsi="Roboto Th"/>
+        </w:rPr>
+      </w:pPr>
+      <w:r>
+        <w:rPr>
+          <w:rFonts w:ascii="Roboto Th" w:hAnsi="Roboto Th"/>
+        </w:rPr>
+        <w:t xml:space="preserve"> Non-functional requirements</w:t>
+      </w:r>
+    </w:p>
+    <w:p>
+      <w:pPr>
+        <w:pStyle w:val="Prrafodelista"/>
+        <w:numPr>
+          <w:ilvl w:val="2"/>
+          <w:numId w:val="5"/>
+        </w:numPr>
+        <w:ind w:left="1560"/>
+        <w:rPr>
+          <w:rFonts w:ascii="Roboto Th" w:hAnsi="Roboto Th"/>
+        </w:rPr>
+      </w:pPr>
+      <w:r>
+        <w:rPr>
+          <w:rFonts w:ascii="Roboto Th" w:hAnsi="Roboto Th"/>
+        </w:rPr>
+        <w:t xml:space="preserve"> Restrictions and constraints</w:t>
+      </w:r>
+    </w:p>
+    <w:p>
+      <w:pPr>
+        <w:pStyle w:val="Prrafodelista"/>
+        <w:numPr>
+          <w:ilvl w:val="1"/>
+          <w:numId w:val="5"/>
+        </w:numPr>
+        <w:ind w:left="1276"/>
+        <w:rPr>
+          <w:rFonts w:ascii="Roboto Th" w:hAnsi="Roboto Th"/>
+        </w:rPr>
+      </w:pPr>
+      <w:r>
+        <w:rPr>
+          <w:rFonts w:ascii="Roboto Th" w:hAnsi="Roboto Th"/>
+        </w:rPr>
+        <w:t>Software architecture diagram</w:t>
+      </w:r>
+    </w:p>
+    <w:p>
+      <w:pPr>
+        <w:pStyle w:val="Prrafodelista"/>
+        <w:numPr>
+          <w:ilvl w:val="1"/>
+          <w:numId w:val="5"/>
+        </w:numPr>
+        <w:ind w:left="1276"/>
+        <w:rPr>
+          <w:rFonts w:ascii="Roboto Th" w:hAnsi="Roboto Th"/>
+        </w:rPr>
+      </w:pPr>
+      <w:r>
+        <w:rPr>
+          <w:rFonts w:ascii="Roboto Th" w:hAnsi="Roboto Th"/>
+        </w:rPr>
+        <w:t>Hardware</w:t>
+      </w:r>
+    </w:p>
+    <w:p>
+      <w:pPr>
+        <w:pStyle w:val="Prrafodelista"/>
+        <w:numPr>
+          <w:ilvl w:val="2"/>
+          <w:numId w:val="5"/>
+        </w:numPr>
+        <w:ind w:left="1560"/>
+        <w:rPr>
+          <w:rFonts w:ascii="Roboto Th" w:hAnsi="Roboto Th"/>
+        </w:rPr>
+      </w:pPr>
+      <w:r>
+        <w:rPr>
+          <w:rFonts w:ascii="Roboto Th" w:hAnsi="Roboto Th"/>
+        </w:rPr>
+        <w:t xml:space="preserve"> Hardware architecture</w:t>
+      </w:r>
+    </w:p>
+    <w:p>
+      <w:pPr>
+        <w:pStyle w:val="Prrafodelista"/>
+        <w:numPr>
+          <w:ilvl w:val="2"/>
+          <w:numId w:val="5"/>
+        </w:numPr>
+        <w:ind w:left="1560"/>
+        <w:rPr>
+          <w:rFonts w:ascii="Roboto Th" w:hAnsi="Roboto Th"/>
+        </w:rPr>
+      </w:pPr>
+      <w:r>
+        <w:rPr>
+          <w:rFonts w:ascii="Roboto Th" w:hAnsi="Roboto Th"/>
+        </w:rPr>
+        <w:t xml:space="preserve"> Hardware requirements</w:t>
+      </w:r>
+    </w:p>
+    <w:p>
+      <w:pPr>
+        <w:pStyle w:val="Prrafodelista"/>
+        <w:numPr>
+          <w:ilvl w:val="1"/>
+          <w:numId w:val="5"/>
+        </w:numPr>
+        <w:ind w:left="1276"/>
+        <w:rPr>
+          <w:rFonts w:ascii="Roboto Th" w:hAnsi="Roboto Th"/>
+        </w:rPr>
+      </w:pPr>
+      <w:r>
+        <w:rPr>
+          <w:rFonts w:ascii="Roboto Th" w:hAnsi="Roboto Th"/>
+        </w:rPr>
+        <w:t>Data management</w:t>
+      </w:r>
+    </w:p>
+    <w:p>
+      <w:pPr>
+        <w:pStyle w:val="Prrafodelista"/>
+        <w:numPr>
+          <w:ilvl w:val="2"/>
+          <w:numId w:val="5"/>
+        </w:numPr>
+        <w:ind w:left="1560"/>
+        <w:rPr>
+          <w:rFonts w:ascii="Roboto Th" w:hAnsi="Roboto Th"/>
+        </w:rPr>
+      </w:pPr>
+      <w:r>
+        <w:rPr>
+          <w:rFonts w:ascii="Roboto Th" w:hAnsi="Roboto Th"/>
+        </w:rPr>
+        <w:t xml:space="preserve"> Database type</w:t>
+      </w:r>
+    </w:p>
+    <w:p>
+      <w:pPr>
+        <w:pStyle w:val="Prrafodelista"/>
+        <w:numPr>
+          <w:ilvl w:val="2"/>
+          <w:numId w:val="5"/>
+        </w:numPr>
+        <w:ind w:left="1560"/>
+        <w:rPr>
+          <w:rFonts w:ascii="Roboto Th" w:hAnsi="Roboto Th"/>
+        </w:rPr>
+      </w:pPr>
+      <w:r>
+        <w:rPr>
+          <w:rFonts w:ascii="Roboto Th" w:hAnsi="Roboto Th"/>
+        </w:rPr>
+        <w:t xml:space="preserve"> Database model</w:t>
+      </w:r>
+    </w:p>
+    <w:p>
+      <w:pPr>
+        <w:rPr>
+          <w:rFonts w:ascii="Roboto Th" w:hAnsi="Roboto Th"/>
+        </w:rPr>
+      </w:pPr>
+    </w:p>
+    <w:p>
+      <w:pPr>
+        <w:pStyle w:val="Prrafodelista"/>
+        <w:rPr>
+          <w:rFonts w:ascii="Roboto Th" w:hAnsi="Roboto Th"/>
+          <w:b/>
+          <w:bCs/>
+        </w:rPr>
+      </w:pPr>
+    </w:p>
+    <w:p>
+      <w:pPr>
         <w:pStyle w:val="Prrafodelista"/>
         <w:numPr>
           <w:ilvl w:val="0"/>
           <w:numId w:val="1"/>
         </w:numPr>
-        <w:rPr>
-          <w:rFonts w:ascii="Roboto Th" w:hAnsi="Roboto Th"/>
-          <w:b/>
-          <w:bCs/>
-        </w:rPr>
-      </w:pPr>
-      <w:r>
-        <w:rPr>
-          <w:rFonts w:ascii="Roboto Th" w:hAnsi="Roboto Th"/>
-          <w:b/>
-          <w:bCs/>
-        </w:rPr>
-        <w:t>Introduction</w:t>
-      </w:r>
-    </w:p>
-    <w:p>
-      <w:pPr>
-        <w:pStyle w:val="Prrafodelista"/>
-        <w:rPr>
-          <w:rFonts w:ascii="Roboto Th" w:hAnsi="Roboto Th"/>
-          <w:b/>
-          <w:bCs/>
-        </w:rPr>
-      </w:pPr>
-    </w:p>
-    <w:p>
-      <w:pPr>
-        <w:pStyle w:val="Prrafodelista"/>
-        <w:rPr>
-          <w:rFonts w:ascii="Roboto Th" w:hAnsi="Roboto Th"/>
-        </w:rPr>
-      </w:pPr>
-      <w:r>
-        <w:rPr>
-          <w:rFonts w:ascii="Roboto Th" w:hAnsi="Roboto Th"/>
-        </w:rPr>
-        <w:t xml:space="preserve">The purpose of this document is to specify the design decisions and their explanation and serve as a guideline for people to see how this personal project </w:t>
-      </w:r>
-      <w:r>
-        <w:rPr>
-          <w:rFonts w:ascii="Roboto Th" w:hAnsi="Roboto Th"/>
-        </w:rPr>
-        <w:t>was built from the ground-up</w:t>
-      </w:r>
-      <w:r>
-        <w:rPr>
-          <w:rFonts w:ascii="Roboto Th" w:hAnsi="Roboto Th"/>
-        </w:rPr>
-        <w:t xml:space="preserve">. </w:t>
-      </w:r>
-      <w:r>
-        <w:rPr>
-          <w:rFonts w:ascii="Roboto Th" w:hAnsi="Roboto Th"/>
-        </w:rPr>
-        <w:t xml:space="preserve">It includes content that ranges from a simple description of the project and its purpose, to its software architecture </w:t>
-      </w:r>
-      <w:r>
-        <w:rPr>
-          <w:rFonts w:ascii="Roboto Th" w:hAnsi="Roboto Th"/>
-        </w:rPr>
-        <w:t>structure. Its target audience is whoever was looking for this GitHub repository, hoping that it is comprehensible even without a background in web development.</w:t>
-      </w:r>
-    </w:p>
-    <w:p>
-      <w:pPr>
-        <w:pStyle w:val="Prrafodelista"/>
-        <w:rPr>
-          <w:rFonts w:ascii="Roboto Th" w:hAnsi="Roboto Th"/>
-        </w:rPr>
-      </w:pPr>
-    </w:p>
-    <w:p>
-      <w:pPr>
-        <w:pStyle w:val="Prrafodelista"/>
-        <w:rPr>
-          <w:rFonts w:ascii="Roboto Th" w:hAnsi="Roboto Th"/>
-        </w:rPr>
-      </w:pPr>
-      <w:r>
-        <w:rPr>
-          <w:rFonts w:ascii="Roboto Th" w:hAnsi="Roboto Th"/>
-        </w:rPr>
-        <w:t>Although t</w:t>
-      </w:r>
-      <w:r>
-        <w:rPr>
-          <w:rFonts w:ascii="Roboto Th" w:hAnsi="Roboto Th"/>
-        </w:rPr>
-        <w:t xml:space="preserve">here are several “To-do list” projects </w:t>
-      </w:r>
-      <w:r>
-        <w:rPr>
-          <w:rFonts w:ascii="Roboto Th" w:hAnsi="Roboto Th"/>
-        </w:rPr>
-        <w:t xml:space="preserve">for web development beginners on the internet </w:t>
-      </w:r>
-      <w:r>
-        <w:rPr>
-          <w:rFonts w:ascii="Roboto Th" w:hAnsi="Roboto Th"/>
-        </w:rPr>
-        <w:t>(too much, to be precise), I want this to be unique, and to make the user feel like he can actually use it on his daily basis.</w:t>
+        <w:ind w:left="709"/>
+        <w:rPr>
+          <w:rFonts w:ascii="Roboto Th" w:hAnsi="Roboto Th"/>
+          <w:b/>
+          <w:bCs/>
+          <w:sz w:val="24"/>
+          <w:szCs w:val="24"/>
+        </w:rPr>
+      </w:pPr>
+      <w:bookmarkStart w:id="0" w:name="ExecutiveSummary"/>
+      <w:r>
+        <w:rPr>
+          <w:rFonts w:ascii="Roboto Th" w:hAnsi="Roboto Th"/>
+          <w:b/>
+          <w:bCs/>
+          <w:sz w:val="24"/>
+          <w:szCs w:val="24"/>
+        </w:rPr>
+        <w:lastRenderedPageBreak/>
+        <w:t>Executive summary</w:t>
+      </w:r>
+    </w:p>
+    <w:bookmarkEnd w:id="0"/>
+    <w:p>
+      <w:pPr>
+        <w:pStyle w:val="Prrafodelista"/>
+        <w:rPr>
+          <w:rFonts w:ascii="Roboto Th" w:hAnsi="Roboto Th"/>
+          <w:b/>
+          <w:bCs/>
+        </w:rPr>
+      </w:pPr>
+    </w:p>
+    <w:p>
+      <w:pPr>
+        <w:pStyle w:val="Prrafodelista"/>
+        <w:rPr>
+          <w:rFonts w:ascii="Roboto Th" w:hAnsi="Roboto Th"/>
+        </w:rPr>
+      </w:pPr>
+      <w:r>
+        <w:rPr>
+          <w:rFonts w:ascii="Roboto Th" w:hAnsi="Roboto Th"/>
+        </w:rPr>
+        <w:t xml:space="preserve">The </w:t>
+      </w:r>
+      <w:r>
+        <w:rPr>
+          <w:rFonts w:ascii="Roboto Th" w:hAnsi="Roboto Th"/>
+        </w:rPr>
+        <w:t xml:space="preserve">main </w:t>
+      </w:r>
+      <w:r>
+        <w:rPr>
+          <w:rFonts w:ascii="Roboto Th" w:hAnsi="Roboto Th"/>
+        </w:rPr>
+        <w:t>goal of this project is to show the community (and potential employers) what can I do with all the knowledge that I’ve gain</w:t>
+      </w:r>
+      <w:r>
+        <w:rPr>
+          <w:rFonts w:ascii="Roboto Th" w:hAnsi="Roboto Th"/>
+        </w:rPr>
+        <w:t>ed</w:t>
+      </w:r>
+      <w:r>
+        <w:rPr>
+          <w:rFonts w:ascii="Roboto Th" w:hAnsi="Roboto Th"/>
+        </w:rPr>
+        <w:t xml:space="preserve"> throughout the last year. Don’t be fooled by the ‘To-Do List’ part of the title: This project packs some interesting features, ranging from the simple functionality of a to-do list to API-fetching and the ability to customize its appearance like never before </w:t>
+      </w:r>
+      <w:r>
+        <w:rPr>
+          <w:rFonts w:ascii="Roboto Th" w:hAnsi="Roboto Th"/>
+        </w:rPr>
+        <w:t>on these kinds of projects</w:t>
+      </w:r>
+      <w:r>
+        <w:rPr>
+          <w:rFonts w:ascii="Roboto Th" w:hAnsi="Roboto Th"/>
+        </w:rPr>
+        <w:t>.</w:t>
+      </w:r>
+    </w:p>
+    <w:p>
+      <w:pPr>
+        <w:pStyle w:val="Prrafodelista"/>
+        <w:rPr>
+          <w:rFonts w:ascii="Roboto Th" w:hAnsi="Roboto Th"/>
+        </w:rPr>
+      </w:pPr>
+    </w:p>
+    <w:p>
+      <w:pPr>
+        <w:pStyle w:val="Prrafodelista"/>
+        <w:rPr>
+          <w:rFonts w:ascii="Roboto Th" w:hAnsi="Roboto Th"/>
+        </w:rPr>
+      </w:pPr>
+      <w:r>
+        <w:rPr>
+          <w:rFonts w:ascii="Roboto Th" w:hAnsi="Roboto Th"/>
+        </w:rPr>
+        <w:t>Like any other project, this will also help to improve my web development skills and help me gain context on the field (which is massive).</w:t>
       </w:r>
     </w:p>
     <w:p>
@@ -167,16 +928,421 @@
           <w:rFonts w:ascii="Roboto Th" w:hAnsi="Roboto Th"/>
           <w:b/>
           <w:bCs/>
-        </w:rPr>
-      </w:pPr>
-      <w:r>
-        <w:rPr>
-          <w:rFonts w:ascii="Roboto Th" w:hAnsi="Roboto Th"/>
-          <w:b/>
-          <w:bCs/>
-        </w:rPr>
-        <w:t>Overview</w:t>
-      </w:r>
+          <w:sz w:val="24"/>
+          <w:szCs w:val="24"/>
+        </w:rPr>
+      </w:pPr>
+      <w:bookmarkStart w:id="1" w:name="SystemOverview"/>
+      <w:r>
+        <w:rPr>
+          <w:rFonts w:ascii="Roboto Th" w:hAnsi="Roboto Th"/>
+          <w:b/>
+          <w:bCs/>
+          <w:sz w:val="24"/>
+          <w:szCs w:val="24"/>
+        </w:rPr>
+        <w:t>System overview</w:t>
+      </w:r>
+    </w:p>
+    <w:bookmarkEnd w:id="1"/>
+    <w:p>
+      <w:pPr>
+        <w:pStyle w:val="Prrafodelista"/>
+        <w:rPr>
+          <w:rFonts w:ascii="Roboto Th" w:hAnsi="Roboto Th"/>
+          <w:b/>
+          <w:bCs/>
+        </w:rPr>
+      </w:pPr>
+    </w:p>
+    <w:p>
+      <w:pPr>
+        <w:pStyle w:val="Prrafodelista"/>
+        <w:numPr>
+          <w:ilvl w:val="1"/>
+          <w:numId w:val="1"/>
+        </w:numPr>
+        <w:rPr>
+          <w:rFonts w:ascii="Roboto Th" w:hAnsi="Roboto Th"/>
+          <w:b/>
+          <w:bCs/>
+        </w:rPr>
+      </w:pPr>
+      <w:r>
+        <w:rPr>
+          <w:rFonts w:ascii="Roboto Th" w:hAnsi="Roboto Th"/>
+          <w:b/>
+          <w:bCs/>
+        </w:rPr>
+        <w:t>Product description</w:t>
+      </w:r>
+    </w:p>
+    <w:p>
+      <w:pPr>
+        <w:pStyle w:val="Prrafodelista"/>
+        <w:ind w:left="1440"/>
+        <w:rPr>
+          <w:rFonts w:ascii="Roboto Th" w:hAnsi="Roboto Th"/>
+        </w:rPr>
+      </w:pPr>
+      <w:r>
+        <w:rPr>
+          <w:rFonts w:ascii="Roboto Th" w:hAnsi="Roboto Th"/>
+        </w:rPr>
+        <w:t xml:space="preserve">This is a simple (yet powerful) to-do list </w:t>
+      </w:r>
+      <w:r>
+        <w:rPr>
+          <w:rFonts w:ascii="Roboto Th" w:hAnsi="Roboto Th"/>
+        </w:rPr>
+        <w:t>offline web application that has some interesting customization features.</w:t>
+      </w:r>
+    </w:p>
+    <w:p>
+      <w:pPr>
+        <w:pStyle w:val="Prrafodelista"/>
+        <w:ind w:left="1440"/>
+        <w:rPr>
+          <w:rFonts w:ascii="Roboto Th" w:hAnsi="Roboto Th"/>
+          <w:b/>
+          <w:bCs/>
+        </w:rPr>
+      </w:pPr>
+    </w:p>
+    <w:p>
+      <w:pPr>
+        <w:pStyle w:val="Prrafodelista"/>
+        <w:numPr>
+          <w:ilvl w:val="1"/>
+          <w:numId w:val="1"/>
+        </w:numPr>
+        <w:rPr>
+          <w:rFonts w:ascii="Roboto Th" w:hAnsi="Roboto Th"/>
+          <w:b/>
+          <w:bCs/>
+        </w:rPr>
+      </w:pPr>
+      <w:r>
+        <w:rPr>
+          <w:rFonts w:ascii="Roboto Th" w:hAnsi="Roboto Th"/>
+          <w:b/>
+          <w:bCs/>
+        </w:rPr>
+        <w:t>Key features</w:t>
+      </w:r>
+    </w:p>
+    <w:p>
+      <w:pPr>
+        <w:pStyle w:val="Prrafodelista"/>
+        <w:ind w:left="1440"/>
+        <w:rPr>
+          <w:rFonts w:ascii="Roboto Th" w:hAnsi="Roboto Th"/>
+          <w:b/>
+          <w:bCs/>
+        </w:rPr>
+      </w:pPr>
+    </w:p>
+    <w:p>
+      <w:pPr>
+        <w:pStyle w:val="Prrafodelista"/>
+        <w:numPr>
+          <w:ilvl w:val="0"/>
+          <w:numId w:val="2"/>
+        </w:numPr>
+        <w:rPr>
+          <w:rFonts w:ascii="Roboto Th" w:hAnsi="Roboto Th"/>
+        </w:rPr>
+      </w:pPr>
+      <w:r>
+        <w:rPr>
+          <w:rFonts w:ascii="Roboto Th" w:hAnsi="Roboto Th"/>
+        </w:rPr>
+        <w:t>Tasks and lists management (CRUD) and storage, like a regular to-do list application.</w:t>
+      </w:r>
+    </w:p>
+    <w:p>
+      <w:pPr>
+        <w:pStyle w:val="Prrafodelista"/>
+        <w:numPr>
+          <w:ilvl w:val="0"/>
+          <w:numId w:val="2"/>
+        </w:numPr>
+        <w:rPr>
+          <w:rFonts w:ascii="Roboto Th" w:hAnsi="Roboto Th"/>
+        </w:rPr>
+      </w:pPr>
+      <w:r>
+        <w:rPr>
+          <w:rFonts w:ascii="Roboto Th" w:hAnsi="Roboto Th"/>
+        </w:rPr>
+        <w:t>B</w:t>
+      </w:r>
+      <w:r>
+        <w:rPr>
+          <w:rFonts w:ascii="Roboto Th" w:hAnsi="Roboto Th"/>
+        </w:rPr>
+        <w:t xml:space="preserve">ackground customization with images selected from the user’s disk or from the </w:t>
+      </w:r>
+      <w:proofErr w:type="spellStart"/>
+      <w:r>
+        <w:rPr>
+          <w:rFonts w:ascii="Roboto Th" w:hAnsi="Roboto Th"/>
+        </w:rPr>
+        <w:t>Unsplash</w:t>
+      </w:r>
+      <w:proofErr w:type="spellEnd"/>
+      <w:r>
+        <w:rPr>
+          <w:rFonts w:ascii="Roboto Th" w:hAnsi="Roboto Th"/>
+        </w:rPr>
+        <w:t xml:space="preserve"> API. These images can be </w:t>
+      </w:r>
+      <w:r>
+        <w:rPr>
+          <w:rFonts w:ascii="Roboto Th" w:hAnsi="Roboto Th"/>
+        </w:rPr>
+        <w:t>animated or not (depending on the user preferences).</w:t>
+      </w:r>
+    </w:p>
+    <w:p>
+      <w:pPr>
+        <w:pStyle w:val="Prrafodelista"/>
+        <w:numPr>
+          <w:ilvl w:val="0"/>
+          <w:numId w:val="2"/>
+        </w:numPr>
+        <w:rPr>
+          <w:rFonts w:ascii="Roboto Th" w:hAnsi="Roboto Th"/>
+        </w:rPr>
+      </w:pPr>
+      <w:r>
+        <w:rPr>
+          <w:rFonts w:ascii="Roboto Th" w:hAnsi="Roboto Th"/>
+        </w:rPr>
+        <w:t>Support for different themes (“light” or “dark”) depending on the user preferences.</w:t>
+      </w:r>
+    </w:p>
+    <w:p>
+      <w:pPr>
+        <w:pStyle w:val="Prrafodelista"/>
+        <w:numPr>
+          <w:ilvl w:val="0"/>
+          <w:numId w:val="2"/>
+        </w:numPr>
+        <w:rPr>
+          <w:rFonts w:ascii="Roboto Th" w:hAnsi="Roboto Th"/>
+        </w:rPr>
+      </w:pPr>
+      <w:r>
+        <w:rPr>
+          <w:rFonts w:ascii="Roboto Th" w:hAnsi="Roboto Th"/>
+        </w:rPr>
+        <w:t>Support for</w:t>
+      </w:r>
+      <w:r>
+        <w:rPr>
+          <w:rFonts w:ascii="Roboto Th" w:hAnsi="Roboto Th"/>
+        </w:rPr>
+        <w:t xml:space="preserve"> storage of tasks,</w:t>
+      </w:r>
+      <w:r>
+        <w:rPr>
+          <w:rFonts w:ascii="Roboto Th" w:hAnsi="Roboto Th"/>
+        </w:rPr>
+        <w:t xml:space="preserve"> lists</w:t>
+      </w:r>
+      <w:r>
+        <w:rPr>
+          <w:rFonts w:ascii="Roboto Th" w:hAnsi="Roboto Th"/>
+        </w:rPr>
+        <w:t>,</w:t>
+      </w:r>
+      <w:r>
+        <w:rPr>
+          <w:rFonts w:ascii="Roboto Th" w:hAnsi="Roboto Th"/>
+        </w:rPr>
+        <w:t xml:space="preserve"> and user preferences in a local database.</w:t>
+      </w:r>
+    </w:p>
+    <w:p>
+      <w:pPr>
+        <w:pStyle w:val="Prrafodelista"/>
+        <w:ind w:left="1440"/>
+        <w:rPr>
+          <w:rFonts w:ascii="Roboto Th" w:hAnsi="Roboto Th"/>
+          <w:b/>
+          <w:bCs/>
+        </w:rPr>
+      </w:pPr>
+    </w:p>
+    <w:p>
+      <w:pPr>
+        <w:pStyle w:val="Prrafodelista"/>
+        <w:numPr>
+          <w:ilvl w:val="1"/>
+          <w:numId w:val="1"/>
+        </w:numPr>
+        <w:rPr>
+          <w:rFonts w:ascii="Roboto Th" w:hAnsi="Roboto Th"/>
+          <w:b/>
+          <w:bCs/>
+        </w:rPr>
+      </w:pPr>
+      <w:r>
+        <w:rPr>
+          <w:rFonts w:ascii="Roboto Th" w:hAnsi="Roboto Th"/>
+          <w:b/>
+          <w:bCs/>
+        </w:rPr>
+        <w:t>Main user activities</w:t>
+      </w:r>
+    </w:p>
+    <w:p>
+      <w:pPr>
+        <w:pStyle w:val="Prrafodelista"/>
+        <w:ind w:left="1440"/>
+        <w:rPr>
+          <w:rFonts w:ascii="Roboto Th" w:hAnsi="Roboto Th"/>
+          <w:b/>
+          <w:bCs/>
+        </w:rPr>
+      </w:pPr>
+    </w:p>
+    <w:p>
+      <w:pPr>
+        <w:pStyle w:val="Prrafodelista"/>
+        <w:ind w:left="1440"/>
+        <w:rPr>
+          <w:rFonts w:ascii="Roboto Th" w:hAnsi="Roboto Th"/>
+        </w:rPr>
+      </w:pPr>
+      <w:r>
+        <w:rPr>
+          <w:rFonts w:ascii="Roboto Th" w:hAnsi="Roboto Th"/>
+        </w:rPr>
+        <w:t>The user can:</w:t>
+      </w:r>
+    </w:p>
+    <w:p>
+      <w:pPr>
+        <w:pStyle w:val="Prrafodelista"/>
+        <w:numPr>
+          <w:ilvl w:val="0"/>
+          <w:numId w:val="2"/>
+        </w:numPr>
+        <w:rPr>
+          <w:rFonts w:ascii="Roboto Th" w:hAnsi="Roboto Th"/>
+        </w:rPr>
+      </w:pPr>
+      <w:r>
+        <w:rPr>
+          <w:rFonts w:ascii="Roboto Th" w:hAnsi="Roboto Th"/>
+        </w:rPr>
+        <w:t>Create, Read, Update and Delete tasks and lists</w:t>
+      </w:r>
+      <w:r>
+        <w:rPr>
+          <w:rFonts w:ascii="Roboto Th" w:hAnsi="Roboto Th"/>
+        </w:rPr>
+        <w:t>.</w:t>
+      </w:r>
+    </w:p>
+    <w:p>
+      <w:pPr>
+        <w:pStyle w:val="Prrafodelista"/>
+        <w:numPr>
+          <w:ilvl w:val="0"/>
+          <w:numId w:val="2"/>
+        </w:numPr>
+        <w:rPr>
+          <w:rFonts w:ascii="Roboto Th" w:hAnsi="Roboto Th"/>
+        </w:rPr>
+      </w:pPr>
+      <w:r>
+        <w:rPr>
+          <w:rFonts w:ascii="Roboto Th" w:hAnsi="Roboto Th"/>
+        </w:rPr>
+        <w:t xml:space="preserve">Set different background images from his device or select them as a specified gallery of random and high-quality images from the </w:t>
+      </w:r>
+      <w:proofErr w:type="spellStart"/>
+      <w:r>
+        <w:rPr>
+          <w:rFonts w:ascii="Roboto Th" w:hAnsi="Roboto Th"/>
+        </w:rPr>
+        <w:t>Unsplash</w:t>
+      </w:r>
+      <w:proofErr w:type="spellEnd"/>
+      <w:r>
+        <w:rPr>
+          <w:rFonts w:ascii="Roboto Th" w:hAnsi="Roboto Th"/>
+        </w:rPr>
+        <w:t xml:space="preserve"> API.</w:t>
+      </w:r>
+    </w:p>
+    <w:p>
+      <w:pPr>
+        <w:pStyle w:val="Prrafodelista"/>
+        <w:numPr>
+          <w:ilvl w:val="0"/>
+          <w:numId w:val="2"/>
+        </w:numPr>
+        <w:rPr>
+          <w:rFonts w:ascii="Roboto Th" w:hAnsi="Roboto Th"/>
+        </w:rPr>
+      </w:pPr>
+      <w:r>
+        <w:rPr>
+          <w:rFonts w:ascii="Roboto Th" w:hAnsi="Roboto Th"/>
+        </w:rPr>
+        <w:t xml:space="preserve">Choose between “ON” </w:t>
+      </w:r>
+      <w:proofErr w:type="gramStart"/>
+      <w:r>
+        <w:rPr>
+          <w:rFonts w:ascii="Roboto Th" w:hAnsi="Roboto Th"/>
+        </w:rPr>
+        <w:t>and</w:t>
+      </w:r>
+      <w:r>
+        <w:rPr>
+          <w:rFonts w:ascii="Roboto Th" w:hAnsi="Roboto Th"/>
+        </w:rPr>
+        <w:t xml:space="preserve"> ”OFF</w:t>
+      </w:r>
+      <w:proofErr w:type="gramEnd"/>
+      <w:r>
+        <w:rPr>
+          <w:rFonts w:ascii="Roboto Th" w:hAnsi="Roboto Th"/>
+        </w:rPr>
+        <w:t>” background animations.</w:t>
+      </w:r>
+    </w:p>
+    <w:p>
+      <w:pPr>
+        <w:pStyle w:val="Prrafodelista"/>
+        <w:numPr>
+          <w:ilvl w:val="0"/>
+          <w:numId w:val="2"/>
+        </w:numPr>
+        <w:rPr>
+          <w:rFonts w:ascii="Roboto Th" w:hAnsi="Roboto Th"/>
+        </w:rPr>
+      </w:pPr>
+      <w:r>
+        <w:rPr>
+          <w:rFonts w:ascii="Roboto Th" w:hAnsi="Roboto Th"/>
+        </w:rPr>
+        <w:t>Choose between “Light” or “Dark” themes.</w:t>
+      </w:r>
+    </w:p>
+    <w:p>
+      <w:pPr>
+        <w:pStyle w:val="Prrafodelista"/>
+        <w:ind w:left="1800"/>
+        <w:rPr>
+          <w:rFonts w:ascii="Roboto Th" w:hAnsi="Roboto Th"/>
+        </w:rPr>
+      </w:pPr>
     </w:p>
     <w:p>
       <w:pPr>
@@ -189,73 +1355,742 @@
           <w:rFonts w:ascii="Roboto Th" w:hAnsi="Roboto Th"/>
           <w:b/>
           <w:bCs/>
-        </w:rPr>
-      </w:pPr>
-      <w:r>
-        <w:rPr>
-          <w:rFonts w:ascii="Roboto Th" w:hAnsi="Roboto Th"/>
-          <w:b/>
-          <w:bCs/>
-        </w:rPr>
-        <w:t>Executive summary</w:t>
-      </w:r>
-    </w:p>
-    <w:p>
-      <w:pPr>
-        <w:pStyle w:val="Prrafodelista"/>
-        <w:rPr>
-          <w:rFonts w:ascii="Roboto Th" w:hAnsi="Roboto Th"/>
-          <w:b/>
-          <w:bCs/>
-        </w:rPr>
-      </w:pPr>
-    </w:p>
-    <w:p>
-      <w:pPr>
-        <w:pStyle w:val="Prrafodelista"/>
-        <w:rPr>
-          <w:rFonts w:ascii="Roboto Th" w:hAnsi="Roboto Th"/>
-        </w:rPr>
-      </w:pPr>
-      <w:r>
-        <w:rPr>
-          <w:rFonts w:ascii="Roboto Th" w:hAnsi="Roboto Th"/>
-        </w:rPr>
-        <w:t xml:space="preserve">The </w:t>
-      </w:r>
-      <w:r>
-        <w:rPr>
-          <w:rFonts w:ascii="Roboto Th" w:hAnsi="Roboto Th"/>
-        </w:rPr>
-        <w:t xml:space="preserve">main </w:t>
-      </w:r>
-      <w:r>
-        <w:rPr>
-          <w:rFonts w:ascii="Roboto Th" w:hAnsi="Roboto Th"/>
-        </w:rPr>
-        <w:t>goal of this project is to show the community (and potential employers) what can I do with all the knowledge that I’ve gain</w:t>
-      </w:r>
-      <w:r>
-        <w:rPr>
-          <w:rFonts w:ascii="Roboto Th" w:hAnsi="Roboto Th"/>
-        </w:rPr>
-        <w:t>ed</w:t>
-      </w:r>
-      <w:r>
-        <w:rPr>
-          <w:rFonts w:ascii="Roboto Th" w:hAnsi="Roboto Th"/>
-        </w:rPr>
-        <w:t xml:space="preserve"> throughout the last year. Don’t be fooled by the ‘To-Do List’ part of the title: This project packs some interesting features, ranging from the simple functionality of a to-do list to API-fetching and the ability to customize its appearance like never before </w:t>
-      </w:r>
-      <w:r>
-        <w:rPr>
-          <w:rFonts w:ascii="Roboto Th" w:hAnsi="Roboto Th"/>
-        </w:rPr>
-        <w:t>on these kinds of projects</w:t>
-      </w:r>
-      <w:r>
-        <w:rPr>
-          <w:rFonts w:ascii="Roboto Th" w:hAnsi="Roboto Th"/>
+          <w:sz w:val="24"/>
+          <w:szCs w:val="24"/>
+        </w:rPr>
+      </w:pPr>
+      <w:bookmarkStart w:id="2" w:name="DesignSpecification"/>
+      <w:r>
+        <w:rPr>
+          <w:rFonts w:ascii="Roboto Th" w:hAnsi="Roboto Th"/>
+          <w:b/>
+          <w:bCs/>
+          <w:sz w:val="24"/>
+          <w:szCs w:val="24"/>
+        </w:rPr>
+        <w:t>Design specification</w:t>
+      </w:r>
+    </w:p>
+    <w:bookmarkEnd w:id="2"/>
+    <w:p>
+      <w:pPr>
+        <w:pStyle w:val="Prrafodelista"/>
+        <w:rPr>
+          <w:rFonts w:ascii="Roboto Th" w:hAnsi="Roboto Th"/>
+          <w:b/>
+          <w:bCs/>
+        </w:rPr>
+      </w:pPr>
+    </w:p>
+    <w:p>
+      <w:pPr>
+        <w:pStyle w:val="Prrafodelista"/>
+        <w:numPr>
+          <w:ilvl w:val="1"/>
+          <w:numId w:val="1"/>
+        </w:numPr>
+        <w:rPr>
+          <w:rFonts w:ascii="Roboto Th" w:hAnsi="Roboto Th"/>
+          <w:b/>
+          <w:bCs/>
+        </w:rPr>
+      </w:pPr>
+      <w:r>
+        <w:rPr>
+          <w:rFonts w:ascii="Roboto Th" w:hAnsi="Roboto Th"/>
+          <w:b/>
+          <w:bCs/>
+        </w:rPr>
+        <w:t>Business requirements</w:t>
+      </w:r>
+    </w:p>
+    <w:p>
+      <w:pPr>
+        <w:pStyle w:val="Prrafodelista"/>
+        <w:ind w:left="1440"/>
+        <w:rPr>
+          <w:rFonts w:ascii="Roboto Th" w:hAnsi="Roboto Th"/>
+          <w:b/>
+          <w:bCs/>
+        </w:rPr>
+      </w:pPr>
+    </w:p>
+    <w:p>
+      <w:pPr>
+        <w:pStyle w:val="Prrafodelista"/>
+        <w:ind w:left="1440"/>
+        <w:rPr>
+          <w:rFonts w:ascii="Roboto Th" w:hAnsi="Roboto Th"/>
+        </w:rPr>
+      </w:pPr>
+      <w:r>
+        <w:rPr>
+          <w:rFonts w:ascii="Roboto Th" w:hAnsi="Roboto Th"/>
+        </w:rPr>
+        <w:t>The user expects the application to:</w:t>
+      </w:r>
+    </w:p>
+    <w:p>
+      <w:pPr>
+        <w:pStyle w:val="Prrafodelista"/>
+        <w:numPr>
+          <w:ilvl w:val="0"/>
+          <w:numId w:val="2"/>
+        </w:numPr>
+        <w:rPr>
+          <w:rFonts w:ascii="Roboto Th" w:hAnsi="Roboto Th"/>
+          <w:b/>
+          <w:bCs/>
+        </w:rPr>
+      </w:pPr>
+      <w:r>
+        <w:rPr>
+          <w:rFonts w:ascii="Roboto Th" w:hAnsi="Roboto Th"/>
+        </w:rPr>
+        <w:t>Let him create, read, update, and delete tasks and lists.</w:t>
+      </w:r>
+    </w:p>
+    <w:p>
+      <w:pPr>
+        <w:pStyle w:val="Prrafodelista"/>
+        <w:numPr>
+          <w:ilvl w:val="0"/>
+          <w:numId w:val="2"/>
+        </w:numPr>
+        <w:rPr>
+          <w:rFonts w:ascii="Roboto Th" w:hAnsi="Roboto Th"/>
+          <w:b/>
+          <w:bCs/>
+        </w:rPr>
+      </w:pPr>
+      <w:r>
+        <w:rPr>
+          <w:rFonts w:ascii="Roboto Th" w:hAnsi="Roboto Th"/>
+        </w:rPr>
+        <w:t>Store efficiently his tasks and lists and retrieve them as quickly as possible.</w:t>
+      </w:r>
+    </w:p>
+    <w:p>
+      <w:pPr>
+        <w:pStyle w:val="Prrafodelista"/>
+        <w:numPr>
+          <w:ilvl w:val="0"/>
+          <w:numId w:val="2"/>
+        </w:numPr>
+        <w:rPr>
+          <w:rFonts w:ascii="Roboto Th" w:hAnsi="Roboto Th"/>
+          <w:b/>
+          <w:bCs/>
+        </w:rPr>
+      </w:pPr>
+      <w:r>
+        <w:rPr>
+          <w:rFonts w:ascii="Roboto Th" w:hAnsi="Roboto Th"/>
+        </w:rPr>
+        <w:t>Be compatible with his PC, tablet, or phone.</w:t>
+      </w:r>
+    </w:p>
+    <w:p>
+      <w:pPr>
+        <w:pStyle w:val="Prrafodelista"/>
+        <w:numPr>
+          <w:ilvl w:val="0"/>
+          <w:numId w:val="2"/>
+        </w:numPr>
+        <w:rPr>
+          <w:rFonts w:ascii="Roboto Th" w:hAnsi="Roboto Th"/>
+          <w:b/>
+          <w:bCs/>
+        </w:rPr>
+      </w:pPr>
+      <w:r>
+        <w:rPr>
+          <w:rFonts w:ascii="Roboto Th" w:hAnsi="Roboto Th"/>
+        </w:rPr>
+        <w:t>Let him customize the application’s background and themes.</w:t>
+      </w:r>
+    </w:p>
+    <w:p>
+      <w:pPr>
+        <w:pStyle w:val="Prrafodelista"/>
+        <w:numPr>
+          <w:ilvl w:val="0"/>
+          <w:numId w:val="2"/>
+        </w:numPr>
+        <w:rPr>
+          <w:rFonts w:ascii="Roboto Th" w:hAnsi="Roboto Th"/>
+          <w:b/>
+          <w:bCs/>
+        </w:rPr>
+      </w:pPr>
+      <w:r>
+        <w:rPr>
+          <w:rFonts w:ascii="Roboto Th" w:hAnsi="Roboto Th"/>
+        </w:rPr>
+        <w:lastRenderedPageBreak/>
+        <w:t>Save all his tasks, lists</w:t>
+      </w:r>
+      <w:r>
+        <w:rPr>
+          <w:rFonts w:ascii="Roboto Th" w:hAnsi="Roboto Th"/>
+        </w:rPr>
+        <w:t>,</w:t>
+      </w:r>
+      <w:r>
+        <w:rPr>
+          <w:rFonts w:ascii="Roboto Th" w:hAnsi="Roboto Th"/>
+        </w:rPr>
+        <w:t xml:space="preserve"> and preferences so that </w:t>
+      </w:r>
+      <w:r>
+        <w:rPr>
+          <w:rFonts w:ascii="Roboto Th" w:hAnsi="Roboto Th"/>
+        </w:rPr>
+        <w:t>they remain consistent over time.</w:t>
+      </w:r>
+    </w:p>
+    <w:p>
+      <w:pPr>
+        <w:pStyle w:val="Prrafodelista"/>
+        <w:ind w:left="1800"/>
+        <w:rPr>
+          <w:rFonts w:ascii="Roboto Th" w:hAnsi="Roboto Th"/>
+          <w:b/>
+          <w:bCs/>
+        </w:rPr>
+      </w:pPr>
+    </w:p>
+    <w:p>
+      <w:pPr>
+        <w:pStyle w:val="Prrafodelista"/>
+        <w:numPr>
+          <w:ilvl w:val="1"/>
+          <w:numId w:val="1"/>
+        </w:numPr>
+        <w:rPr>
+          <w:rFonts w:ascii="Roboto Th" w:hAnsi="Roboto Th"/>
+          <w:b/>
+          <w:bCs/>
+        </w:rPr>
+      </w:pPr>
+      <w:r>
+        <w:rPr>
+          <w:rFonts w:ascii="Roboto Th" w:hAnsi="Roboto Th"/>
+          <w:b/>
+          <w:bCs/>
+        </w:rPr>
+        <w:t>User interface design</w:t>
+      </w:r>
+    </w:p>
+    <w:p>
+      <w:pPr>
+        <w:pStyle w:val="Prrafodelista"/>
+        <w:ind w:left="1440"/>
+        <w:rPr>
+          <w:rFonts w:ascii="Roboto Th" w:hAnsi="Roboto Th"/>
+          <w:b/>
+          <w:bCs/>
+        </w:rPr>
+      </w:pPr>
+    </w:p>
+    <w:p>
+      <w:pPr>
+        <w:pStyle w:val="Prrafodelista"/>
+        <w:ind w:left="1440"/>
+        <w:rPr>
+          <w:rFonts w:ascii="Roboto Th" w:hAnsi="Roboto Th"/>
+        </w:rPr>
+      </w:pPr>
+      <w:r>
+        <w:rPr>
+          <w:rFonts w:ascii="Roboto Th" w:hAnsi="Roboto Th"/>
+        </w:rPr>
+        <w:t>It will be analyzed for each functionality of the application:</w:t>
+      </w:r>
+    </w:p>
+    <w:p>
+      <w:pPr>
+        <w:pStyle w:val="Prrafodelista"/>
+        <w:ind w:left="1440"/>
+        <w:rPr>
+          <w:rFonts w:ascii="Roboto Th" w:hAnsi="Roboto Th"/>
+        </w:rPr>
+      </w:pPr>
+    </w:p>
+    <w:p>
+      <w:pPr>
+        <w:pStyle w:val="Prrafodelista"/>
+        <w:numPr>
+          <w:ilvl w:val="2"/>
+          <w:numId w:val="1"/>
+        </w:numPr>
+        <w:rPr>
+          <w:rFonts w:ascii="Roboto Th" w:hAnsi="Roboto Th"/>
+          <w:b/>
+          <w:bCs/>
+        </w:rPr>
+      </w:pPr>
+      <w:r>
+        <w:rPr>
+          <w:rFonts w:ascii="Roboto Th" w:hAnsi="Roboto Th"/>
+          <w:b/>
+          <w:bCs/>
+        </w:rPr>
+        <w:t>To-do list</w:t>
+      </w:r>
+    </w:p>
+    <w:p>
+      <w:pPr>
+        <w:pStyle w:val="Prrafodelista"/>
+        <w:ind w:left="1800"/>
+        <w:rPr>
+          <w:rFonts w:ascii="Roboto Th" w:hAnsi="Roboto Th"/>
+        </w:rPr>
+      </w:pPr>
+      <w:r>
+        <w:rPr>
+          <w:rFonts w:ascii="Roboto Th" w:hAnsi="Roboto Th"/>
+        </w:rPr>
+        <w:t xml:space="preserve">If the user is new, he will be welcomed with the layout shown in </w:t>
+      </w:r>
+      <w:r>
+        <w:rPr>
+          <w:rFonts w:ascii="Roboto Th" w:hAnsi="Roboto Th"/>
+          <w:i/>
+          <w:iCs/>
+        </w:rPr>
+        <w:t>Fig.1</w:t>
+      </w:r>
+      <w:r>
+        <w:rPr>
+          <w:rFonts w:ascii="Roboto Th" w:hAnsi="Roboto Th"/>
+        </w:rPr>
+        <w:t xml:space="preserve">. If the user has inserted some tasks in the current list, the layout will be the shown in </w:t>
+      </w:r>
+      <w:r>
+        <w:rPr>
+          <w:rFonts w:ascii="Roboto Th" w:hAnsi="Roboto Th"/>
+          <w:i/>
+          <w:iCs/>
+        </w:rPr>
+        <w:t>Fig.2</w:t>
+      </w:r>
+      <w:r>
+        <w:rPr>
+          <w:rFonts w:ascii="Roboto Th" w:hAnsi="Roboto Th"/>
+        </w:rPr>
+        <w:t xml:space="preserve">. </w:t>
+      </w:r>
+      <w:r>
+        <w:rPr>
+          <w:rFonts w:ascii="Roboto Th" w:hAnsi="Roboto Th"/>
+        </w:rPr>
+        <w:t xml:space="preserve">If the user wants to see the lists he has created, the layout shown in </w:t>
+      </w:r>
+      <w:r>
+        <w:rPr>
+          <w:rFonts w:ascii="Roboto Th" w:hAnsi="Roboto Th"/>
+          <w:i/>
+          <w:iCs/>
+        </w:rPr>
+        <w:t>Fig.3</w:t>
+      </w:r>
+      <w:r>
+        <w:rPr>
+          <w:rFonts w:ascii="Roboto Th" w:hAnsi="Roboto Th"/>
+        </w:rPr>
+        <w:t xml:space="preserve"> will be displayed.</w:t>
+      </w:r>
+    </w:p>
+    <w:p>
+      <w:pPr>
+        <w:pStyle w:val="Prrafodelista"/>
+        <w:ind w:left="1800"/>
+        <w:rPr>
+          <w:noProof/>
+        </w:rPr>
+      </w:pPr>
+    </w:p>
+    <w:p>
+      <w:pPr>
+        <w:pStyle w:val="Prrafodelista"/>
+        <w:ind w:left="1800"/>
+        <w:rPr>
+          <w:rFonts w:ascii="Roboto Th" w:hAnsi="Roboto Th"/>
+        </w:rPr>
+        <w:sectPr>
+          <w:pgSz w:w="12240" w:h="15840"/>
+          <w:pgMar w:top="1417" w:right="1325" w:bottom="993" w:left="1701" w:header="708" w:footer="708" w:gutter="0"/>
+          <w:cols w:space="708"/>
+          <w:docGrid w:linePitch="360"/>
+        </w:sectPr>
+      </w:pPr>
+    </w:p>
+    <w:p>
+      <w:pPr>
+        <w:pStyle w:val="Prrafodelista"/>
+        <w:ind w:left="567"/>
+        <w:rPr>
+          <w:rFonts w:ascii="Roboto Th" w:hAnsi="Roboto Th"/>
+        </w:rPr>
+      </w:pPr>
+      <w:r>
+        <w:rPr>
+          <w:noProof/>
+        </w:rPr>
+        <w:drawing>
+          <wp:inline distT="0" distB="0" distL="0" distR="0" wp14:anchorId="5504BCBE" wp14:editId="31C9BB30">
+            <wp:extent cx="1397658" cy="2485172"/>
+            <wp:effectExtent l="19050" t="19050" r="12065" b="10795"/>
+            <wp:docPr id="7" name="Imagen 7">
+              <a:extLst xmlns:a="http://schemas.openxmlformats.org/drawingml/2006/main">
+                <a:ext uri="{C183D7F6-B498-43B3-948B-1728B52AA6E4}">
+                  <adec:decorative xmlns:adec="http://schemas.microsoft.com/office/drawing/2017/decorative" val="1"/>
+                </a:ext>
+              </a:extLst>
+            </wp:docPr>
+            <wp:cNvGraphicFramePr>
+              <a:graphicFrameLocks xmlns:a="http://schemas.openxmlformats.org/drawingml/2006/main" noChangeAspect="1"/>
+            </wp:cNvGraphicFramePr>
+            <a:graphic xmlns:a="http://schemas.openxmlformats.org/drawingml/2006/main">
+              <a:graphicData uri="http://schemas.openxmlformats.org/drawingml/2006/picture">
+                <pic:pic xmlns:pic="http://schemas.openxmlformats.org/drawingml/2006/picture">
+                  <pic:nvPicPr>
+                    <pic:cNvPr id="0" name="Picture 1"/>
+                    <pic:cNvPicPr>
+                      <a:picLocks noChangeAspect="1" noChangeArrowheads="1"/>
+                    </pic:cNvPicPr>
+                  </pic:nvPicPr>
+                  <pic:blipFill>
+                    <a:blip r:embed="rId6" cstate="print">
+                      <a:extLst>
+                        <a:ext uri="{28A0092B-C50C-407E-A947-70E740481C1C}">
+                          <a14:useLocalDpi xmlns:a14="http://schemas.microsoft.com/office/drawing/2010/main" val="0"/>
+                        </a:ext>
+                      </a:extLst>
+                    </a:blip>
+                    <a:srcRect/>
+                    <a:stretch>
+                      <a:fillRect/>
+                    </a:stretch>
+                  </pic:blipFill>
+                  <pic:spPr bwMode="auto">
+                    <a:xfrm>
+                      <a:off x="0" y="0"/>
+                      <a:ext cx="1412070" cy="2510798"/>
+                    </a:xfrm>
+                    <a:prstGeom prst="rect">
+                      <a:avLst/>
+                    </a:prstGeom>
+                    <a:noFill/>
+                    <a:ln>
+                      <a:solidFill>
+                        <a:schemeClr val="bg1">
+                          <a:lumMod val="65000"/>
+                        </a:schemeClr>
+                      </a:solidFill>
+                    </a:ln>
+                  </pic:spPr>
+                </pic:pic>
+              </a:graphicData>
+            </a:graphic>
+          </wp:inline>
+        </w:drawing>
+      </w:r>
+    </w:p>
+    <w:p>
+      <w:pPr>
+        <w:pStyle w:val="Prrafodelista"/>
+        <w:ind w:left="426"/>
+        <w:jc w:val="center"/>
+        <w:rPr>
+          <w:rFonts w:ascii="Roboto Th" w:hAnsi="Roboto Th"/>
+          <w:i/>
+          <w:iCs/>
+          <w:sz w:val="18"/>
+          <w:szCs w:val="18"/>
+        </w:rPr>
+      </w:pPr>
+      <w:r>
+        <w:rPr>
+          <w:rFonts w:ascii="Roboto Th" w:hAnsi="Roboto Th"/>
+          <w:i/>
+          <w:iCs/>
+          <w:sz w:val="18"/>
+          <w:szCs w:val="18"/>
+        </w:rPr>
+        <w:t>Fig. 1: Welcoming page</w:t>
+      </w:r>
+    </w:p>
+    <w:p>
+      <w:pPr>
+        <w:pStyle w:val="Prrafodelista"/>
+        <w:ind w:left="567"/>
+        <w:rPr>
+          <w:rFonts w:ascii="Roboto Th" w:hAnsi="Roboto Th"/>
+        </w:rPr>
+      </w:pPr>
+      <w:r>
+        <w:rPr>
+          <w:noProof/>
+        </w:rPr>
+        <w:drawing>
+          <wp:inline distT="0" distB="0" distL="0" distR="0" wp14:anchorId="6C1C6778" wp14:editId="43E7EAA4">
+            <wp:extent cx="1396976" cy="2484755"/>
+            <wp:effectExtent l="19050" t="19050" r="13335" b="10795"/>
+            <wp:docPr id="8" name="Imagen 8"/>
+            <wp:cNvGraphicFramePr>
+              <a:graphicFrameLocks xmlns:a="http://schemas.openxmlformats.org/drawingml/2006/main" noChangeAspect="1"/>
+            </wp:cNvGraphicFramePr>
+            <a:graphic xmlns:a="http://schemas.openxmlformats.org/drawingml/2006/main">
+              <a:graphicData uri="http://schemas.openxmlformats.org/drawingml/2006/picture">
+                <pic:pic xmlns:pic="http://schemas.openxmlformats.org/drawingml/2006/picture">
+                  <pic:nvPicPr>
+                    <pic:cNvPr id="0" name="Picture 3"/>
+                    <pic:cNvPicPr>
+                      <a:picLocks noChangeAspect="1" noChangeArrowheads="1"/>
+                    </pic:cNvPicPr>
+                  </pic:nvPicPr>
+                  <pic:blipFill>
+                    <a:blip r:embed="rId7" cstate="print">
+                      <a:extLst>
+                        <a:ext uri="{28A0092B-C50C-407E-A947-70E740481C1C}">
+                          <a14:useLocalDpi xmlns:a14="http://schemas.microsoft.com/office/drawing/2010/main" val="0"/>
+                        </a:ext>
+                      </a:extLst>
+                    </a:blip>
+                    <a:stretch>
+                      <a:fillRect/>
+                    </a:stretch>
+                  </pic:blipFill>
+                  <pic:spPr bwMode="auto">
+                    <a:xfrm>
+                      <a:off x="0" y="0"/>
+                      <a:ext cx="1405239" cy="2499451"/>
+                    </a:xfrm>
+                    <a:prstGeom prst="rect">
+                      <a:avLst/>
+                    </a:prstGeom>
+                    <a:noFill/>
+                    <a:ln>
+                      <a:solidFill>
+                        <a:schemeClr val="bg1">
+                          <a:lumMod val="65000"/>
+                        </a:schemeClr>
+                      </a:solidFill>
+                    </a:ln>
+                  </pic:spPr>
+                </pic:pic>
+              </a:graphicData>
+            </a:graphic>
+          </wp:inline>
+        </w:drawing>
+      </w:r>
+    </w:p>
+    <w:p>
+      <w:pPr>
+        <w:pStyle w:val="Prrafodelista"/>
+        <w:ind w:left="284"/>
+        <w:jc w:val="center"/>
+        <w:rPr>
+          <w:rFonts w:ascii="Roboto Th" w:hAnsi="Roboto Th"/>
+          <w:i/>
+          <w:iCs/>
+          <w:sz w:val="18"/>
+          <w:szCs w:val="18"/>
+        </w:rPr>
+      </w:pPr>
+      <w:r>
+        <w:rPr>
+          <w:rFonts w:ascii="Roboto Th" w:hAnsi="Roboto Th"/>
+          <w:i/>
+          <w:iCs/>
+          <w:sz w:val="18"/>
+          <w:szCs w:val="18"/>
+        </w:rPr>
+        <w:t>Fig. 2: Main page</w:t>
+      </w:r>
+    </w:p>
+    <w:p>
+      <w:pPr>
+        <w:pStyle w:val="Prrafodelista"/>
+        <w:ind w:left="709"/>
+        <w:rPr>
+          <w:rFonts w:ascii="Roboto Th" w:hAnsi="Roboto Th"/>
+        </w:rPr>
+      </w:pPr>
+      <w:r>
+        <w:rPr>
+          <w:noProof/>
+        </w:rPr>
+        <w:drawing>
+          <wp:inline distT="0" distB="0" distL="0" distR="0" wp14:anchorId="60A77DDF" wp14:editId="6D85AFCD">
+            <wp:extent cx="1404964" cy="2498962"/>
+            <wp:effectExtent l="19050" t="19050" r="24130" b="15875"/>
+            <wp:docPr id="9" name="Imagen 9"/>
+            <wp:cNvGraphicFramePr>
+              <a:graphicFrameLocks xmlns:a="http://schemas.openxmlformats.org/drawingml/2006/main" noChangeAspect="1"/>
+            </wp:cNvGraphicFramePr>
+            <a:graphic xmlns:a="http://schemas.openxmlformats.org/drawingml/2006/main">
+              <a:graphicData uri="http://schemas.openxmlformats.org/drawingml/2006/picture">
+                <pic:pic xmlns:pic="http://schemas.openxmlformats.org/drawingml/2006/picture">
+                  <pic:nvPicPr>
+                    <pic:cNvPr id="0" name="Picture 5"/>
+                    <pic:cNvPicPr>
+                      <a:picLocks noChangeAspect="1" noChangeArrowheads="1"/>
+                    </pic:cNvPicPr>
+                  </pic:nvPicPr>
+                  <pic:blipFill>
+                    <a:blip r:embed="rId8" cstate="print">
+                      <a:extLst>
+                        <a:ext uri="{28A0092B-C50C-407E-A947-70E740481C1C}">
+                          <a14:useLocalDpi xmlns:a14="http://schemas.microsoft.com/office/drawing/2010/main" val="0"/>
+                        </a:ext>
+                      </a:extLst>
+                    </a:blip>
+                    <a:stretch>
+                      <a:fillRect/>
+                    </a:stretch>
+                  </pic:blipFill>
+                  <pic:spPr bwMode="auto">
+                    <a:xfrm>
+                      <a:off x="0" y="0"/>
+                      <a:ext cx="1409061" cy="2506249"/>
+                    </a:xfrm>
+                    <a:prstGeom prst="rect">
+                      <a:avLst/>
+                    </a:prstGeom>
+                    <a:noFill/>
+                    <a:ln>
+                      <a:solidFill>
+                        <a:schemeClr val="bg1">
+                          <a:lumMod val="65000"/>
+                        </a:schemeClr>
+                      </a:solidFill>
+                    </a:ln>
+                  </pic:spPr>
+                </pic:pic>
+              </a:graphicData>
+            </a:graphic>
+          </wp:inline>
+        </w:drawing>
+      </w:r>
+    </w:p>
+    <w:p>
+      <w:pPr>
+        <w:pStyle w:val="Prrafodelista"/>
+        <w:ind w:left="426"/>
+        <w:jc w:val="center"/>
+        <w:rPr>
+          <w:rFonts w:ascii="Roboto Th" w:hAnsi="Roboto Th"/>
+          <w:i/>
+          <w:iCs/>
+          <w:sz w:val="18"/>
+          <w:szCs w:val="18"/>
+        </w:rPr>
+        <w:sectPr>
+          <w:type w:val="continuous"/>
+          <w:pgSz w:w="12240" w:h="15840"/>
+          <w:pgMar w:top="1417" w:right="1325" w:bottom="993" w:left="1701" w:header="708" w:footer="708" w:gutter="0"/>
+          <w:cols w:num="3" w:space="144"/>
+          <w:docGrid w:linePitch="360"/>
+        </w:sectPr>
+      </w:pPr>
+      <w:r>
+        <w:rPr>
+          <w:rFonts w:ascii="Roboto Th" w:hAnsi="Roboto Th"/>
+          <w:i/>
+          <w:iCs/>
+          <w:sz w:val="18"/>
+          <w:szCs w:val="18"/>
+        </w:rPr>
+        <w:t xml:space="preserve">Fig. 3: </w:t>
+      </w:r>
+      <w:r>
+        <w:rPr>
+          <w:rFonts w:ascii="Roboto Th" w:hAnsi="Roboto Th"/>
+          <w:i/>
+          <w:iCs/>
+          <w:sz w:val="18"/>
+          <w:szCs w:val="18"/>
+        </w:rPr>
+        <w:t>User’s list</w:t>
+      </w:r>
+    </w:p>
+    <w:p>
+      <w:pPr>
+        <w:rPr>
+          <w:rFonts w:ascii="Roboto Th" w:hAnsi="Roboto Th"/>
+        </w:rPr>
+        <w:sectPr>
+          <w:type w:val="continuous"/>
+          <w:pgSz w:w="12240" w:h="15840"/>
+          <w:pgMar w:top="1417" w:right="1325" w:bottom="993" w:left="1701" w:header="708" w:footer="708" w:gutter="0"/>
+          <w:cols w:space="708"/>
+          <w:docGrid w:linePitch="360"/>
+        </w:sectPr>
+      </w:pPr>
+    </w:p>
+    <w:p>
+      <w:pPr>
+        <w:pStyle w:val="Prrafodelista"/>
+        <w:numPr>
+          <w:ilvl w:val="2"/>
+          <w:numId w:val="1"/>
+        </w:numPr>
+        <w:rPr>
+          <w:rFonts w:ascii="Roboto Th" w:hAnsi="Roboto Th"/>
+          <w:b/>
+          <w:bCs/>
+        </w:rPr>
+      </w:pPr>
+      <w:r>
+        <w:rPr>
+          <w:rFonts w:ascii="Roboto Th" w:hAnsi="Roboto Th"/>
+          <w:b/>
+          <w:bCs/>
+        </w:rPr>
+        <w:t>Custom preferences: Background images and animations</w:t>
+      </w:r>
+    </w:p>
+    <w:p>
+      <w:pPr>
+        <w:pStyle w:val="Prrafodelista"/>
+        <w:ind w:left="1800"/>
+        <w:rPr>
+          <w:rFonts w:ascii="Roboto Th" w:hAnsi="Roboto Th"/>
+          <w:b/>
+          <w:bCs/>
+        </w:rPr>
+      </w:pPr>
+    </w:p>
+    <w:p>
+      <w:pPr>
+        <w:pStyle w:val="Prrafodelista"/>
+        <w:ind w:left="1800"/>
+        <w:rPr>
+          <w:rFonts w:ascii="Roboto Th" w:hAnsi="Roboto Th"/>
+        </w:rPr>
+      </w:pPr>
+      <w:r>
+        <w:rPr>
+          <w:rFonts w:ascii="Roboto Th" w:hAnsi="Roboto Th"/>
+        </w:rPr>
+        <w:t xml:space="preserve">The user can change the background image and its animation mode by selecting the corresponding option as shown in </w:t>
+      </w:r>
+      <w:r>
+        <w:rPr>
+          <w:rFonts w:ascii="Roboto Th" w:hAnsi="Roboto Th"/>
+          <w:i/>
+          <w:iCs/>
+        </w:rPr>
+        <w:t>Fig.4</w:t>
+      </w:r>
+      <w:r>
+        <w:rPr>
+          <w:rFonts w:ascii="Roboto Th" w:hAnsi="Roboto Th"/>
+          <w:i/>
+          <w:iCs/>
         </w:rPr>
         <w:t>.</w:t>
       </w:r>
@@ -263,28 +2098,275 @@
     <w:p>
       <w:pPr>
         <w:pStyle w:val="Prrafodelista"/>
-        <w:rPr>
-          <w:rFonts w:ascii="Roboto Th" w:hAnsi="Roboto Th"/>
-        </w:rPr>
-      </w:pPr>
-    </w:p>
-    <w:p>
-      <w:pPr>
-        <w:pStyle w:val="Prrafodelista"/>
-        <w:rPr>
-          <w:rFonts w:ascii="Roboto Th" w:hAnsi="Roboto Th"/>
-        </w:rPr>
-      </w:pPr>
-      <w:r>
-        <w:rPr>
-          <w:rFonts w:ascii="Roboto Th" w:hAnsi="Roboto Th"/>
-        </w:rPr>
-        <w:t>Like any other project, this will also help to improve my web development skills and help me gain context on the field (which is massive).</w:t>
-      </w:r>
-    </w:p>
-    <w:p>
-      <w:pPr>
-        <w:pStyle w:val="Prrafodelista"/>
+        <w:ind w:left="1800"/>
+        <w:jc w:val="center"/>
+        <w:rPr>
+          <w:rFonts w:ascii="Roboto Th" w:hAnsi="Roboto Th"/>
+          <w:b/>
+          <w:bCs/>
+        </w:rPr>
+      </w:pPr>
+      <w:r>
+        <w:rPr>
+          <w:noProof/>
+        </w:rPr>
+        <w:lastRenderedPageBreak/>
+        <w:drawing>
+          <wp:inline distT="0" distB="0" distL="0" distR="0" wp14:anchorId="0A46C535" wp14:editId="52EFA03B">
+            <wp:extent cx="1479384" cy="2631332"/>
+            <wp:effectExtent l="19050" t="19050" r="26035" b="17145"/>
+            <wp:docPr id="4" name="Imagen 4"/>
+            <wp:cNvGraphicFramePr>
+              <a:graphicFrameLocks xmlns:a="http://schemas.openxmlformats.org/drawingml/2006/main" noChangeAspect="1"/>
+            </wp:cNvGraphicFramePr>
+            <a:graphic xmlns:a="http://schemas.openxmlformats.org/drawingml/2006/main">
+              <a:graphicData uri="http://schemas.openxmlformats.org/drawingml/2006/picture">
+                <pic:pic xmlns:pic="http://schemas.openxmlformats.org/drawingml/2006/picture">
+                  <pic:nvPicPr>
+                    <pic:cNvPr id="0" name="Picture 7"/>
+                    <pic:cNvPicPr>
+                      <a:picLocks noChangeAspect="1" noChangeArrowheads="1"/>
+                    </pic:cNvPicPr>
+                  </pic:nvPicPr>
+                  <pic:blipFill>
+                    <a:blip r:embed="rId9" cstate="print">
+                      <a:extLst>
+                        <a:ext uri="{28A0092B-C50C-407E-A947-70E740481C1C}">
+                          <a14:useLocalDpi xmlns:a14="http://schemas.microsoft.com/office/drawing/2010/main" val="0"/>
+                        </a:ext>
+                      </a:extLst>
+                    </a:blip>
+                    <a:stretch>
+                      <a:fillRect/>
+                    </a:stretch>
+                  </pic:blipFill>
+                  <pic:spPr bwMode="auto">
+                    <a:xfrm>
+                      <a:off x="0" y="0"/>
+                      <a:ext cx="1479384" cy="2631332"/>
+                    </a:xfrm>
+                    <a:prstGeom prst="rect">
+                      <a:avLst/>
+                    </a:prstGeom>
+                    <a:noFill/>
+                    <a:ln>
+                      <a:solidFill>
+                        <a:schemeClr val="bg1">
+                          <a:lumMod val="65000"/>
+                        </a:schemeClr>
+                      </a:solidFill>
+                    </a:ln>
+                  </pic:spPr>
+                </pic:pic>
+              </a:graphicData>
+            </a:graphic>
+          </wp:inline>
+        </w:drawing>
+      </w:r>
+    </w:p>
+    <w:p>
+      <w:pPr>
+        <w:pStyle w:val="Prrafodelista"/>
+        <w:ind w:left="1800"/>
+        <w:jc w:val="center"/>
+        <w:rPr>
+          <w:rFonts w:ascii="Roboto Th" w:hAnsi="Roboto Th"/>
+          <w:i/>
+          <w:iCs/>
+          <w:sz w:val="18"/>
+          <w:szCs w:val="18"/>
+        </w:rPr>
+      </w:pPr>
+      <w:r>
+        <w:rPr>
+          <w:rFonts w:ascii="Roboto Th" w:hAnsi="Roboto Th"/>
+          <w:i/>
+          <w:iCs/>
+          <w:sz w:val="18"/>
+          <w:szCs w:val="18"/>
+        </w:rPr>
+        <w:t>Fig. 4: Background selection</w:t>
+      </w:r>
+    </w:p>
+    <w:p>
+      <w:pPr>
+        <w:pStyle w:val="Prrafodelista"/>
+        <w:ind w:left="1800"/>
+        <w:rPr>
+          <w:rFonts w:ascii="Roboto Th" w:hAnsi="Roboto Th"/>
+          <w:b/>
+          <w:bCs/>
+        </w:rPr>
+      </w:pPr>
+    </w:p>
+    <w:p>
+      <w:pPr>
+        <w:pStyle w:val="Prrafodelista"/>
+        <w:numPr>
+          <w:ilvl w:val="2"/>
+          <w:numId w:val="1"/>
+        </w:numPr>
+        <w:rPr>
+          <w:rFonts w:ascii="Roboto Th" w:hAnsi="Roboto Th"/>
+          <w:b/>
+          <w:bCs/>
+        </w:rPr>
+      </w:pPr>
+      <w:r>
+        <w:rPr>
+          <w:rFonts w:ascii="Roboto Th" w:hAnsi="Roboto Th"/>
+          <w:b/>
+          <w:bCs/>
+        </w:rPr>
+        <w:t>Custom preferences: Toggle</w:t>
+      </w:r>
+      <w:r>
+        <w:rPr>
+          <w:rFonts w:ascii="Roboto Th" w:hAnsi="Roboto Th"/>
+          <w:b/>
+          <w:bCs/>
+        </w:rPr>
+        <w:t xml:space="preserve"> </w:t>
+      </w:r>
+      <w:r>
+        <w:rPr>
+          <w:rFonts w:ascii="Roboto Th" w:hAnsi="Roboto Th"/>
+          <w:b/>
+          <w:bCs/>
+        </w:rPr>
+        <w:t>themes</w:t>
+      </w:r>
+    </w:p>
+    <w:p>
+      <w:pPr>
+        <w:pStyle w:val="Prrafodelista"/>
+        <w:ind w:left="1800"/>
+        <w:rPr>
+          <w:rFonts w:ascii="Roboto Th" w:hAnsi="Roboto Th"/>
+          <w:b/>
+          <w:bCs/>
+        </w:rPr>
+      </w:pPr>
+    </w:p>
+    <w:p>
+      <w:pPr>
+        <w:pStyle w:val="Prrafodelista"/>
+        <w:ind w:left="1800"/>
+        <w:rPr>
+          <w:rFonts w:ascii="Roboto Th" w:hAnsi="Roboto Th"/>
+          <w:i/>
+          <w:iCs/>
+        </w:rPr>
+      </w:pPr>
+      <w:r>
+        <w:rPr>
+          <w:rFonts w:ascii="Roboto Th" w:hAnsi="Roboto Th"/>
+        </w:rPr>
+        <w:t xml:space="preserve">The user can toggle between “Light” and “Dark” themes as shown in </w:t>
+      </w:r>
+      <w:r>
+        <w:rPr>
+          <w:rFonts w:ascii="Roboto Th" w:hAnsi="Roboto Th"/>
+          <w:i/>
+          <w:iCs/>
+        </w:rPr>
+        <w:t>Fig.5.</w:t>
+      </w:r>
+    </w:p>
+    <w:p>
+      <w:pPr>
+        <w:pStyle w:val="Prrafodelista"/>
+        <w:ind w:left="1800"/>
+        <w:jc w:val="center"/>
+        <w:rPr>
+          <w:rFonts w:ascii="Roboto Th" w:hAnsi="Roboto Th"/>
+        </w:rPr>
+      </w:pPr>
+      <w:r>
+        <w:rPr>
+          <w:noProof/>
+        </w:rPr>
+        <w:drawing>
+          <wp:inline distT="0" distB="0" distL="0" distR="0" wp14:anchorId="7C0155D7" wp14:editId="781BFCCF">
+            <wp:extent cx="1592690" cy="2832865"/>
+            <wp:effectExtent l="19050" t="19050" r="26670" b="24765"/>
+            <wp:docPr id="10" name="Imagen 10"/>
+            <wp:cNvGraphicFramePr>
+              <a:graphicFrameLocks xmlns:a="http://schemas.openxmlformats.org/drawingml/2006/main" noChangeAspect="1"/>
+            </wp:cNvGraphicFramePr>
+            <a:graphic xmlns:a="http://schemas.openxmlformats.org/drawingml/2006/main">
+              <a:graphicData uri="http://schemas.openxmlformats.org/drawingml/2006/picture">
+                <pic:pic xmlns:pic="http://schemas.openxmlformats.org/drawingml/2006/picture">
+                  <pic:nvPicPr>
+                    <pic:cNvPr id="0" name="Picture 9"/>
+                    <pic:cNvPicPr>
+                      <a:picLocks noChangeAspect="1" noChangeArrowheads="1"/>
+                    </pic:cNvPicPr>
+                  </pic:nvPicPr>
+                  <pic:blipFill>
+                    <a:blip r:embed="rId10">
+                      <a:extLst>
+                        <a:ext uri="{28A0092B-C50C-407E-A947-70E740481C1C}">
+                          <a14:useLocalDpi xmlns:a14="http://schemas.microsoft.com/office/drawing/2010/main" val="0"/>
+                        </a:ext>
+                      </a:extLst>
+                    </a:blip>
+                    <a:stretch>
+                      <a:fillRect/>
+                    </a:stretch>
+                  </pic:blipFill>
+                  <pic:spPr bwMode="auto">
+                    <a:xfrm>
+                      <a:off x="0" y="0"/>
+                      <a:ext cx="1592690" cy="2832865"/>
+                    </a:xfrm>
+                    <a:prstGeom prst="rect">
+                      <a:avLst/>
+                    </a:prstGeom>
+                    <a:noFill/>
+                    <a:ln>
+                      <a:solidFill>
+                        <a:schemeClr val="bg1">
+                          <a:lumMod val="65000"/>
+                        </a:schemeClr>
+                      </a:solidFill>
+                    </a:ln>
+                  </pic:spPr>
+                </pic:pic>
+              </a:graphicData>
+            </a:graphic>
+          </wp:inline>
+        </w:drawing>
+      </w:r>
+    </w:p>
+    <w:p>
+      <w:pPr>
+        <w:pStyle w:val="Prrafodelista"/>
+        <w:ind w:left="1800"/>
+        <w:jc w:val="center"/>
+        <w:rPr>
+          <w:rFonts w:ascii="Roboto Th" w:hAnsi="Roboto Th"/>
+          <w:i/>
+          <w:iCs/>
+          <w:sz w:val="18"/>
+          <w:szCs w:val="18"/>
+        </w:rPr>
+      </w:pPr>
+      <w:r>
+        <w:rPr>
+          <w:rFonts w:ascii="Roboto Th" w:hAnsi="Roboto Th"/>
+          <w:i/>
+          <w:iCs/>
+          <w:sz w:val="18"/>
+          <w:szCs w:val="18"/>
+        </w:rPr>
+        <w:t>Fig.5: Theme selection</w:t>
+      </w:r>
+    </w:p>
+    <w:p>
+      <w:pPr>
+        <w:pStyle w:val="Prrafodelista"/>
+        <w:ind w:left="1800"/>
         <w:rPr>
           <w:rFonts w:ascii="Roboto Th" w:hAnsi="Roboto Th"/>
           <w:b/>
@@ -303,17 +2385,23 @@
           <w:rFonts w:ascii="Roboto Th" w:hAnsi="Roboto Th"/>
           <w:b/>
           <w:bCs/>
-        </w:rPr>
-      </w:pPr>
-      <w:r>
-        <w:rPr>
-          <w:rFonts w:ascii="Roboto Th" w:hAnsi="Roboto Th"/>
-          <w:b/>
-          <w:bCs/>
-        </w:rPr>
-        <w:t>System overview</w:t>
-      </w:r>
-    </w:p>
+          <w:sz w:val="24"/>
+          <w:szCs w:val="24"/>
+        </w:rPr>
+      </w:pPr>
+      <w:bookmarkStart w:id="3" w:name="DesignGuidelines"/>
+      <w:r>
+        <w:rPr>
+          <w:rFonts w:ascii="Roboto Th" w:hAnsi="Roboto Th"/>
+          <w:b/>
+          <w:bCs/>
+          <w:sz w:val="24"/>
+          <w:szCs w:val="24"/>
+        </w:rPr>
+        <w:t>Design guidelines and considerations</w:t>
+      </w:r>
+    </w:p>
+    <w:bookmarkEnd w:id="3"/>
     <w:p>
       <w:pPr>
         <w:pStyle w:val="Prrafodelista"/>
@@ -343,7 +2431,7 @@
           <w:b/>
           <w:bCs/>
         </w:rPr>
-        <w:t>Product description</w:t>
+        <w:t>Operational environment</w:t>
       </w:r>
     </w:p>
     <w:p>
@@ -358,13 +2446,13 @@
         <w:rPr>
           <w:rFonts w:ascii="Roboto Th" w:hAnsi="Roboto Th"/>
         </w:rPr>
-        <w:t xml:space="preserve">This is a simple (yet powerful) to-do list </w:t>
-      </w:r>
-      <w:r>
-        <w:rPr>
-          <w:rFonts w:ascii="Roboto Th" w:hAnsi="Roboto Th"/>
-        </w:rPr>
-        <w:t>offline web application that has some interesting customization features.</w:t>
+        <w:t>The application will run on any</w:t>
+      </w:r>
+      <w:r>
+        <w:rPr>
+          <w:rFonts w:ascii="Roboto Th" w:hAnsi="Roboto Th"/>
+        </w:rPr>
+        <w:t xml:space="preserve"> major mobile/PC browser (Chrome, Edge, Safari, Mozilla, Opera, Samsung Internet, Internet Explorer 11).</w:t>
       </w:r>
     </w:p>
     <w:p>
@@ -373,8 +2461,6 @@
         <w:ind w:left="1440"/>
         <w:rPr>
           <w:rFonts w:ascii="Roboto Th" w:hAnsi="Roboto Th"/>
-          <w:b/>
-          <w:bCs/>
         </w:rPr>
       </w:pPr>
     </w:p>
@@ -397,7 +2483,7 @@
           <w:b/>
           <w:bCs/>
         </w:rPr>
-        <w:t>Key features</w:t>
+        <w:t>Dependencies</w:t>
       </w:r>
     </w:p>
     <w:p>
@@ -406,100 +2492,6 @@
         <w:ind w:left="1440"/>
         <w:rPr>
           <w:rFonts w:ascii="Roboto Th" w:hAnsi="Roboto Th"/>
-          <w:b/>
-          <w:bCs/>
-        </w:rPr>
-      </w:pPr>
-    </w:p>
-    <w:p>
-      <w:pPr>
-        <w:pStyle w:val="Prrafodelista"/>
-        <w:numPr>
-          <w:ilvl w:val="0"/>
-          <w:numId w:val="2"/>
-        </w:numPr>
-        <w:rPr>
-          <w:rFonts w:ascii="Roboto Th" w:hAnsi="Roboto Th"/>
-        </w:rPr>
-      </w:pPr>
-      <w:r>
-        <w:rPr>
-          <w:rFonts w:ascii="Roboto Th" w:hAnsi="Roboto Th"/>
-        </w:rPr>
-        <w:t>Tasks and lists management (CRUD) and storage, like a regular to-do list application.</w:t>
-      </w:r>
-    </w:p>
-    <w:p>
-      <w:pPr>
-        <w:pStyle w:val="Prrafodelista"/>
-        <w:numPr>
-          <w:ilvl w:val="0"/>
-          <w:numId w:val="2"/>
-        </w:numPr>
-        <w:rPr>
-          <w:rFonts w:ascii="Roboto Th" w:hAnsi="Roboto Th"/>
-        </w:rPr>
-      </w:pPr>
-      <w:r>
-        <w:rPr>
-          <w:rFonts w:ascii="Roboto Th" w:hAnsi="Roboto Th"/>
-        </w:rPr>
-        <w:t>B</w:t>
-      </w:r>
-      <w:r>
-        <w:rPr>
-          <w:rFonts w:ascii="Roboto Th" w:hAnsi="Roboto Th"/>
-        </w:rPr>
-        <w:t xml:space="preserve">ackground customization with images selected from the user’s disk or from the </w:t>
-      </w:r>
-      <w:proofErr w:type="spellStart"/>
-      <w:r>
-        <w:rPr>
-          <w:rFonts w:ascii="Roboto Th" w:hAnsi="Roboto Th"/>
-        </w:rPr>
-        <w:t>Unsplash</w:t>
-      </w:r>
-      <w:proofErr w:type="spellEnd"/>
-      <w:r>
-        <w:rPr>
-          <w:rFonts w:ascii="Roboto Th" w:hAnsi="Roboto Th"/>
-        </w:rPr>
-        <w:t xml:space="preserve"> API. These images can be </w:t>
-      </w:r>
-      <w:r>
-        <w:rPr>
-          <w:rFonts w:ascii="Roboto Th" w:hAnsi="Roboto Th"/>
-        </w:rPr>
-        <w:t>animated or not (depending on the user preferences).</w:t>
-      </w:r>
-    </w:p>
-    <w:p>
-      <w:pPr>
-        <w:pStyle w:val="Prrafodelista"/>
-        <w:numPr>
-          <w:ilvl w:val="0"/>
-          <w:numId w:val="2"/>
-        </w:numPr>
-        <w:rPr>
-          <w:rFonts w:ascii="Roboto Th" w:hAnsi="Roboto Th"/>
-        </w:rPr>
-      </w:pPr>
-      <w:r>
-        <w:rPr>
-          <w:rFonts w:ascii="Roboto Th" w:hAnsi="Roboto Th"/>
-        </w:rPr>
-        <w:t>Support for different themes (“light” or “dark”) depending on the user preferences.</w:t>
-      </w:r>
-    </w:p>
-    <w:p>
-      <w:pPr>
-        <w:pStyle w:val="Prrafodelista"/>
-        <w:numPr>
-          <w:ilvl w:val="0"/>
-          <w:numId w:val="2"/>
-        </w:numPr>
-        <w:rPr>
-          <w:rFonts w:ascii="Roboto Th" w:hAnsi="Roboto Th"/>
         </w:rPr>
       </w:pPr>
       <w:r>
@@ -507,684 +2499,6 @@
           <w:rFonts w:ascii="Roboto Th" w:hAnsi="Roboto Th"/>
         </w:rPr>
         <w:lastRenderedPageBreak/>
-        <w:t>Support for</w:t>
-      </w:r>
-      <w:r>
-        <w:rPr>
-          <w:rFonts w:ascii="Roboto Th" w:hAnsi="Roboto Th"/>
-        </w:rPr>
-        <w:t xml:space="preserve"> storage of tasks,</w:t>
-      </w:r>
-      <w:r>
-        <w:rPr>
-          <w:rFonts w:ascii="Roboto Th" w:hAnsi="Roboto Th"/>
-        </w:rPr>
-        <w:t xml:space="preserve"> lists</w:t>
-      </w:r>
-      <w:r>
-        <w:rPr>
-          <w:rFonts w:ascii="Roboto Th" w:hAnsi="Roboto Th"/>
-        </w:rPr>
-        <w:t>,</w:t>
-      </w:r>
-      <w:r>
-        <w:rPr>
-          <w:rFonts w:ascii="Roboto Th" w:hAnsi="Roboto Th"/>
-        </w:rPr>
-        <w:t xml:space="preserve"> and user preferences in a local database.</w:t>
-      </w:r>
-    </w:p>
-    <w:p>
-      <w:pPr>
-        <w:pStyle w:val="Prrafodelista"/>
-        <w:ind w:left="1440"/>
-        <w:rPr>
-          <w:rFonts w:ascii="Roboto Th" w:hAnsi="Roboto Th"/>
-          <w:b/>
-          <w:bCs/>
-        </w:rPr>
-      </w:pPr>
-    </w:p>
-    <w:p>
-      <w:pPr>
-        <w:pStyle w:val="Prrafodelista"/>
-        <w:numPr>
-          <w:ilvl w:val="1"/>
-          <w:numId w:val="1"/>
-        </w:numPr>
-        <w:rPr>
-          <w:rFonts w:ascii="Roboto Th" w:hAnsi="Roboto Th"/>
-          <w:b/>
-          <w:bCs/>
-        </w:rPr>
-      </w:pPr>
-      <w:r>
-        <w:rPr>
-          <w:rFonts w:ascii="Roboto Th" w:hAnsi="Roboto Th"/>
-          <w:b/>
-          <w:bCs/>
-        </w:rPr>
-        <w:t>Main user activities</w:t>
-      </w:r>
-    </w:p>
-    <w:p>
-      <w:pPr>
-        <w:pStyle w:val="Prrafodelista"/>
-        <w:ind w:left="1440"/>
-        <w:rPr>
-          <w:rFonts w:ascii="Roboto Th" w:hAnsi="Roboto Th"/>
-          <w:b/>
-          <w:bCs/>
-        </w:rPr>
-      </w:pPr>
-    </w:p>
-    <w:p>
-      <w:pPr>
-        <w:pStyle w:val="Prrafodelista"/>
-        <w:ind w:left="1440"/>
-        <w:rPr>
-          <w:rFonts w:ascii="Roboto Th" w:hAnsi="Roboto Th"/>
-        </w:rPr>
-      </w:pPr>
-      <w:r>
-        <w:rPr>
-          <w:rFonts w:ascii="Roboto Th" w:hAnsi="Roboto Th"/>
-        </w:rPr>
-        <w:t>The user can:</w:t>
-      </w:r>
-    </w:p>
-    <w:p>
-      <w:pPr>
-        <w:pStyle w:val="Prrafodelista"/>
-        <w:numPr>
-          <w:ilvl w:val="0"/>
-          <w:numId w:val="2"/>
-        </w:numPr>
-        <w:rPr>
-          <w:rFonts w:ascii="Roboto Th" w:hAnsi="Roboto Th"/>
-        </w:rPr>
-      </w:pPr>
-      <w:r>
-        <w:rPr>
-          <w:rFonts w:ascii="Roboto Th" w:hAnsi="Roboto Th"/>
-        </w:rPr>
-        <w:t>Create, Read, Update and Delete tasks and lists</w:t>
-      </w:r>
-      <w:r>
-        <w:rPr>
-          <w:rFonts w:ascii="Roboto Th" w:hAnsi="Roboto Th"/>
-        </w:rPr>
-        <w:t>.</w:t>
-      </w:r>
-    </w:p>
-    <w:p>
-      <w:pPr>
-        <w:pStyle w:val="Prrafodelista"/>
-        <w:numPr>
-          <w:ilvl w:val="0"/>
-          <w:numId w:val="2"/>
-        </w:numPr>
-        <w:rPr>
-          <w:rFonts w:ascii="Roboto Th" w:hAnsi="Roboto Th"/>
-        </w:rPr>
-      </w:pPr>
-      <w:r>
-        <w:rPr>
-          <w:rFonts w:ascii="Roboto Th" w:hAnsi="Roboto Th"/>
-        </w:rPr>
-        <w:t xml:space="preserve">Set different background images from his device or select them as a specified gallery of random and high-quality images from the </w:t>
-      </w:r>
-      <w:proofErr w:type="spellStart"/>
-      <w:r>
-        <w:rPr>
-          <w:rFonts w:ascii="Roboto Th" w:hAnsi="Roboto Th"/>
-        </w:rPr>
-        <w:t>Unsplash</w:t>
-      </w:r>
-      <w:proofErr w:type="spellEnd"/>
-      <w:r>
-        <w:rPr>
-          <w:rFonts w:ascii="Roboto Th" w:hAnsi="Roboto Th"/>
-        </w:rPr>
-        <w:t xml:space="preserve"> API.</w:t>
-      </w:r>
-    </w:p>
-    <w:p>
-      <w:pPr>
-        <w:pStyle w:val="Prrafodelista"/>
-        <w:numPr>
-          <w:ilvl w:val="0"/>
-          <w:numId w:val="2"/>
-        </w:numPr>
-        <w:rPr>
-          <w:rFonts w:ascii="Roboto Th" w:hAnsi="Roboto Th"/>
-        </w:rPr>
-      </w:pPr>
-      <w:r>
-        <w:rPr>
-          <w:rFonts w:ascii="Roboto Th" w:hAnsi="Roboto Th"/>
-        </w:rPr>
-        <w:t xml:space="preserve">Choose between “ON” </w:t>
-      </w:r>
-      <w:proofErr w:type="gramStart"/>
-      <w:r>
-        <w:rPr>
-          <w:rFonts w:ascii="Roboto Th" w:hAnsi="Roboto Th"/>
-        </w:rPr>
-        <w:t>or ”OFF</w:t>
-      </w:r>
-      <w:proofErr w:type="gramEnd"/>
-      <w:r>
-        <w:rPr>
-          <w:rFonts w:ascii="Roboto Th" w:hAnsi="Roboto Th"/>
-        </w:rPr>
-        <w:t>” background animations.</w:t>
-      </w:r>
-    </w:p>
-    <w:p>
-      <w:pPr>
-        <w:pStyle w:val="Prrafodelista"/>
-        <w:numPr>
-          <w:ilvl w:val="0"/>
-          <w:numId w:val="2"/>
-        </w:numPr>
-        <w:rPr>
-          <w:rFonts w:ascii="Roboto Th" w:hAnsi="Roboto Th"/>
-        </w:rPr>
-      </w:pPr>
-      <w:r>
-        <w:rPr>
-          <w:rFonts w:ascii="Roboto Th" w:hAnsi="Roboto Th"/>
-        </w:rPr>
-        <w:t>Choose between “Light” or “Dark” themes.</w:t>
-      </w:r>
-    </w:p>
-    <w:p>
-      <w:pPr>
-        <w:pStyle w:val="Prrafodelista"/>
-        <w:ind w:left="1800"/>
-        <w:rPr>
-          <w:rFonts w:ascii="Roboto Th" w:hAnsi="Roboto Th"/>
-        </w:rPr>
-      </w:pPr>
-    </w:p>
-    <w:p>
-      <w:pPr>
-        <w:pStyle w:val="Prrafodelista"/>
-        <w:numPr>
-          <w:ilvl w:val="0"/>
-          <w:numId w:val="1"/>
-        </w:numPr>
-        <w:rPr>
-          <w:rFonts w:ascii="Roboto Th" w:hAnsi="Roboto Th"/>
-          <w:b/>
-          <w:bCs/>
-        </w:rPr>
-      </w:pPr>
-      <w:r>
-        <w:rPr>
-          <w:rFonts w:ascii="Roboto Th" w:hAnsi="Roboto Th"/>
-          <w:b/>
-          <w:bCs/>
-        </w:rPr>
-        <w:t>Design specification</w:t>
-      </w:r>
-    </w:p>
-    <w:p>
-      <w:pPr>
-        <w:pStyle w:val="Prrafodelista"/>
-        <w:rPr>
-          <w:rFonts w:ascii="Roboto Th" w:hAnsi="Roboto Th"/>
-          <w:b/>
-          <w:bCs/>
-        </w:rPr>
-      </w:pPr>
-    </w:p>
-    <w:p>
-      <w:pPr>
-        <w:pStyle w:val="Prrafodelista"/>
-        <w:numPr>
-          <w:ilvl w:val="1"/>
-          <w:numId w:val="1"/>
-        </w:numPr>
-        <w:rPr>
-          <w:rFonts w:ascii="Roboto Th" w:hAnsi="Roboto Th"/>
-          <w:b/>
-          <w:bCs/>
-        </w:rPr>
-      </w:pPr>
-      <w:r>
-        <w:rPr>
-          <w:rFonts w:ascii="Roboto Th" w:hAnsi="Roboto Th"/>
-          <w:b/>
-          <w:bCs/>
-        </w:rPr>
-        <w:t>Business requirements</w:t>
-      </w:r>
-    </w:p>
-    <w:p>
-      <w:pPr>
-        <w:pStyle w:val="Prrafodelista"/>
-        <w:ind w:left="1440"/>
-        <w:rPr>
-          <w:rFonts w:ascii="Roboto Th" w:hAnsi="Roboto Th"/>
-          <w:b/>
-          <w:bCs/>
-        </w:rPr>
-      </w:pPr>
-    </w:p>
-    <w:p>
-      <w:pPr>
-        <w:pStyle w:val="Prrafodelista"/>
-        <w:ind w:left="1440"/>
-        <w:rPr>
-          <w:rFonts w:ascii="Roboto Th" w:hAnsi="Roboto Th"/>
-        </w:rPr>
-      </w:pPr>
-      <w:r>
-        <w:rPr>
-          <w:rFonts w:ascii="Roboto Th" w:hAnsi="Roboto Th"/>
-        </w:rPr>
-        <w:t>The user expects the application to:</w:t>
-      </w:r>
-    </w:p>
-    <w:p>
-      <w:pPr>
-        <w:pStyle w:val="Prrafodelista"/>
-        <w:numPr>
-          <w:ilvl w:val="0"/>
-          <w:numId w:val="2"/>
-        </w:numPr>
-        <w:rPr>
-          <w:rFonts w:ascii="Roboto Th" w:hAnsi="Roboto Th"/>
-          <w:b/>
-          <w:bCs/>
-        </w:rPr>
-      </w:pPr>
-      <w:r>
-        <w:rPr>
-          <w:rFonts w:ascii="Roboto Th" w:hAnsi="Roboto Th"/>
-        </w:rPr>
-        <w:t>Let him create, read, update, and delete tasks and lists.</w:t>
-      </w:r>
-    </w:p>
-    <w:p>
-      <w:pPr>
-        <w:pStyle w:val="Prrafodelista"/>
-        <w:numPr>
-          <w:ilvl w:val="0"/>
-          <w:numId w:val="2"/>
-        </w:numPr>
-        <w:rPr>
-          <w:rFonts w:ascii="Roboto Th" w:hAnsi="Roboto Th"/>
-          <w:b/>
-          <w:bCs/>
-        </w:rPr>
-      </w:pPr>
-      <w:r>
-        <w:rPr>
-          <w:rFonts w:ascii="Roboto Th" w:hAnsi="Roboto Th"/>
-        </w:rPr>
-        <w:t>Store efficiently his tasks and lists and retrieve them as quickly as possible.</w:t>
-      </w:r>
-    </w:p>
-    <w:p>
-      <w:pPr>
-        <w:pStyle w:val="Prrafodelista"/>
-        <w:numPr>
-          <w:ilvl w:val="0"/>
-          <w:numId w:val="2"/>
-        </w:numPr>
-        <w:rPr>
-          <w:rFonts w:ascii="Roboto Th" w:hAnsi="Roboto Th"/>
-          <w:b/>
-          <w:bCs/>
-        </w:rPr>
-      </w:pPr>
-      <w:r>
-        <w:rPr>
-          <w:rFonts w:ascii="Roboto Th" w:hAnsi="Roboto Th"/>
-        </w:rPr>
-        <w:t>Be compatible with his PC, tablet, or phone.</w:t>
-      </w:r>
-    </w:p>
-    <w:p>
-      <w:pPr>
-        <w:pStyle w:val="Prrafodelista"/>
-        <w:numPr>
-          <w:ilvl w:val="0"/>
-          <w:numId w:val="2"/>
-        </w:numPr>
-        <w:rPr>
-          <w:rFonts w:ascii="Roboto Th" w:hAnsi="Roboto Th"/>
-          <w:b/>
-          <w:bCs/>
-        </w:rPr>
-      </w:pPr>
-      <w:r>
-        <w:rPr>
-          <w:rFonts w:ascii="Roboto Th" w:hAnsi="Roboto Th"/>
-        </w:rPr>
-        <w:t>Let him customize the application’s background and themes.</w:t>
-      </w:r>
-    </w:p>
-    <w:p>
-      <w:pPr>
-        <w:pStyle w:val="Prrafodelista"/>
-        <w:numPr>
-          <w:ilvl w:val="0"/>
-          <w:numId w:val="2"/>
-        </w:numPr>
-        <w:rPr>
-          <w:rFonts w:ascii="Roboto Th" w:hAnsi="Roboto Th"/>
-          <w:b/>
-          <w:bCs/>
-        </w:rPr>
-      </w:pPr>
-      <w:r>
-        <w:rPr>
-          <w:rFonts w:ascii="Roboto Th" w:hAnsi="Roboto Th"/>
-        </w:rPr>
-        <w:t>Save all his tasks, lists</w:t>
-      </w:r>
-      <w:r>
-        <w:rPr>
-          <w:rFonts w:ascii="Roboto Th" w:hAnsi="Roboto Th"/>
-        </w:rPr>
-        <w:t>,</w:t>
-      </w:r>
-      <w:r>
-        <w:rPr>
-          <w:rFonts w:ascii="Roboto Th" w:hAnsi="Roboto Th"/>
-        </w:rPr>
-        <w:t xml:space="preserve"> and preferences so that </w:t>
-      </w:r>
-      <w:r>
-        <w:rPr>
-          <w:rFonts w:ascii="Roboto Th" w:hAnsi="Roboto Th"/>
-        </w:rPr>
-        <w:t>they remain consistent over time.</w:t>
-      </w:r>
-    </w:p>
-    <w:p>
-      <w:pPr>
-        <w:pStyle w:val="Prrafodelista"/>
-        <w:ind w:left="1800"/>
-        <w:rPr>
-          <w:rFonts w:ascii="Roboto Th" w:hAnsi="Roboto Th"/>
-          <w:b/>
-          <w:bCs/>
-        </w:rPr>
-      </w:pPr>
-    </w:p>
-    <w:p>
-      <w:pPr>
-        <w:pStyle w:val="Prrafodelista"/>
-        <w:numPr>
-          <w:ilvl w:val="1"/>
-          <w:numId w:val="1"/>
-        </w:numPr>
-        <w:rPr>
-          <w:rFonts w:ascii="Roboto Th" w:hAnsi="Roboto Th"/>
-          <w:b/>
-          <w:bCs/>
-        </w:rPr>
-      </w:pPr>
-      <w:r>
-        <w:rPr>
-          <w:rFonts w:ascii="Roboto Th" w:hAnsi="Roboto Th"/>
-          <w:b/>
-          <w:bCs/>
-        </w:rPr>
-        <w:t>User interface design</w:t>
-      </w:r>
-    </w:p>
-    <w:p>
-      <w:pPr>
-        <w:pStyle w:val="Prrafodelista"/>
-        <w:ind w:left="1440"/>
-        <w:rPr>
-          <w:rFonts w:ascii="Roboto Th" w:hAnsi="Roboto Th"/>
-          <w:b/>
-          <w:bCs/>
-        </w:rPr>
-      </w:pPr>
-    </w:p>
-    <w:p>
-      <w:pPr>
-        <w:pStyle w:val="Prrafodelista"/>
-        <w:ind w:left="1440"/>
-        <w:rPr>
-          <w:rFonts w:ascii="Roboto Th" w:hAnsi="Roboto Th"/>
-        </w:rPr>
-      </w:pPr>
-      <w:r>
-        <w:rPr>
-          <w:rFonts w:ascii="Roboto Th" w:hAnsi="Roboto Th"/>
-        </w:rPr>
-        <w:t>It will be analyzed for each functionality of the application:</w:t>
-      </w:r>
-    </w:p>
-    <w:p>
-      <w:pPr>
-        <w:pStyle w:val="Prrafodelista"/>
-        <w:ind w:left="1440"/>
-        <w:rPr>
-          <w:rFonts w:ascii="Roboto Th" w:hAnsi="Roboto Th"/>
-        </w:rPr>
-      </w:pPr>
-    </w:p>
-    <w:p>
-      <w:pPr>
-        <w:pStyle w:val="Prrafodelista"/>
-        <w:numPr>
-          <w:ilvl w:val="2"/>
-          <w:numId w:val="1"/>
-        </w:numPr>
-        <w:rPr>
-          <w:rFonts w:ascii="Roboto Th" w:hAnsi="Roboto Th"/>
-          <w:b/>
-          <w:bCs/>
-        </w:rPr>
-      </w:pPr>
-      <w:r>
-        <w:rPr>
-          <w:rFonts w:ascii="Roboto Th" w:hAnsi="Roboto Th"/>
-          <w:b/>
-          <w:bCs/>
-        </w:rPr>
-        <w:t>To-do list</w:t>
-      </w:r>
-    </w:p>
-    <w:p>
-      <w:pPr>
-        <w:pStyle w:val="Prrafodelista"/>
-        <w:numPr>
-          <w:ilvl w:val="2"/>
-          <w:numId w:val="1"/>
-        </w:numPr>
-        <w:rPr>
-          <w:rFonts w:ascii="Roboto Th" w:hAnsi="Roboto Th"/>
-          <w:b/>
-          <w:bCs/>
-        </w:rPr>
-      </w:pPr>
-      <w:r>
-        <w:rPr>
-          <w:rFonts w:ascii="Roboto Th" w:hAnsi="Roboto Th"/>
-          <w:b/>
-          <w:bCs/>
-        </w:rPr>
-        <w:t>Custom preferences: Background images and animations</w:t>
-      </w:r>
-    </w:p>
-    <w:p>
-      <w:pPr>
-        <w:pStyle w:val="Prrafodelista"/>
-        <w:numPr>
-          <w:ilvl w:val="2"/>
-          <w:numId w:val="1"/>
-        </w:numPr>
-        <w:rPr>
-          <w:rFonts w:ascii="Roboto Th" w:hAnsi="Roboto Th"/>
-          <w:b/>
-          <w:bCs/>
-        </w:rPr>
-      </w:pPr>
-      <w:r>
-        <w:rPr>
-          <w:rFonts w:ascii="Roboto Th" w:hAnsi="Roboto Th"/>
-          <w:b/>
-          <w:bCs/>
-        </w:rPr>
-        <w:t>Custom preferences: Toggle</w:t>
-      </w:r>
-      <w:r>
-        <w:rPr>
-          <w:rFonts w:ascii="Roboto Th" w:hAnsi="Roboto Th"/>
-          <w:b/>
-          <w:bCs/>
-        </w:rPr>
-        <w:t xml:space="preserve"> </w:t>
-      </w:r>
-      <w:r>
-        <w:rPr>
-          <w:rFonts w:ascii="Roboto Th" w:hAnsi="Roboto Th"/>
-          <w:b/>
-          <w:bCs/>
-        </w:rPr>
-        <w:t>themes</w:t>
-      </w:r>
-    </w:p>
-    <w:p>
-      <w:pPr>
-        <w:pStyle w:val="Prrafodelista"/>
-        <w:ind w:left="1800"/>
-        <w:rPr>
-          <w:rFonts w:ascii="Roboto Th" w:hAnsi="Roboto Th"/>
-          <w:b/>
-          <w:bCs/>
-        </w:rPr>
-      </w:pPr>
-    </w:p>
-    <w:p>
-      <w:pPr>
-        <w:pStyle w:val="Prrafodelista"/>
-        <w:numPr>
-          <w:ilvl w:val="0"/>
-          <w:numId w:val="1"/>
-        </w:numPr>
-        <w:rPr>
-          <w:rFonts w:ascii="Roboto Th" w:hAnsi="Roboto Th"/>
-          <w:b/>
-          <w:bCs/>
-        </w:rPr>
-      </w:pPr>
-      <w:r>
-        <w:rPr>
-          <w:rFonts w:ascii="Roboto Th" w:hAnsi="Roboto Th"/>
-          <w:b/>
-          <w:bCs/>
-        </w:rPr>
-        <w:t>Design guidelines and considerations</w:t>
-      </w:r>
-    </w:p>
-    <w:p>
-      <w:pPr>
-        <w:pStyle w:val="Prrafodelista"/>
-        <w:rPr>
-          <w:rFonts w:ascii="Roboto Th" w:hAnsi="Roboto Th"/>
-          <w:b/>
-          <w:bCs/>
-        </w:rPr>
-      </w:pPr>
-    </w:p>
-    <w:p>
-      <w:pPr>
-        <w:pStyle w:val="Prrafodelista"/>
-        <w:numPr>
-          <w:ilvl w:val="1"/>
-          <w:numId w:val="1"/>
-        </w:numPr>
-        <w:rPr>
-          <w:rFonts w:ascii="Roboto Th" w:hAnsi="Roboto Th"/>
-          <w:b/>
-          <w:bCs/>
-        </w:rPr>
-      </w:pPr>
-      <w:r>
-        <w:rPr>
-          <w:rFonts w:ascii="Roboto Th" w:hAnsi="Roboto Th"/>
-          <w:b/>
-          <w:bCs/>
-        </w:rPr>
-        <w:t>Operational environment</w:t>
-      </w:r>
-    </w:p>
-    <w:p>
-      <w:pPr>
-        <w:pStyle w:val="Prrafodelista"/>
-        <w:ind w:left="1440"/>
-        <w:rPr>
-          <w:rFonts w:ascii="Roboto Th" w:hAnsi="Roboto Th"/>
-        </w:rPr>
-      </w:pPr>
-      <w:r>
-        <w:rPr>
-          <w:rFonts w:ascii="Roboto Th" w:hAnsi="Roboto Th"/>
-        </w:rPr>
-        <w:t>The application will run on any</w:t>
-      </w:r>
-      <w:r>
-        <w:rPr>
-          <w:rFonts w:ascii="Roboto Th" w:hAnsi="Roboto Th"/>
-        </w:rPr>
-        <w:t xml:space="preserve"> major mobile/PC browser (Chrome, Edge, Safari, Mozilla, Opera, Samsung Internet, Internet Explorer 11).</w:t>
-      </w:r>
-    </w:p>
-    <w:p>
-      <w:pPr>
-        <w:pStyle w:val="Prrafodelista"/>
-        <w:ind w:left="1440"/>
-        <w:rPr>
-          <w:rFonts w:ascii="Roboto Th" w:hAnsi="Roboto Th"/>
-        </w:rPr>
-      </w:pPr>
-    </w:p>
-    <w:p>
-      <w:pPr>
-        <w:pStyle w:val="Prrafodelista"/>
-        <w:numPr>
-          <w:ilvl w:val="1"/>
-          <w:numId w:val="1"/>
-        </w:numPr>
-        <w:rPr>
-          <w:rFonts w:ascii="Roboto Th" w:hAnsi="Roboto Th"/>
-          <w:b/>
-          <w:bCs/>
-        </w:rPr>
-      </w:pPr>
-      <w:r>
-        <w:rPr>
-          <w:rFonts w:ascii="Roboto Th" w:hAnsi="Roboto Th"/>
-          <w:b/>
-          <w:bCs/>
-        </w:rPr>
-        <w:t>Dependencies</w:t>
-      </w:r>
-    </w:p>
-    <w:p>
-      <w:pPr>
-        <w:pStyle w:val="Prrafodelista"/>
-        <w:ind w:left="1440"/>
-        <w:rPr>
-          <w:rFonts w:ascii="Roboto Th" w:hAnsi="Roboto Th"/>
-        </w:rPr>
-      </w:pPr>
-      <w:r>
-        <w:rPr>
-          <w:rFonts w:ascii="Roboto Th" w:hAnsi="Roboto Th"/>
-        </w:rPr>
         <w:t xml:space="preserve">For the background image customization functionality, the system depends on a third-party API from </w:t>
       </w:r>
       <w:proofErr w:type="spellStart"/>
@@ -1203,7 +2517,7 @@
         </w:rPr>
         <w:t xml:space="preserve">. Visit </w:t>
       </w:r>
-      <w:hyperlink r:id="rId5" w:history="1">
+      <w:hyperlink r:id="rId11" w:history="1">
         <w:proofErr w:type="spellStart"/>
         <w:r>
           <w:rPr>
@@ -1227,6 +2541,26 @@
         </w:rPr>
         <w:t xml:space="preserve"> for more information.</w:t>
       </w:r>
+      <w:r>
+        <w:rPr>
+          <w:rFonts w:ascii="Roboto Th" w:hAnsi="Roboto Th"/>
+        </w:rPr>
+        <w:t xml:space="preserve"> Also, the browser must be compatible with </w:t>
+      </w:r>
+      <w:proofErr w:type="spellStart"/>
+      <w:r>
+        <w:rPr>
+          <w:rFonts w:ascii="Roboto Th" w:hAnsi="Roboto Th"/>
+        </w:rPr>
+        <w:t>IndexedDB</w:t>
+      </w:r>
+      <w:proofErr w:type="spellEnd"/>
+      <w:r>
+        <w:rPr>
+          <w:rFonts w:ascii="Roboto Th" w:hAnsi="Roboto Th"/>
+        </w:rPr>
+        <w:t xml:space="preserve"> (all modern browsers support it).</w:t>
+      </w:r>
     </w:p>
     <w:p>
       <w:pPr>
@@ -1248,17 +2582,23 @@
           <w:rFonts w:ascii="Roboto Th" w:hAnsi="Roboto Th"/>
           <w:b/>
           <w:bCs/>
-        </w:rPr>
-      </w:pPr>
-      <w:r>
-        <w:rPr>
-          <w:rFonts w:ascii="Roboto Th" w:hAnsi="Roboto Th"/>
-          <w:b/>
-          <w:bCs/>
-        </w:rPr>
-        <w:t>Architecture design</w:t>
-      </w:r>
-    </w:p>
+          <w:sz w:val="24"/>
+          <w:szCs w:val="24"/>
+        </w:rPr>
+      </w:pPr>
+      <w:bookmarkStart w:id="4" w:name="SoftwareArchitecture"/>
+      <w:r>
+        <w:rPr>
+          <w:rFonts w:ascii="Roboto Th" w:hAnsi="Roboto Th"/>
+          <w:b/>
+          <w:bCs/>
+          <w:sz w:val="24"/>
+          <w:szCs w:val="24"/>
+        </w:rPr>
+        <w:t>Software architecture</w:t>
+      </w:r>
+    </w:p>
+    <w:bookmarkEnd w:id="4"/>
     <w:p>
       <w:pPr>
         <w:pStyle w:val="Prrafodelista"/>
@@ -2121,6 +3461,588 @@
         </w:rPr>
         <w:t>Software architecture</w:t>
       </w:r>
+      <w:r>
+        <w:rPr>
+          <w:rFonts w:ascii="Roboto Th" w:hAnsi="Roboto Th"/>
+          <w:b/>
+          <w:bCs/>
+        </w:rPr>
+        <w:t xml:space="preserve"> diagram</w:t>
+      </w:r>
+    </w:p>
+    <w:p>
+      <w:pPr>
+        <w:pStyle w:val="Prrafodelista"/>
+        <w:ind w:left="1440"/>
+        <w:rPr>
+          <w:rFonts w:ascii="Roboto Th" w:hAnsi="Roboto Th"/>
+          <w:b/>
+          <w:bCs/>
+        </w:rPr>
+      </w:pPr>
+    </w:p>
+    <w:p>
+      <w:pPr>
+        <w:pStyle w:val="Prrafodelista"/>
+        <w:ind w:left="1440"/>
+        <w:rPr>
+          <w:rFonts w:ascii="Roboto Th" w:hAnsi="Roboto Th"/>
+        </w:rPr>
+      </w:pPr>
+      <w:r>
+        <w:rPr>
+          <w:rFonts w:ascii="Roboto Th" w:hAnsi="Roboto Th"/>
+        </w:rPr>
+        <w:t xml:space="preserve">As seen in </w:t>
+      </w:r>
+      <w:r>
+        <w:rPr>
+          <w:rFonts w:ascii="Roboto Th" w:hAnsi="Roboto Th"/>
+          <w:i/>
+          <w:iCs/>
+        </w:rPr>
+        <w:t>Fig.6</w:t>
+      </w:r>
+      <w:r>
+        <w:rPr>
+          <w:rFonts w:ascii="Roboto Th" w:hAnsi="Roboto Th"/>
+        </w:rPr>
+        <w:t>, The Ultimate To-Do List is divided on three key parts</w:t>
+      </w:r>
+      <w:r>
+        <w:rPr>
+          <w:rFonts w:ascii="Roboto Th" w:hAnsi="Roboto Th"/>
+        </w:rPr>
+        <w:t xml:space="preserve"> (see the </w:t>
+      </w:r>
+      <w:r>
+        <w:rPr>
+          <w:rFonts w:ascii="Roboto Th" w:hAnsi="Roboto Th"/>
+          <w:i/>
+          <w:iCs/>
+          <w:u w:val="single"/>
+        </w:rPr>
+        <w:t>documentation page</w:t>
+      </w:r>
+      <w:r>
+        <w:rPr>
+          <w:rFonts w:ascii="Roboto Th" w:hAnsi="Roboto Th"/>
+        </w:rPr>
+        <w:t xml:space="preserve"> for more information):</w:t>
+      </w:r>
+    </w:p>
+    <w:p>
+      <w:pPr>
+        <w:pStyle w:val="Prrafodelista"/>
+        <w:ind w:left="1440"/>
+        <w:rPr>
+          <w:rFonts w:ascii="Roboto Th" w:hAnsi="Roboto Th"/>
+        </w:rPr>
+      </w:pPr>
+    </w:p>
+    <w:p>
+      <w:pPr>
+        <w:pStyle w:val="Prrafodelista"/>
+        <w:ind w:left="1440"/>
+        <w:rPr>
+          <w:rFonts w:ascii="Roboto Th" w:hAnsi="Roboto Th"/>
+          <w:b/>
+          <w:bCs/>
+        </w:rPr>
+      </w:pPr>
+      <w:r>
+        <w:rPr>
+          <w:rFonts w:ascii="Roboto Th" w:hAnsi="Roboto Th"/>
+          <w:b/>
+          <w:bCs/>
+        </w:rPr>
+        <w:t>Storage</w:t>
+      </w:r>
+    </w:p>
+    <w:p>
+      <w:pPr>
+        <w:pStyle w:val="Prrafodelista"/>
+        <w:ind w:left="1440"/>
+        <w:rPr>
+          <w:rFonts w:ascii="Roboto Th" w:hAnsi="Roboto Th"/>
+          <w:b/>
+          <w:bCs/>
+        </w:rPr>
+      </w:pPr>
+      <w:r>
+        <w:rPr>
+          <w:rFonts w:ascii="Roboto Th" w:hAnsi="Roboto Th"/>
+        </w:rPr>
+        <w:t xml:space="preserve">Service that deals with the interaction </w:t>
+      </w:r>
+      <w:r>
+        <w:rPr>
+          <w:rFonts w:ascii="Roboto Th" w:hAnsi="Roboto Th"/>
+        </w:rPr>
+        <w:t>with the database to save and retrieve</w:t>
+      </w:r>
+      <w:r>
+        <w:rPr>
+          <w:rFonts w:ascii="Roboto Th" w:hAnsi="Roboto Th"/>
+        </w:rPr>
+        <w:t xml:space="preserve"> app information</w:t>
+      </w:r>
+      <w:r>
+        <w:rPr>
+          <w:rFonts w:ascii="Roboto Th" w:hAnsi="Roboto Th"/>
+          <w:b/>
+          <w:bCs/>
+        </w:rPr>
+        <w:t>.</w:t>
+      </w:r>
+    </w:p>
+    <w:p>
+      <w:pPr>
+        <w:pStyle w:val="Prrafodelista"/>
+        <w:ind w:left="1440"/>
+        <w:rPr>
+          <w:rFonts w:ascii="Roboto Th" w:hAnsi="Roboto Th"/>
+        </w:rPr>
+      </w:pPr>
+      <w:r>
+        <w:rPr>
+          <w:rFonts w:ascii="Roboto Th" w:hAnsi="Roboto Th"/>
+        </w:rPr>
+        <w:t>It has three different modules:</w:t>
+      </w:r>
+    </w:p>
+    <w:p>
+      <w:pPr>
+        <w:pStyle w:val="Prrafodelista"/>
+        <w:numPr>
+          <w:ilvl w:val="0"/>
+          <w:numId w:val="2"/>
+        </w:numPr>
+        <w:rPr>
+          <w:rFonts w:ascii="Roboto Th" w:hAnsi="Roboto Th"/>
+        </w:rPr>
+      </w:pPr>
+      <w:r>
+        <w:rPr>
+          <w:rFonts w:ascii="Roboto Th" w:hAnsi="Roboto Th"/>
+        </w:rPr>
+        <w:t>Database (object)</w:t>
+      </w:r>
+    </w:p>
+    <w:p>
+      <w:pPr>
+        <w:pStyle w:val="Prrafodelista"/>
+        <w:numPr>
+          <w:ilvl w:val="0"/>
+          <w:numId w:val="2"/>
+        </w:numPr>
+        <w:rPr>
+          <w:rFonts w:ascii="Roboto Th" w:hAnsi="Roboto Th"/>
+        </w:rPr>
+      </w:pPr>
+      <w:r>
+        <w:rPr>
+          <w:rFonts w:ascii="Roboto Th" w:hAnsi="Roboto Th"/>
+        </w:rPr>
+        <w:t>Database management module</w:t>
+      </w:r>
+    </w:p>
+    <w:p>
+      <w:pPr>
+        <w:pStyle w:val="Prrafodelista"/>
+        <w:numPr>
+          <w:ilvl w:val="0"/>
+          <w:numId w:val="2"/>
+        </w:numPr>
+        <w:rPr>
+          <w:rFonts w:ascii="Roboto Th" w:hAnsi="Roboto Th"/>
+        </w:rPr>
+      </w:pPr>
+      <w:r>
+        <w:rPr>
+          <w:rFonts w:ascii="Roboto Th" w:hAnsi="Roboto Th"/>
+        </w:rPr>
+        <w:t>Information management module</w:t>
+      </w:r>
+    </w:p>
+    <w:p>
+      <w:pPr>
+        <w:pStyle w:val="Prrafodelista"/>
+        <w:ind w:left="1440"/>
+        <w:rPr>
+          <w:rFonts w:ascii="Roboto Th" w:hAnsi="Roboto Th"/>
+          <w:b/>
+          <w:bCs/>
+        </w:rPr>
+      </w:pPr>
+    </w:p>
+    <w:p>
+      <w:pPr>
+        <w:pStyle w:val="Prrafodelista"/>
+        <w:ind w:left="1440"/>
+        <w:rPr>
+          <w:rFonts w:ascii="Roboto Th" w:hAnsi="Roboto Th"/>
+          <w:b/>
+          <w:bCs/>
+        </w:rPr>
+      </w:pPr>
+      <w:r>
+        <w:rPr>
+          <w:rFonts w:ascii="Roboto Th" w:hAnsi="Roboto Th"/>
+          <w:b/>
+          <w:bCs/>
+        </w:rPr>
+        <w:t>Customization</w:t>
+      </w:r>
+    </w:p>
+    <w:p>
+      <w:pPr>
+        <w:pStyle w:val="Prrafodelista"/>
+        <w:ind w:left="1440"/>
+        <w:rPr>
+          <w:rFonts w:ascii="Roboto Th" w:hAnsi="Roboto Th"/>
+        </w:rPr>
+      </w:pPr>
+      <w:r>
+        <w:rPr>
+          <w:rFonts w:ascii="Roboto Th" w:hAnsi="Roboto Th"/>
+        </w:rPr>
+        <w:t>Service that deals with the user preferences regarding the customization of the UI (background images, animation mode, and theme).</w:t>
+      </w:r>
+    </w:p>
+    <w:p>
+      <w:pPr>
+        <w:pStyle w:val="Prrafodelista"/>
+        <w:ind w:left="1440"/>
+        <w:rPr>
+          <w:rFonts w:ascii="Roboto Th" w:hAnsi="Roboto Th"/>
+        </w:rPr>
+      </w:pPr>
+    </w:p>
+    <w:p>
+      <w:pPr>
+        <w:pStyle w:val="Prrafodelista"/>
+        <w:ind w:left="1440"/>
+        <w:rPr>
+          <w:rFonts w:ascii="Roboto Th" w:hAnsi="Roboto Th"/>
+        </w:rPr>
+      </w:pPr>
+      <w:r>
+        <w:rPr>
+          <w:rFonts w:ascii="Roboto Th" w:hAnsi="Roboto Th"/>
+        </w:rPr>
+        <w:t xml:space="preserve">It follows the </w:t>
+      </w:r>
+      <w:r>
+        <w:rPr>
+          <w:rFonts w:ascii="Roboto Th" w:hAnsi="Roboto Th"/>
+          <w:i/>
+          <w:iCs/>
+        </w:rPr>
+        <w:t>microservice architecture pattern</w:t>
+      </w:r>
+      <w:r>
+        <w:rPr>
+          <w:rFonts w:ascii="Roboto Th" w:hAnsi="Roboto Th"/>
+        </w:rPr>
+        <w:t xml:space="preserve">, in which each microservice (background and theme) </w:t>
+      </w:r>
+      <w:r>
+        <w:rPr>
+          <w:rFonts w:ascii="Roboto Th" w:hAnsi="Roboto Th"/>
+        </w:rPr>
+        <w:t xml:space="preserve">is </w:t>
+      </w:r>
+      <w:r>
+        <w:rPr>
+          <w:rFonts w:ascii="Roboto Th" w:hAnsi="Roboto Th"/>
+        </w:rPr>
+        <w:t>completely</w:t>
+      </w:r>
+      <w:r>
+        <w:rPr>
+          <w:rFonts w:ascii="Roboto Th" w:hAnsi="Roboto Th"/>
+        </w:rPr>
+        <w:t xml:space="preserve"> independent of the other.</w:t>
+      </w:r>
+    </w:p>
+    <w:p>
+      <w:pPr>
+        <w:pStyle w:val="Prrafodelista"/>
+        <w:ind w:left="1440"/>
+        <w:rPr>
+          <w:rFonts w:ascii="Roboto Th" w:hAnsi="Roboto Th"/>
+        </w:rPr>
+      </w:pPr>
+    </w:p>
+    <w:p>
+      <w:pPr>
+        <w:pStyle w:val="Prrafodelista"/>
+        <w:ind w:left="1440"/>
+        <w:rPr>
+          <w:rFonts w:ascii="Roboto Th" w:hAnsi="Roboto Th"/>
+          <w:b/>
+          <w:bCs/>
+        </w:rPr>
+      </w:pPr>
+      <w:r>
+        <w:rPr>
+          <w:rFonts w:ascii="Roboto Th" w:hAnsi="Roboto Th"/>
+          <w:b/>
+          <w:bCs/>
+        </w:rPr>
+        <w:t>To-Do</w:t>
+      </w:r>
+    </w:p>
+    <w:p>
+      <w:pPr>
+        <w:pStyle w:val="Prrafodelista"/>
+        <w:ind w:left="1440"/>
+        <w:rPr>
+          <w:rFonts w:ascii="Roboto Th" w:hAnsi="Roboto Th"/>
+        </w:rPr>
+      </w:pPr>
+      <w:r>
+        <w:rPr>
+          <w:rFonts w:ascii="Roboto Th" w:hAnsi="Roboto Th"/>
+        </w:rPr>
+        <w:t>Service that deals with all the to-do list functionality (tasks and lists management).</w:t>
+      </w:r>
+    </w:p>
+    <w:p>
+      <w:pPr>
+        <w:pStyle w:val="Prrafodelista"/>
+        <w:ind w:left="1440"/>
+        <w:rPr>
+          <w:rFonts w:ascii="Roboto Th" w:hAnsi="Roboto Th"/>
+        </w:rPr>
+      </w:pPr>
+    </w:p>
+    <w:p>
+      <w:pPr>
+        <w:pStyle w:val="Prrafodelista"/>
+        <w:ind w:left="1440"/>
+        <w:rPr>
+          <w:rFonts w:ascii="Roboto Th" w:hAnsi="Roboto Th"/>
+        </w:rPr>
+      </w:pPr>
+      <w:r>
+        <w:rPr>
+          <w:rFonts w:ascii="Roboto Th" w:hAnsi="Roboto Th"/>
+        </w:rPr>
+        <w:t xml:space="preserve">It follows the </w:t>
+      </w:r>
+      <w:r>
+        <w:rPr>
+          <w:rFonts w:ascii="Roboto Th" w:hAnsi="Roboto Th"/>
+          <w:i/>
+          <w:iCs/>
+        </w:rPr>
+        <w:t>n-tier architecture pattern</w:t>
+      </w:r>
+      <w:r>
+        <w:rPr>
+          <w:rFonts w:ascii="Roboto Th" w:hAnsi="Roboto Th"/>
+        </w:rPr>
+        <w:t>, which is composed of three layers:</w:t>
+      </w:r>
+    </w:p>
+    <w:p>
+      <w:pPr>
+        <w:pStyle w:val="Prrafodelista"/>
+        <w:ind w:left="1440"/>
+        <w:rPr>
+          <w:rFonts w:ascii="Roboto Th" w:hAnsi="Roboto Th"/>
+        </w:rPr>
+      </w:pPr>
+    </w:p>
+    <w:p>
+      <w:pPr>
+        <w:pStyle w:val="Prrafodelista"/>
+        <w:numPr>
+          <w:ilvl w:val="0"/>
+          <w:numId w:val="2"/>
+        </w:numPr>
+        <w:rPr>
+          <w:rFonts w:ascii="Roboto Th" w:hAnsi="Roboto Th"/>
+        </w:rPr>
+      </w:pPr>
+      <w:r>
+        <w:rPr>
+          <w:rFonts w:ascii="Roboto Th" w:hAnsi="Roboto Th"/>
+          <w:b/>
+          <w:bCs/>
+        </w:rPr>
+        <w:t xml:space="preserve">Presentation: </w:t>
+      </w:r>
+      <w:r>
+        <w:rPr>
+          <w:rFonts w:ascii="Roboto Th" w:hAnsi="Roboto Th"/>
+        </w:rPr>
+        <w:t xml:space="preserve">Layer </w:t>
+      </w:r>
+      <w:r>
+        <w:rPr>
+          <w:rFonts w:ascii="Roboto Th" w:hAnsi="Roboto Th"/>
+        </w:rPr>
+        <w:t xml:space="preserve">that manages </w:t>
+      </w:r>
+      <w:r>
+        <w:rPr>
+          <w:rFonts w:ascii="Roboto Th" w:hAnsi="Roboto Th"/>
+        </w:rPr>
+        <w:t>all user-triggered events and rendering of the UI.</w:t>
+      </w:r>
+    </w:p>
+    <w:p>
+      <w:pPr>
+        <w:pStyle w:val="Prrafodelista"/>
+        <w:numPr>
+          <w:ilvl w:val="0"/>
+          <w:numId w:val="2"/>
+        </w:numPr>
+        <w:rPr>
+          <w:rFonts w:ascii="Roboto Th" w:hAnsi="Roboto Th"/>
+        </w:rPr>
+      </w:pPr>
+      <w:r>
+        <w:rPr>
+          <w:rFonts w:ascii="Roboto Th" w:hAnsi="Roboto Th"/>
+          <w:b/>
+          <w:bCs/>
+        </w:rPr>
+        <w:t>Logic</w:t>
+      </w:r>
+      <w:r>
+        <w:rPr>
+          <w:rFonts w:ascii="Roboto Th" w:hAnsi="Roboto Th"/>
+          <w:b/>
+          <w:bCs/>
+        </w:rPr>
+        <w:t>:</w:t>
+      </w:r>
+      <w:r>
+        <w:rPr>
+          <w:rFonts w:ascii="Roboto Th" w:hAnsi="Roboto Th"/>
+        </w:rPr>
+        <w:t xml:space="preserve"> Layer that manages all logic regarding tasks and lists inside the application and connection to the </w:t>
+      </w:r>
+      <w:r>
+        <w:rPr>
+          <w:rFonts w:ascii="Roboto Th" w:hAnsi="Roboto Th"/>
+          <w:i/>
+          <w:iCs/>
+        </w:rPr>
+        <w:t>Storage service</w:t>
+      </w:r>
+      <w:r>
+        <w:rPr>
+          <w:rFonts w:ascii="Roboto Th" w:hAnsi="Roboto Th"/>
+        </w:rPr>
+        <w:t xml:space="preserve"> (database) to store and retrieve all information.</w:t>
+      </w:r>
+    </w:p>
+    <w:p>
+      <w:pPr>
+        <w:pStyle w:val="Prrafodelista"/>
+        <w:ind w:left="1440"/>
+        <w:rPr>
+          <w:rFonts w:ascii="Roboto Th" w:hAnsi="Roboto Th"/>
+          <w:b/>
+          <w:bCs/>
+        </w:rPr>
+      </w:pPr>
+    </w:p>
+    <w:p>
+      <w:pPr>
+        <w:pStyle w:val="Prrafodelista"/>
+        <w:ind w:left="0"/>
+        <w:rPr>
+          <w:rFonts w:ascii="Roboto Th" w:hAnsi="Roboto Th"/>
+          <w:b/>
+          <w:bCs/>
+        </w:rPr>
+      </w:pPr>
+      <w:r>
+        <w:rPr>
+          <w:noProof/>
+        </w:rPr>
+        <w:drawing>
+          <wp:inline distT="0" distB="0" distL="0" distR="0" wp14:anchorId="0693CF8F" wp14:editId="46C70927">
+            <wp:extent cx="5761249" cy="4456505"/>
+            <wp:effectExtent l="0" t="0" r="0" b="1270"/>
+            <wp:docPr id="11" name="Imagen 11"/>
+            <wp:cNvGraphicFramePr>
+              <a:graphicFrameLocks xmlns:a="http://schemas.openxmlformats.org/drawingml/2006/main" noChangeAspect="1"/>
+            </wp:cNvGraphicFramePr>
+            <a:graphic xmlns:a="http://schemas.openxmlformats.org/drawingml/2006/main">
+              <a:graphicData uri="http://schemas.openxmlformats.org/drawingml/2006/picture">
+                <pic:pic xmlns:pic="http://schemas.openxmlformats.org/drawingml/2006/picture">
+                  <pic:nvPicPr>
+                    <pic:cNvPr id="0" name="Picture 11"/>
+                    <pic:cNvPicPr>
+                      <a:picLocks noChangeAspect="1" noChangeArrowheads="1"/>
+                    </pic:cNvPicPr>
+                  </pic:nvPicPr>
+                  <pic:blipFill rotWithShape="1">
+                    <a:blip r:embed="rId12" cstate="print">
+                      <a:extLst>
+                        <a:ext uri="{28A0092B-C50C-407E-A947-70E740481C1C}">
+                          <a14:useLocalDpi xmlns:a14="http://schemas.microsoft.com/office/drawing/2010/main" val="0"/>
+                        </a:ext>
+                      </a:extLst>
+                    </a:blip>
+                    <a:srcRect l="937" t="6230" r="5939" b="5034"/>
+                    <a:stretch/>
+                  </pic:blipFill>
+                  <pic:spPr bwMode="auto">
+                    <a:xfrm>
+                      <a:off x="0" y="0"/>
+                      <a:ext cx="5770879" cy="4463954"/>
+                    </a:xfrm>
+                    <a:prstGeom prst="rect">
+                      <a:avLst/>
+                    </a:prstGeom>
+                    <a:noFill/>
+                    <a:ln>
+                      <a:noFill/>
+                    </a:ln>
+                    <a:extLst>
+                      <a:ext uri="{53640926-AAD7-44D8-BBD7-CCE9431645EC}">
+                        <a14:shadowObscured xmlns:a14="http://schemas.microsoft.com/office/drawing/2010/main"/>
+                      </a:ext>
+                    </a:extLst>
+                  </pic:spPr>
+                </pic:pic>
+              </a:graphicData>
+            </a:graphic>
+          </wp:inline>
+        </w:drawing>
+      </w:r>
+    </w:p>
+    <w:p>
+      <w:pPr>
+        <w:pStyle w:val="Prrafodelista"/>
+        <w:ind w:left="0"/>
+        <w:jc w:val="center"/>
+        <w:rPr>
+          <w:rFonts w:ascii="Roboto Th" w:hAnsi="Roboto Th"/>
+          <w:i/>
+          <w:iCs/>
+          <w:sz w:val="18"/>
+          <w:szCs w:val="18"/>
+        </w:rPr>
+      </w:pPr>
+      <w:r>
+        <w:rPr>
+          <w:rFonts w:ascii="Roboto Th" w:hAnsi="Roboto Th"/>
+          <w:i/>
+          <w:iCs/>
+          <w:sz w:val="18"/>
+          <w:szCs w:val="18"/>
+        </w:rPr>
+        <w:t>Fig. 6: Software Architecture diagram</w:t>
+      </w:r>
     </w:p>
     <w:p>
       <w:pPr>
@@ -2329,19 +4251,55 @@
         <w:rPr>
           <w:rFonts w:ascii="Roboto Th" w:hAnsi="Roboto Th"/>
         </w:rPr>
-        <w:t xml:space="preserve">must have installed a modern browser and </w:t>
-      </w:r>
-      <w:r>
-        <w:rPr>
-          <w:rFonts w:ascii="Roboto Th" w:hAnsi="Roboto Th"/>
-        </w:rPr>
-        <w:t xml:space="preserve">must rely on at least 5kB of </w:t>
-      </w:r>
-      <w:r>
-        <w:rPr>
-          <w:rFonts w:ascii="Roboto Th" w:hAnsi="Roboto Th"/>
-        </w:rPr>
-        <w:t>storage on disk and average internet connection.</w:t>
+        <w:t>must have a modern browser</w:t>
+      </w:r>
+      <w:r>
+        <w:rPr>
+          <w:rFonts w:ascii="Roboto Th" w:hAnsi="Roboto Th"/>
+        </w:rPr>
+        <w:t xml:space="preserve"> installed,</w:t>
+      </w:r>
+      <w:r>
+        <w:rPr>
+          <w:rFonts w:ascii="Roboto Th" w:hAnsi="Roboto Th"/>
+        </w:rPr>
+        <w:t xml:space="preserve"> </w:t>
+      </w:r>
+      <w:r>
+        <w:rPr>
+          <w:rFonts w:ascii="Roboto Th" w:hAnsi="Roboto Th"/>
+        </w:rPr>
+        <w:t xml:space="preserve">have </w:t>
+      </w:r>
+      <w:r>
+        <w:rPr>
+          <w:rFonts w:ascii="Roboto Th" w:hAnsi="Roboto Th"/>
+        </w:rPr>
+        <w:t xml:space="preserve">at least 5kB of </w:t>
+      </w:r>
+      <w:r>
+        <w:rPr>
+          <w:rFonts w:ascii="Roboto Th" w:hAnsi="Roboto Th"/>
+        </w:rPr>
+        <w:t xml:space="preserve">available </w:t>
+      </w:r>
+      <w:r>
+        <w:rPr>
+          <w:rFonts w:ascii="Roboto Th" w:hAnsi="Roboto Th"/>
+        </w:rPr>
+        <w:t>storage</w:t>
+      </w:r>
+      <w:r>
+        <w:rPr>
+          <w:rFonts w:ascii="Roboto Th" w:hAnsi="Roboto Th"/>
+        </w:rPr>
+        <w:t>,</w:t>
+      </w:r>
+      <w:r>
+        <w:rPr>
+          <w:rFonts w:ascii="Roboto Th" w:hAnsi="Roboto Th"/>
+        </w:rPr>
+        <w:t xml:space="preserve"> and average internet connection.</w:t>
       </w:r>
     </w:p>
     <w:p>
@@ -2350,8 +4308,6 @@
         <w:ind w:left="1800"/>
         <w:rPr>
           <w:rFonts w:ascii="Roboto Th" w:hAnsi="Roboto Th"/>
-          <w:b/>
-          <w:bCs/>
         </w:rPr>
       </w:pPr>
     </w:p>
@@ -2374,30 +4330,27 @@
           <w:b/>
           <w:bCs/>
         </w:rPr>
-        <w:t>Data management</w:t>
-      </w:r>
-    </w:p>
-    <w:p>
-      <w:pPr>
-        <w:pStyle w:val="Prrafodelista"/>
-        <w:numPr>
-          <w:ilvl w:val="1"/>
-          <w:numId w:val="1"/>
-        </w:numPr>
-        <w:rPr>
-          <w:rFonts w:ascii="Roboto Th" w:hAnsi="Roboto Th"/>
-          <w:b/>
-          <w:bCs/>
-        </w:rPr>
-      </w:pPr>
-      <w:r>
-        <w:rPr>
-          <w:rFonts w:ascii="Roboto Th" w:hAnsi="Roboto Th"/>
-          <w:b/>
-          <w:bCs/>
-        </w:rPr>
-        <w:t>Database design</w:t>
-      </w:r>
+        <w:t>Data</w:t>
+      </w:r>
+      <w:r>
+        <w:rPr>
+          <w:rFonts w:ascii="Roboto Th" w:hAnsi="Roboto Th"/>
+          <w:b/>
+          <w:bCs/>
+        </w:rPr>
+        <w:t xml:space="preserve"> management</w:t>
+      </w:r>
+    </w:p>
+    <w:p>
+      <w:pPr>
+        <w:pStyle w:val="Prrafodelista"/>
+        <w:ind w:left="1440"/>
+        <w:rPr>
+          <w:rFonts w:ascii="Roboto Th" w:hAnsi="Roboto Th"/>
+          <w:b/>
+          <w:bCs/>
+        </w:rPr>
+      </w:pPr>
     </w:p>
     <w:p>
       <w:pPr>
@@ -2424,6 +4377,83 @@
     <w:p>
       <w:pPr>
         <w:pStyle w:val="Prrafodelista"/>
+        <w:ind w:left="1800"/>
+        <w:rPr>
+          <w:rFonts w:ascii="Roboto Th" w:hAnsi="Roboto Th"/>
+          <w:b/>
+          <w:bCs/>
+        </w:rPr>
+      </w:pPr>
+    </w:p>
+    <w:p>
+      <w:pPr>
+        <w:pStyle w:val="Prrafodelista"/>
+        <w:ind w:left="1800"/>
+        <w:rPr>
+          <w:rFonts w:ascii="Roboto Th" w:hAnsi="Roboto Th"/>
+        </w:rPr>
+      </w:pPr>
+      <w:r>
+        <w:rPr>
+          <w:rFonts w:ascii="Roboto Th" w:hAnsi="Roboto Th"/>
+        </w:rPr>
+        <w:t xml:space="preserve">The application will use </w:t>
+      </w:r>
+      <w:proofErr w:type="spellStart"/>
+      <w:r>
+        <w:rPr>
+          <w:rFonts w:ascii="Roboto Th" w:hAnsi="Roboto Th"/>
+          <w:i/>
+          <w:iCs/>
+        </w:rPr>
+        <w:t>IndexedDB</w:t>
+      </w:r>
+      <w:proofErr w:type="spellEnd"/>
+      <w:r>
+        <w:rPr>
+          <w:rFonts w:ascii="Roboto Th" w:hAnsi="Roboto Th"/>
+        </w:rPr>
+        <w:t>, a JavaScript API supported by most browsers. It is a lightweight non-relational database that stores information indefinitely in the user’s machine.</w:t>
+      </w:r>
+    </w:p>
+    <w:p>
+      <w:pPr>
+        <w:pStyle w:val="Prrafodelista"/>
+        <w:ind w:left="1800"/>
+        <w:rPr>
+          <w:rFonts w:ascii="Roboto Th" w:hAnsi="Roboto Th"/>
+        </w:rPr>
+      </w:pPr>
+    </w:p>
+    <w:p>
+      <w:pPr>
+        <w:pStyle w:val="Prrafodelista"/>
+        <w:ind w:left="1800"/>
+        <w:rPr>
+          <w:rFonts w:ascii="Roboto Th" w:hAnsi="Roboto Th"/>
+        </w:rPr>
+      </w:pPr>
+      <w:r>
+        <w:rPr>
+          <w:rFonts w:ascii="Roboto Th" w:hAnsi="Roboto Th"/>
+        </w:rPr>
+        <w:t>The application will store and retrieve information about tasks, lists and background images as the user interacts with it, as the following section will explain.</w:t>
+      </w:r>
+    </w:p>
+    <w:p>
+      <w:pPr>
+        <w:pStyle w:val="Prrafodelista"/>
+        <w:ind w:left="1800"/>
+        <w:rPr>
+          <w:rFonts w:ascii="Roboto Th" w:hAnsi="Roboto Th"/>
+          <w:b/>
+          <w:bCs/>
+        </w:rPr>
+      </w:pPr>
+    </w:p>
+    <w:p>
+      <w:pPr>
+        <w:pStyle w:val="Prrafodelista"/>
         <w:numPr>
           <w:ilvl w:val="2"/>
           <w:numId w:val="1"/>
@@ -2443,9 +4473,233 @@
         <w:t>Database model</w:t>
       </w:r>
     </w:p>
+    <w:p>
+      <w:pPr>
+        <w:pStyle w:val="Prrafodelista"/>
+        <w:ind w:left="1800"/>
+        <w:rPr>
+          <w:rFonts w:ascii="Roboto Th" w:hAnsi="Roboto Th"/>
+          <w:b/>
+          <w:bCs/>
+        </w:rPr>
+      </w:pPr>
+    </w:p>
+    <w:p>
+      <w:pPr>
+        <w:pStyle w:val="Prrafodelista"/>
+        <w:ind w:left="1800"/>
+        <w:rPr>
+          <w:rFonts w:ascii="Roboto Th" w:hAnsi="Roboto Th"/>
+        </w:rPr>
+      </w:pPr>
+      <w:r>
+        <w:rPr>
+          <w:rFonts w:ascii="Roboto Th" w:hAnsi="Roboto Th"/>
+        </w:rPr>
+        <w:t>The</w:t>
+      </w:r>
+      <w:r>
+        <w:rPr>
+          <w:rFonts w:ascii="Roboto Th" w:hAnsi="Roboto Th"/>
+        </w:rPr>
+        <w:t xml:space="preserve"> </w:t>
+      </w:r>
+      <w:proofErr w:type="spellStart"/>
+      <w:r>
+        <w:rPr>
+          <w:rFonts w:ascii="Roboto Th" w:hAnsi="Roboto Th"/>
+        </w:rPr>
+        <w:t>IndexedDB</w:t>
+      </w:r>
+      <w:proofErr w:type="spellEnd"/>
+      <w:r>
+        <w:rPr>
+          <w:rFonts w:ascii="Roboto Th" w:hAnsi="Roboto Th"/>
+        </w:rPr>
+        <w:t xml:space="preserve"> model is a NoSQL database that uses </w:t>
+      </w:r>
+      <w:hyperlink r:id="rId13" w:history="1">
+        <w:r>
+          <w:rPr>
+            <w:rStyle w:val="Hipervnculo"/>
+            <w:rFonts w:ascii="Roboto Th" w:hAnsi="Roboto Th"/>
+            <w:i/>
+            <w:iCs/>
+          </w:rPr>
+          <w:t>document data stores</w:t>
+        </w:r>
+      </w:hyperlink>
+      <w:r>
+        <w:rPr>
+          <w:rFonts w:ascii="Roboto Th" w:hAnsi="Roboto Th"/>
+          <w:i/>
+          <w:iCs/>
+        </w:rPr>
+        <w:t xml:space="preserve"> </w:t>
+      </w:r>
+      <w:r>
+        <w:rPr>
+          <w:rFonts w:ascii="Roboto Th" w:hAnsi="Roboto Th"/>
+        </w:rPr>
+        <w:t xml:space="preserve">as its </w:t>
+      </w:r>
+      <w:r>
+        <w:rPr>
+          <w:rFonts w:ascii="Roboto Th" w:hAnsi="Roboto Th"/>
+        </w:rPr>
+        <w:t xml:space="preserve">way </w:t>
+      </w:r>
+      <w:r>
+        <w:rPr>
+          <w:rFonts w:ascii="Roboto Th" w:hAnsi="Roboto Th"/>
+        </w:rPr>
+        <w:t>to store data.</w:t>
+      </w:r>
+    </w:p>
+    <w:p>
+      <w:pPr>
+        <w:pStyle w:val="Prrafodelista"/>
+        <w:ind w:left="1800"/>
+        <w:rPr>
+          <w:rFonts w:ascii="Roboto Th" w:hAnsi="Roboto Th"/>
+        </w:rPr>
+      </w:pPr>
+    </w:p>
+    <w:p>
+      <w:pPr>
+        <w:pStyle w:val="Prrafodelista"/>
+        <w:ind w:left="1800"/>
+        <w:rPr>
+          <w:rFonts w:ascii="Roboto Th" w:hAnsi="Roboto Th"/>
+        </w:rPr>
+      </w:pPr>
+      <w:r>
+        <w:rPr>
+          <w:rFonts w:ascii="Roboto Th" w:hAnsi="Roboto Th"/>
+        </w:rPr>
+        <w:t>It has t</w:t>
+      </w:r>
+      <w:r>
+        <w:rPr>
+          <w:rFonts w:ascii="Roboto Th" w:hAnsi="Roboto Th"/>
+        </w:rPr>
+        <w:t>hree</w:t>
+      </w:r>
+      <w:r>
+        <w:rPr>
+          <w:rFonts w:ascii="Roboto Th" w:hAnsi="Roboto Th"/>
+        </w:rPr>
+        <w:t xml:space="preserve"> main object stores:</w:t>
+      </w:r>
+    </w:p>
+    <w:p>
+      <w:pPr>
+        <w:pStyle w:val="Prrafodelista"/>
+        <w:ind w:left="1800"/>
+        <w:rPr>
+          <w:rFonts w:ascii="Roboto Th" w:hAnsi="Roboto Th"/>
+        </w:rPr>
+      </w:pPr>
+    </w:p>
+    <w:p>
+      <w:pPr>
+        <w:pStyle w:val="Prrafodelista"/>
+        <w:numPr>
+          <w:ilvl w:val="0"/>
+          <w:numId w:val="2"/>
+        </w:numPr>
+        <w:ind w:left="2268"/>
+        <w:rPr>
+          <w:rFonts w:ascii="Roboto Th" w:hAnsi="Roboto Th"/>
+          <w:i/>
+          <w:iCs/>
+        </w:rPr>
+      </w:pPr>
+      <w:r>
+        <w:rPr>
+          <w:rFonts w:ascii="Roboto Th" w:hAnsi="Roboto Th"/>
+          <w:b/>
+          <w:bCs/>
+        </w:rPr>
+        <w:t xml:space="preserve">Lists: </w:t>
+      </w:r>
+      <w:r>
+        <w:rPr>
+          <w:rFonts w:ascii="Roboto Th" w:hAnsi="Roboto Th"/>
+        </w:rPr>
+        <w:t>Stores the different lists that the user has inside the application.</w:t>
+      </w:r>
+    </w:p>
+    <w:p>
+      <w:pPr>
+        <w:pStyle w:val="Prrafodelista"/>
+        <w:numPr>
+          <w:ilvl w:val="0"/>
+          <w:numId w:val="2"/>
+        </w:numPr>
+        <w:ind w:left="2268"/>
+        <w:rPr>
+          <w:rFonts w:ascii="Roboto Th" w:hAnsi="Roboto Th"/>
+          <w:i/>
+          <w:iCs/>
+        </w:rPr>
+      </w:pPr>
+      <w:r>
+        <w:rPr>
+          <w:rFonts w:ascii="Roboto Th" w:hAnsi="Roboto Th"/>
+          <w:b/>
+          <w:bCs/>
+        </w:rPr>
+        <w:t>To-do information</w:t>
+      </w:r>
+      <w:r>
+        <w:rPr>
+          <w:rFonts w:ascii="Roboto Th" w:hAnsi="Roboto Th"/>
+          <w:b/>
+          <w:bCs/>
+        </w:rPr>
+        <w:t xml:space="preserve">: </w:t>
+      </w:r>
+      <w:r>
+        <w:rPr>
+          <w:rFonts w:ascii="Roboto Th" w:hAnsi="Roboto Th"/>
+        </w:rPr>
+        <w:t>Stores information about the current list being rendered in the UI and the next index of the list to be created.</w:t>
+      </w:r>
+    </w:p>
+    <w:p>
+      <w:pPr>
+        <w:pStyle w:val="Prrafodelista"/>
+        <w:numPr>
+          <w:ilvl w:val="0"/>
+          <w:numId w:val="2"/>
+        </w:numPr>
+        <w:ind w:left="2268"/>
+        <w:rPr>
+          <w:rFonts w:ascii="Roboto Th" w:hAnsi="Roboto Th"/>
+          <w:i/>
+          <w:iCs/>
+        </w:rPr>
+      </w:pPr>
+      <w:r>
+        <w:rPr>
+          <w:rFonts w:ascii="Roboto Th" w:hAnsi="Roboto Th"/>
+          <w:b/>
+          <w:bCs/>
+        </w:rPr>
+        <w:t xml:space="preserve">Custom preferences: </w:t>
+      </w:r>
+      <w:r>
+        <w:rPr>
+          <w:rFonts w:ascii="Roboto Th" w:hAnsi="Roboto Th"/>
+        </w:rPr>
+        <w:t>Stores the user’s custom preferences, like background images.</w:t>
+      </w:r>
+    </w:p>
     <w:sectPr>
+      <w:type w:val="continuous"/>
       <w:pgSz w:w="12240" w:h="15840"/>
-      <w:pgMar w:top="1417" w:right="1701" w:bottom="1417" w:left="1701" w:header="708" w:footer="708" w:gutter="0"/>
+      <w:pgMar w:top="1418" w:right="1325" w:bottom="1418" w:left="1701" w:header="708" w:footer="708" w:gutter="0"/>
       <w:cols w:space="708"/>
       <w:docGrid w:linePitch="360"/>
     </w:sectPr>
@@ -2456,6 +4710,95 @@
 <file path=word/numbering.xml><?xml version="1.0" encoding="utf-8"?>
 <w:numbering xmlns:wpc="http://schemas.microsoft.com/office/word/2010/wordprocessingCanvas" xmlns:cx="http://schemas.microsoft.com/office/drawing/2014/chartex" xmlns:cx1="http://schemas.microsoft.com/office/drawing/2015/9/8/chartex" xmlns:cx2="http://schemas.microsoft.com/office/drawing/2015/10/21/chartex" xmlns:cx3="http://schemas.microsoft.com/office/drawing/2016/5/9/chartex" xmlns:cx4="http://schemas.microsoft.com/office/drawing/2016/5/10/chartex" xmlns:cx5="http://schemas.microsoft.com/office/drawing/2016/5/11/chartex" xmlns:cx6="http://schemas.microsoft.com/office/drawing/2016/5/12/chartex" xmlns:cx7="http://schemas.microsoft.com/office/drawing/2016/5/13/chartex" xmlns:cx8="http://schemas.microsoft.com/office/drawing/2016/5/14/chartex" xmlns:mc="http://schemas.openxmlformats.org/markup-compatibility/2006" xmlns:aink="http://schemas.microsoft.com/office/drawing/2016/ink" xmlns:am3d="http://schemas.microsoft.com/office/drawing/2017/model3d" xmlns:o="urn:schemas-microsoft-com:office:office" xmlns:r="http://schemas.openxmlformats.org/officeDocument/2006/relationships" xmlns:m="http://schemas.openxmlformats.org/officeDocument/2006/math" xmlns:v="urn:schemas-microsoft-com:vml" xmlns:wp14="http://schemas.microsoft.com/office/word/2010/wordprocessingDrawing" xmlns:wp="http://schemas.openxmlformats.org/drawingml/2006/wordprocessingDrawing" xmlns:w10="urn:schemas-microsoft-com:office:word" xmlns:w="http://schemas.openxmlformats.org/wordprocessingml/2006/main" xmlns:w14="http://schemas.microsoft.com/office/word/2010/wordml" xmlns:w15="http://schemas.microsoft.com/office/word/2012/wordml" xmlns:w16cex="http://schemas.microsoft.com/office/word/2018/wordml/cex" xmlns:w16cid="http://schemas.microsoft.com/office/word/2016/wordml/cid" xmlns:w16="http://schemas.microsoft.com/office/word/2018/wordml" xmlns:w16se="http://schemas.microsoft.com/office/word/2015/wordml/symex" xmlns:wpg="http://schemas.microsoft.com/office/word/2010/wordprocessingGroup" xmlns:wpi="http://schemas.microsoft.com/office/word/2010/wordprocessingInk" xmlns:wne="http://schemas.microsoft.com/office/word/2006/wordml" xmlns:wps="http://schemas.microsoft.com/office/word/2010/wordprocessingShape" mc:Ignorable="w14 w15 w16se w16cid w16 w16cex wp14">
   <w:abstractNum w:abstractNumId="0" w15:restartNumberingAfterBreak="0">
+    <w:nsid w:val="01210679"/>
+    <w:multiLevelType w:val="multilevel"/>
+    <w:tmpl w:val="240A001F"/>
+    <w:lvl w:ilvl="0">
+      <w:start w:val="1"/>
+      <w:numFmt w:val="decimal"/>
+      <w:lvlText w:val="%1."/>
+      <w:lvlJc w:val="left"/>
+      <w:pPr>
+        <w:ind w:left="360" w:hanging="360"/>
+      </w:pPr>
+      <w:rPr>
+        <w:rFonts w:hint="default"/>
+      </w:rPr>
+    </w:lvl>
+    <w:lvl w:ilvl="1">
+      <w:start w:val="1"/>
+      <w:numFmt w:val="decimal"/>
+      <w:lvlText w:val="%1.%2."/>
+      <w:lvlJc w:val="left"/>
+      <w:pPr>
+        <w:ind w:left="792" w:hanging="432"/>
+      </w:pPr>
+    </w:lvl>
+    <w:lvl w:ilvl="2">
+      <w:start w:val="1"/>
+      <w:numFmt w:val="decimal"/>
+      <w:lvlText w:val="%1.%2.%3."/>
+      <w:lvlJc w:val="left"/>
+      <w:pPr>
+        <w:ind w:left="1224" w:hanging="504"/>
+      </w:pPr>
+    </w:lvl>
+    <w:lvl w:ilvl="3">
+      <w:start w:val="1"/>
+      <w:numFmt w:val="decimal"/>
+      <w:lvlText w:val="%1.%2.%3.%4."/>
+      <w:lvlJc w:val="left"/>
+      <w:pPr>
+        <w:ind w:left="1728" w:hanging="648"/>
+      </w:pPr>
+    </w:lvl>
+    <w:lvl w:ilvl="4">
+      <w:start w:val="1"/>
+      <w:numFmt w:val="decimal"/>
+      <w:lvlText w:val="%1.%2.%3.%4.%5."/>
+      <w:lvlJc w:val="left"/>
+      <w:pPr>
+        <w:ind w:left="2232" w:hanging="792"/>
+      </w:pPr>
+    </w:lvl>
+    <w:lvl w:ilvl="5">
+      <w:start w:val="1"/>
+      <w:numFmt w:val="decimal"/>
+      <w:lvlText w:val="%1.%2.%3.%4.%5.%6."/>
+      <w:lvlJc w:val="left"/>
+      <w:pPr>
+        <w:ind w:left="2736" w:hanging="936"/>
+      </w:pPr>
+    </w:lvl>
+    <w:lvl w:ilvl="6">
+      <w:start w:val="1"/>
+      <w:numFmt w:val="decimal"/>
+      <w:lvlText w:val="%1.%2.%3.%4.%5.%6.%7."/>
+      <w:lvlJc w:val="left"/>
+      <w:pPr>
+        <w:ind w:left="3240" w:hanging="1080"/>
+      </w:pPr>
+    </w:lvl>
+    <w:lvl w:ilvl="7">
+      <w:start w:val="1"/>
+      <w:numFmt w:val="decimal"/>
+      <w:lvlText w:val="%1.%2.%3.%4.%5.%6.%7.%8."/>
+      <w:lvlJc w:val="left"/>
+      <w:pPr>
+        <w:ind w:left="3744" w:hanging="1224"/>
+      </w:pPr>
+    </w:lvl>
+    <w:lvl w:ilvl="8">
+      <w:start w:val="1"/>
+      <w:numFmt w:val="decimal"/>
+      <w:lvlText w:val="%1.%2.%3.%4.%5.%6.%7.%8.%9."/>
+      <w:lvlJc w:val="left"/>
+      <w:pPr>
+        <w:ind w:left="4320" w:hanging="1440"/>
+      </w:pPr>
+    </w:lvl>
+  </w:abstractNum>
+  <w:abstractNum w:abstractNumId="1" w15:restartNumberingAfterBreak="0">
     <w:nsid w:val="0C9D250F"/>
     <w:multiLevelType w:val="hybridMultilevel"/>
     <w:tmpl w:val="F4EC9366"/>
@@ -2568,7 +4911,7 @@
       </w:rPr>
     </w:lvl>
   </w:abstractNum>
-  <w:abstractNum w:abstractNumId="1" w15:restartNumberingAfterBreak="0">
+  <w:abstractNum w:abstractNumId="2" w15:restartNumberingAfterBreak="0">
     <w:nsid w:val="23B4637F"/>
     <w:multiLevelType w:val="multilevel"/>
     <w:tmpl w:val="6D40D16A"/>
@@ -2686,10 +5029,220 @@
       </w:rPr>
     </w:lvl>
   </w:abstractNum>
+  <w:abstractNum w:abstractNumId="3" w15:restartNumberingAfterBreak="0">
+    <w:nsid w:val="74D55097"/>
+    <w:multiLevelType w:val="hybridMultilevel"/>
+    <w:tmpl w:val="08E6C894"/>
+    <w:lvl w:ilvl="0" w:tplc="D908851C">
+      <w:start w:val="1"/>
+      <w:numFmt w:val="decimal"/>
+      <w:lvlText w:val="%1."/>
+      <w:lvlJc w:val="left"/>
+      <w:pPr>
+        <w:ind w:left="1800" w:hanging="360"/>
+      </w:pPr>
+      <w:rPr>
+        <w:rFonts w:hint="default"/>
+      </w:rPr>
+    </w:lvl>
+    <w:lvl w:ilvl="1" w:tplc="04090019" w:tentative="1">
+      <w:start w:val="1"/>
+      <w:numFmt w:val="lowerLetter"/>
+      <w:lvlText w:val="%2."/>
+      <w:lvlJc w:val="left"/>
+      <w:pPr>
+        <w:ind w:left="2520" w:hanging="360"/>
+      </w:pPr>
+    </w:lvl>
+    <w:lvl w:ilvl="2" w:tplc="0409001B" w:tentative="1">
+      <w:start w:val="1"/>
+      <w:numFmt w:val="lowerRoman"/>
+      <w:lvlText w:val="%3."/>
+      <w:lvlJc w:val="right"/>
+      <w:pPr>
+        <w:ind w:left="3240" w:hanging="180"/>
+      </w:pPr>
+    </w:lvl>
+    <w:lvl w:ilvl="3" w:tplc="0409000F" w:tentative="1">
+      <w:start w:val="1"/>
+      <w:numFmt w:val="decimal"/>
+      <w:lvlText w:val="%4."/>
+      <w:lvlJc w:val="left"/>
+      <w:pPr>
+        <w:ind w:left="3960" w:hanging="360"/>
+      </w:pPr>
+    </w:lvl>
+    <w:lvl w:ilvl="4" w:tplc="04090019" w:tentative="1">
+      <w:start w:val="1"/>
+      <w:numFmt w:val="lowerLetter"/>
+      <w:lvlText w:val="%5."/>
+      <w:lvlJc w:val="left"/>
+      <w:pPr>
+        <w:ind w:left="4680" w:hanging="360"/>
+      </w:pPr>
+    </w:lvl>
+    <w:lvl w:ilvl="5" w:tplc="0409001B" w:tentative="1">
+      <w:start w:val="1"/>
+      <w:numFmt w:val="lowerRoman"/>
+      <w:lvlText w:val="%6."/>
+      <w:lvlJc w:val="right"/>
+      <w:pPr>
+        <w:ind w:left="5400" w:hanging="180"/>
+      </w:pPr>
+    </w:lvl>
+    <w:lvl w:ilvl="6" w:tplc="0409000F" w:tentative="1">
+      <w:start w:val="1"/>
+      <w:numFmt w:val="decimal"/>
+      <w:lvlText w:val="%7."/>
+      <w:lvlJc w:val="left"/>
+      <w:pPr>
+        <w:ind w:left="6120" w:hanging="360"/>
+      </w:pPr>
+    </w:lvl>
+    <w:lvl w:ilvl="7" w:tplc="04090019" w:tentative="1">
+      <w:start w:val="1"/>
+      <w:numFmt w:val="lowerLetter"/>
+      <w:lvlText w:val="%8."/>
+      <w:lvlJc w:val="left"/>
+      <w:pPr>
+        <w:ind w:left="6840" w:hanging="360"/>
+      </w:pPr>
+    </w:lvl>
+    <w:lvl w:ilvl="8" w:tplc="0409001B" w:tentative="1">
+      <w:start w:val="1"/>
+      <w:numFmt w:val="lowerRoman"/>
+      <w:lvlText w:val="%9."/>
+      <w:lvlJc w:val="right"/>
+      <w:pPr>
+        <w:ind w:left="7560" w:hanging="180"/>
+      </w:pPr>
+    </w:lvl>
+  </w:abstractNum>
+  <w:abstractNum w:abstractNumId="4" w15:restartNumberingAfterBreak="0">
+    <w:nsid w:val="7EDA3EFC"/>
+    <w:multiLevelType w:val="hybridMultilevel"/>
+    <w:tmpl w:val="1186B9C0"/>
+    <w:lvl w:ilvl="0" w:tplc="0BB8E184">
+      <w:numFmt w:val="bullet"/>
+      <w:lvlText w:val="-"/>
+      <w:lvlJc w:val="left"/>
+      <w:pPr>
+        <w:ind w:left="1080" w:hanging="360"/>
+      </w:pPr>
+      <w:rPr>
+        <w:rFonts w:ascii="Roboto Th" w:eastAsiaTheme="minorHAnsi" w:hAnsi="Roboto Th" w:cstheme="minorBidi" w:hint="default"/>
+      </w:rPr>
+    </w:lvl>
+    <w:lvl w:ilvl="1" w:tplc="04090003" w:tentative="1">
+      <w:start w:val="1"/>
+      <w:numFmt w:val="bullet"/>
+      <w:lvlText w:val="o"/>
+      <w:lvlJc w:val="left"/>
+      <w:pPr>
+        <w:ind w:left="1800" w:hanging="360"/>
+      </w:pPr>
+      <w:rPr>
+        <w:rFonts w:ascii="Courier New" w:hAnsi="Courier New" w:cs="Courier New" w:hint="default"/>
+      </w:rPr>
+    </w:lvl>
+    <w:lvl w:ilvl="2" w:tplc="04090005" w:tentative="1">
+      <w:start w:val="1"/>
+      <w:numFmt w:val="bullet"/>
+      <w:lvlText w:val=""/>
+      <w:lvlJc w:val="left"/>
+      <w:pPr>
+        <w:ind w:left="2520" w:hanging="360"/>
+      </w:pPr>
+      <w:rPr>
+        <w:rFonts w:ascii="Wingdings" w:hAnsi="Wingdings" w:hint="default"/>
+      </w:rPr>
+    </w:lvl>
+    <w:lvl w:ilvl="3" w:tplc="04090001" w:tentative="1">
+      <w:start w:val="1"/>
+      <w:numFmt w:val="bullet"/>
+      <w:lvlText w:val=""/>
+      <w:lvlJc w:val="left"/>
+      <w:pPr>
+        <w:ind w:left="3240" w:hanging="360"/>
+      </w:pPr>
+      <w:rPr>
+        <w:rFonts w:ascii="Symbol" w:hAnsi="Symbol" w:hint="default"/>
+      </w:rPr>
+    </w:lvl>
+    <w:lvl w:ilvl="4" w:tplc="04090003" w:tentative="1">
+      <w:start w:val="1"/>
+      <w:numFmt w:val="bullet"/>
+      <w:lvlText w:val="o"/>
+      <w:lvlJc w:val="left"/>
+      <w:pPr>
+        <w:ind w:left="3960" w:hanging="360"/>
+      </w:pPr>
+      <w:rPr>
+        <w:rFonts w:ascii="Courier New" w:hAnsi="Courier New" w:cs="Courier New" w:hint="default"/>
+      </w:rPr>
+    </w:lvl>
+    <w:lvl w:ilvl="5" w:tplc="04090005" w:tentative="1">
+      <w:start w:val="1"/>
+      <w:numFmt w:val="bullet"/>
+      <w:lvlText w:val=""/>
+      <w:lvlJc w:val="left"/>
+      <w:pPr>
+        <w:ind w:left="4680" w:hanging="360"/>
+      </w:pPr>
+      <w:rPr>
+        <w:rFonts w:ascii="Wingdings" w:hAnsi="Wingdings" w:hint="default"/>
+      </w:rPr>
+    </w:lvl>
+    <w:lvl w:ilvl="6" w:tplc="04090001" w:tentative="1">
+      <w:start w:val="1"/>
+      <w:numFmt w:val="bullet"/>
+      <w:lvlText w:val=""/>
+      <w:lvlJc w:val="left"/>
+      <w:pPr>
+        <w:ind w:left="5400" w:hanging="360"/>
+      </w:pPr>
+      <w:rPr>
+        <w:rFonts w:ascii="Symbol" w:hAnsi="Symbol" w:hint="default"/>
+      </w:rPr>
+    </w:lvl>
+    <w:lvl w:ilvl="7" w:tplc="04090003" w:tentative="1">
+      <w:start w:val="1"/>
+      <w:numFmt w:val="bullet"/>
+      <w:lvlText w:val="o"/>
+      <w:lvlJc w:val="left"/>
+      <w:pPr>
+        <w:ind w:left="6120" w:hanging="360"/>
+      </w:pPr>
+      <w:rPr>
+        <w:rFonts w:ascii="Courier New" w:hAnsi="Courier New" w:cs="Courier New" w:hint="default"/>
+      </w:rPr>
+    </w:lvl>
+    <w:lvl w:ilvl="8" w:tplc="04090005" w:tentative="1">
+      <w:start w:val="1"/>
+      <w:numFmt w:val="bullet"/>
+      <w:lvlText w:val=""/>
+      <w:lvlJc w:val="left"/>
+      <w:pPr>
+        <w:ind w:left="6840" w:hanging="360"/>
+      </w:pPr>
+      <w:rPr>
+        <w:rFonts w:ascii="Wingdings" w:hAnsi="Wingdings" w:hint="default"/>
+      </w:rPr>
+    </w:lvl>
+  </w:abstractNum>
   <w:num w:numId="1">
+    <w:abstractNumId w:val="2"/>
+  </w:num>
+  <w:num w:numId="2">
     <w:abstractNumId w:val="1"/>
   </w:num>
-  <w:num w:numId="2">
+  <w:num w:numId="3">
+    <w:abstractNumId w:val="3"/>
+  </w:num>
+  <w:num w:numId="4">
+    <w:abstractNumId w:val="4"/>
+  </w:num>
+  <w:num w:numId="5">
     <w:abstractNumId w:val="0"/>
   </w:num>
 </w:numbering>
@@ -3236,6 +5789,18 @@
       <w:shd w:val="clear" w:color="auto" w:fill="E1DFDD"/>
     </w:rPr>
   </w:style>
+  <w:style w:type="character" w:styleId="Hipervnculovisitado">
+    <w:name w:val="FollowedHyperlink"/>
+    <w:basedOn w:val="Fuentedeprrafopredeter"/>
+    <w:uiPriority w:val="99"/>
+    <w:semiHidden/>
+    <w:unhideWhenUsed/>
+    <w:rsid w:val="009A3DE2"/>
+    <w:rPr>
+      <w:color w:val="954F72" w:themeColor="followedHyperlink"/>
+      <w:u w:val="single"/>
+    </w:rPr>
+  </w:style>
 </w:styles>
 </file>
 
@@ -3532,4 +6097,16 @@
     </a:ext>
   </a:extLst>
 </a:theme>
+</file>
+
+<file path=customXml/item1.xml><?xml version="1.0" encoding="utf-8"?>
+<b:Sources xmlns:b="http://schemas.openxmlformats.org/officeDocument/2006/bibliography" xmlns="http://schemas.openxmlformats.org/officeDocument/2006/bibliography" SelectedStyle="\APASixthEditionOfficeOnline.xsl" StyleName="APA" Version="6"/>
+</file>
+
+<file path=customXml/itemProps1.xml><?xml version="1.0" encoding="utf-8"?>
+<ds:datastoreItem xmlns:ds="http://schemas.openxmlformats.org/officeDocument/2006/customXml" ds:itemID="{12A6DECB-8A0B-46E3-B767-4B7EDB62EB4E}">
+  <ds:schemaRefs>
+    <ds:schemaRef ds:uri="http://schemas.openxmlformats.org/officeDocument/2006/bibliography"/>
+  </ds:schemaRefs>
+</ds:datastoreItem>
 </file>
</xml_diff>

<commit_message>
Fixed minor bugs and finished documentation. Ready to deploy
</commit_message>
<xml_diff>
--- a/software-architecture/Design document.docx
+++ b/software-architecture/Design document.docx
@@ -78,7 +78,33 @@
         <w:rPr>
           <w:rFonts w:ascii="Roboto Th" w:hAnsi="Roboto Th"/>
         </w:rPr>
-        <w:t xml:space="preserve">The purpose of this document is to specify the design decisions and their explanation and serve as a guideline for people to see how this personal project </w:t>
+        <w:t xml:space="preserve">The purpose of this document is to specify the design decisions and their </w:t>
+      </w:r>
+      <w:proofErr w:type="gramStart"/>
+      <w:r>
+        <w:rPr>
+          <w:rFonts w:ascii="Roboto Th" w:hAnsi="Roboto Th"/>
+        </w:rPr>
+        <w:t>explanation</w:t>
+      </w:r>
+      <w:r>
+        <w:rPr>
+          <w:rFonts w:ascii="Roboto Th" w:hAnsi="Roboto Th"/>
+        </w:rPr>
+        <w:t>,</w:t>
+      </w:r>
+      <w:r>
+        <w:rPr>
+          <w:rFonts w:ascii="Roboto Th" w:hAnsi="Roboto Th"/>
+        </w:rPr>
+        <w:t xml:space="preserve"> and</w:t>
+      </w:r>
+      <w:proofErr w:type="gramEnd"/>
+      <w:r>
+        <w:rPr>
+          <w:rFonts w:ascii="Roboto Th" w:hAnsi="Roboto Th"/>
+        </w:rPr>
+        <w:t xml:space="preserve"> serve as a guideline for people to see how this personal project </w:t>
       </w:r>
       <w:r>
         <w:rPr>
@@ -199,25 +225,7 @@
             <w:b/>
             <w:bCs/>
           </w:rPr>
-          <w:t>Executive sum</w:t>
-        </w:r>
-        <w:r>
-          <w:rPr>
-            <w:rStyle w:val="Hipervnculo"/>
-            <w:rFonts w:ascii="Roboto Th" w:hAnsi="Roboto Th"/>
-            <w:b/>
-            <w:bCs/>
-          </w:rPr>
-          <w:t>m</w:t>
-        </w:r>
-        <w:r>
-          <w:rPr>
-            <w:rStyle w:val="Hipervnculo"/>
-            <w:rFonts w:ascii="Roboto Th" w:hAnsi="Roboto Th"/>
-            <w:b/>
-            <w:bCs/>
-          </w:rPr>
-          <w:t>ary</w:t>
+          <w:t>Executive summary</w:t>
         </w:r>
       </w:hyperlink>
     </w:p>
@@ -318,54 +326,17 @@
           <w:bCs/>
         </w:rPr>
       </w:pPr>
-      <w:r>
-        <w:rPr>
-          <w:rFonts w:ascii="Roboto Th" w:hAnsi="Roboto Th"/>
-          <w:b/>
-          <w:bCs/>
-        </w:rPr>
-        <w:fldChar w:fldCharType="begin"/>
-      </w:r>
-      <w:r>
-        <w:rPr>
-          <w:rFonts w:ascii="Roboto Th" w:hAnsi="Roboto Th"/>
-          <w:b/>
-          <w:bCs/>
-        </w:rPr>
-        <w:instrText xml:space="preserve"> HYPERLINK  \l "DesignSpecification" </w:instrText>
-      </w:r>
-      <w:r>
-        <w:rPr>
-          <w:rFonts w:ascii="Roboto Th" w:hAnsi="Roboto Th"/>
-          <w:b/>
-          <w:bCs/>
-        </w:rPr>
-      </w:r>
-      <w:r>
-        <w:rPr>
-          <w:rFonts w:ascii="Roboto Th" w:hAnsi="Roboto Th"/>
-          <w:b/>
-          <w:bCs/>
-        </w:rPr>
-        <w:fldChar w:fldCharType="separate"/>
-      </w:r>
-      <w:r>
-        <w:rPr>
-          <w:rStyle w:val="Hipervnculo"/>
-          <w:rFonts w:ascii="Roboto Th" w:hAnsi="Roboto Th"/>
-          <w:b/>
-          <w:bCs/>
-        </w:rPr>
-        <w:t>Design specification</w:t>
-      </w:r>
-      <w:r>
-        <w:rPr>
-          <w:rFonts w:ascii="Roboto Th" w:hAnsi="Roboto Th"/>
-          <w:b/>
-          <w:bCs/>
-        </w:rPr>
-        <w:fldChar w:fldCharType="end"/>
-      </w:r>
+      <w:hyperlink w:anchor="DesignSpecification" w:history="1">
+        <w:r>
+          <w:rPr>
+            <w:rStyle w:val="Hipervnculo"/>
+            <w:rFonts w:ascii="Roboto Th" w:hAnsi="Roboto Th"/>
+            <w:b/>
+            <w:bCs/>
+          </w:rPr>
+          <w:t>Design specification</w:t>
+        </w:r>
+      </w:hyperlink>
     </w:p>
     <w:p>
       <w:pPr>
@@ -419,54 +390,17 @@
           <w:bCs/>
         </w:rPr>
       </w:pPr>
-      <w:r>
-        <w:rPr>
-          <w:rFonts w:ascii="Roboto Th" w:hAnsi="Roboto Th"/>
-          <w:b/>
-          <w:bCs/>
-        </w:rPr>
-        <w:fldChar w:fldCharType="begin"/>
-      </w:r>
-      <w:r>
-        <w:rPr>
-          <w:rFonts w:ascii="Roboto Th" w:hAnsi="Roboto Th"/>
-          <w:b/>
-          <w:bCs/>
-        </w:rPr>
-        <w:instrText xml:space="preserve"> HYPERLINK  \l "DesignGuidelines" </w:instrText>
-      </w:r>
-      <w:r>
-        <w:rPr>
-          <w:rFonts w:ascii="Roboto Th" w:hAnsi="Roboto Th"/>
-          <w:b/>
-          <w:bCs/>
-        </w:rPr>
-      </w:r>
-      <w:r>
-        <w:rPr>
-          <w:rFonts w:ascii="Roboto Th" w:hAnsi="Roboto Th"/>
-          <w:b/>
-          <w:bCs/>
-        </w:rPr>
-        <w:fldChar w:fldCharType="separate"/>
-      </w:r>
-      <w:r>
-        <w:rPr>
-          <w:rStyle w:val="Hipervnculo"/>
-          <w:rFonts w:ascii="Roboto Th" w:hAnsi="Roboto Th"/>
-          <w:b/>
-          <w:bCs/>
-        </w:rPr>
-        <w:t>Design guidelines and considerations</w:t>
-      </w:r>
-      <w:r>
-        <w:rPr>
-          <w:rFonts w:ascii="Roboto Th" w:hAnsi="Roboto Th"/>
-          <w:b/>
-          <w:bCs/>
-        </w:rPr>
-        <w:fldChar w:fldCharType="end"/>
-      </w:r>
+      <w:hyperlink w:anchor="DesignGuidelines" w:history="1">
+        <w:r>
+          <w:rPr>
+            <w:rStyle w:val="Hipervnculo"/>
+            <w:rFonts w:ascii="Roboto Th" w:hAnsi="Roboto Th"/>
+            <w:b/>
+            <w:bCs/>
+          </w:rPr>
+          <w:t>Design guidelines and considerations</w:t>
+        </w:r>
+      </w:hyperlink>
     </w:p>
     <w:p>
       <w:pPr>
@@ -520,54 +454,35 @@
           <w:bCs/>
         </w:rPr>
       </w:pPr>
-      <w:r>
-        <w:rPr>
-          <w:rFonts w:ascii="Roboto Th" w:hAnsi="Roboto Th"/>
-          <w:b/>
-          <w:bCs/>
-        </w:rPr>
-        <w:fldChar w:fldCharType="begin"/>
-      </w:r>
-      <w:r>
-        <w:rPr>
-          <w:rFonts w:ascii="Roboto Th" w:hAnsi="Roboto Th"/>
-          <w:b/>
-          <w:bCs/>
-        </w:rPr>
-        <w:instrText xml:space="preserve"> HYPERLINK  \l "SoftwareArchitecture" </w:instrText>
-      </w:r>
-      <w:r>
-        <w:rPr>
-          <w:rFonts w:ascii="Roboto Th" w:hAnsi="Roboto Th"/>
-          <w:b/>
-          <w:bCs/>
-        </w:rPr>
-      </w:r>
-      <w:r>
-        <w:rPr>
-          <w:rFonts w:ascii="Roboto Th" w:hAnsi="Roboto Th"/>
-          <w:b/>
-          <w:bCs/>
-        </w:rPr>
-        <w:fldChar w:fldCharType="separate"/>
-      </w:r>
-      <w:r>
-        <w:rPr>
-          <w:rStyle w:val="Hipervnculo"/>
-          <w:rFonts w:ascii="Roboto Th" w:hAnsi="Roboto Th"/>
-          <w:b/>
-          <w:bCs/>
-        </w:rPr>
-        <w:t>Software architecture</w:t>
-      </w:r>
-      <w:r>
-        <w:rPr>
-          <w:rFonts w:ascii="Roboto Th" w:hAnsi="Roboto Th"/>
-          <w:b/>
-          <w:bCs/>
-        </w:rPr>
-        <w:fldChar w:fldCharType="end"/>
-      </w:r>
+      <w:hyperlink w:anchor="SoftwareArchitecture" w:history="1">
+        <w:r>
+          <w:rPr>
+            <w:rStyle w:val="Hipervnculo"/>
+            <w:rFonts w:ascii="Roboto Th" w:hAnsi="Roboto Th"/>
+            <w:b/>
+            <w:bCs/>
+          </w:rPr>
+          <w:t>Software archite</w:t>
+        </w:r>
+        <w:r>
+          <w:rPr>
+            <w:rStyle w:val="Hipervnculo"/>
+            <w:rFonts w:ascii="Roboto Th" w:hAnsi="Roboto Th"/>
+            <w:b/>
+            <w:bCs/>
+          </w:rPr>
+          <w:t>c</w:t>
+        </w:r>
+        <w:r>
+          <w:rPr>
+            <w:rStyle w:val="Hipervnculo"/>
+            <w:rFonts w:ascii="Roboto Th" w:hAnsi="Roboto Th"/>
+            <w:b/>
+            <w:bCs/>
+          </w:rPr>
+          <w:t>ture</w:t>
+        </w:r>
+      </w:hyperlink>
     </w:p>
     <w:p>
       <w:pPr>
@@ -3426,7 +3341,19 @@
         <w:rPr>
           <w:rFonts w:ascii="Roboto Th" w:hAnsi="Roboto Th"/>
         </w:rPr>
-        <w:t>The application has a limited budget. All of it will keep the developer alive (food, water, shelter for the elements, electricity, and internet).</w:t>
+        <w:t>The application has a limited budget. All of it will keep the developer alive (food, water, shelter f</w:t>
+      </w:r>
+      <w:r>
+        <w:rPr>
+          <w:rFonts w:ascii="Roboto Th" w:hAnsi="Roboto Th"/>
+        </w:rPr>
+        <w:t>rom</w:t>
+      </w:r>
+      <w:r>
+        <w:rPr>
+          <w:rFonts w:ascii="Roboto Th" w:hAnsi="Roboto Th"/>
+        </w:rPr>
+        <w:t xml:space="preserve"> the elements, electricity, and internet).</w:t>
       </w:r>
     </w:p>
     <w:p>
@@ -3507,13 +3434,19 @@
         <w:rPr>
           <w:rFonts w:ascii="Roboto Th" w:hAnsi="Roboto Th"/>
         </w:rPr>
-        <w:t>, The Ultimate To-Do List is divided on three key parts</w:t>
-      </w:r>
-      <w:r>
-        <w:rPr>
-          <w:rFonts w:ascii="Roboto Th" w:hAnsi="Roboto Th"/>
-        </w:rPr>
-        <w:t xml:space="preserve"> (see the </w:t>
+        <w:t xml:space="preserve">, The Ultimate To-Do List is divided on three key </w:t>
+      </w:r>
+      <w:r>
+        <w:rPr>
+          <w:rFonts w:ascii="Roboto Th" w:hAnsi="Roboto Th"/>
+        </w:rPr>
+        <w:t xml:space="preserve">modules </w:t>
+      </w:r>
+      <w:r>
+        <w:rPr>
+          <w:rFonts w:ascii="Roboto Th" w:hAnsi="Roboto Th"/>
+        </w:rPr>
+        <w:t xml:space="preserve">(see the </w:t>
       </w:r>
       <w:r>
         <w:rPr>
@@ -3528,7 +3461,19 @@
         <w:rPr>
           <w:rFonts w:ascii="Roboto Th" w:hAnsi="Roboto Th"/>
         </w:rPr>
-        <w:t xml:space="preserve"> for more information):</w:t>
+        <w:t xml:space="preserve"> for more information</w:t>
+      </w:r>
+      <w:r>
+        <w:rPr>
+          <w:rFonts w:ascii="Roboto Th" w:hAnsi="Roboto Th"/>
+        </w:rPr>
+        <w:t xml:space="preserve"> about each module and its components</w:t>
+      </w:r>
+      <w:r>
+        <w:rPr>
+          <w:rFonts w:ascii="Roboto Th" w:hAnsi="Roboto Th"/>
+        </w:rPr>
+        <w:t>):</w:t>
       </w:r>
     </w:p>
     <w:p>
@@ -3911,6 +3856,7 @@
           <w:b/>
           <w:bCs/>
         </w:rPr>
+        <w:lastRenderedPageBreak/>
         <w:t>Logic</w:t>
       </w:r>
       <w:r>
@@ -3939,7 +3885,31 @@
         <w:rPr>
           <w:rFonts w:ascii="Roboto Th" w:hAnsi="Roboto Th"/>
         </w:rPr>
-        <w:t xml:space="preserve"> (database) to store and retrieve all information.</w:t>
+        <w:t xml:space="preserve"> (database) to </w:t>
+      </w:r>
+      <w:r>
+        <w:rPr>
+          <w:rFonts w:ascii="Roboto Th" w:hAnsi="Roboto Th"/>
+        </w:rPr>
+        <w:t xml:space="preserve">save </w:t>
+      </w:r>
+      <w:r>
+        <w:rPr>
+          <w:rFonts w:ascii="Roboto Th" w:hAnsi="Roboto Th"/>
+        </w:rPr>
+        <w:t xml:space="preserve">and retrieve </w:t>
+      </w:r>
+      <w:r>
+        <w:rPr>
+          <w:rFonts w:ascii="Roboto Th" w:hAnsi="Roboto Th"/>
+        </w:rPr>
+        <w:t>the</w:t>
+      </w:r>
+      <w:r>
+        <w:rPr>
+          <w:rFonts w:ascii="Roboto Th" w:hAnsi="Roboto Th"/>
+        </w:rPr>
+        <w:t xml:space="preserve"> information.</w:t>
       </w:r>
     </w:p>
     <w:p>
@@ -3968,9 +3938,9 @@
           <w:noProof/>
         </w:rPr>
         <w:drawing>
-          <wp:inline distT="0" distB="0" distL="0" distR="0" wp14:anchorId="0693CF8F" wp14:editId="46C70927">
-            <wp:extent cx="5761249" cy="4456505"/>
-            <wp:effectExtent l="0" t="0" r="0" b="1270"/>
+          <wp:inline distT="0" distB="0" distL="0" distR="0" wp14:anchorId="0693CF8F" wp14:editId="425548B8">
+            <wp:extent cx="6024620" cy="4326340"/>
+            <wp:effectExtent l="0" t="0" r="0" b="0"/>
             <wp:docPr id="11" name="Imagen 11"/>
             <wp:cNvGraphicFramePr>
               <a:graphicFrameLocks xmlns:a="http://schemas.openxmlformats.org/drawingml/2006/main" noChangeAspect="1"/>
@@ -3992,13 +3962,13 @@
                         </a:ext>
                       </a:extLst>
                     </a:blip>
-                    <a:srcRect l="937" t="6230" r="5939" b="5034"/>
+                    <a:srcRect r="4255" b="7919"/>
                     <a:stretch/>
                   </pic:blipFill>
                   <pic:spPr bwMode="auto">
                     <a:xfrm>
                       <a:off x="0" y="0"/>
-                      <a:ext cx="5770879" cy="4463954"/>
+                      <a:ext cx="6030136" cy="4330301"/>
                     </a:xfrm>
                     <a:prstGeom prst="rect">
                       <a:avLst/>
@@ -4046,8 +4016,6 @@
     </w:p>
     <w:p>
       <w:pPr>
-        <w:pStyle w:val="Prrafodelista"/>
-        <w:ind w:left="1440"/>
         <w:rPr>
           <w:rFonts w:ascii="Roboto Th" w:hAnsi="Roboto Th"/>
           <w:b/>
@@ -4518,7 +4486,7 @@
         </w:rPr>
         <w:t xml:space="preserve"> model is a NoSQL database that uses </w:t>
       </w:r>
-      <w:hyperlink r:id="rId13" w:history="1">
+      <w:hyperlink r:id="rId13" w:anchor="document-data-stores" w:history="1">
         <w:r>
           <w:rPr>
             <w:rStyle w:val="Hipervnculo"/>

</xml_diff>